<commit_message>
Update Justification des méthodes
</commit_message>
<xml_diff>
--- a/Dossier de rendu phase B/Justifications des méthodes.docx
+++ b/Dossier de rendu phase B/Justifications des méthodes.docx
@@ -16,14 +16,7 @@
           <w:sz w:val="40"/>
           <w:szCs w:val="40"/>
         </w:rPr>
-        <w:t>Justifications du protocole</w:t>
-      </w:r>
-      <w:r>
-        <w:rPr>
-          <w:sz w:val="40"/>
-          <w:szCs w:val="40"/>
-        </w:rPr>
-        <w:t xml:space="preserve"> de la phase B</w:t>
+        <w:t>Justifications du protocole de la phase B</w:t>
       </w:r>
     </w:p>
     <w:p>
@@ -33,6 +26,15 @@
     </w:p>
     <w:sdt>
       <w:sdtPr>
+        <w:rPr>
+          <w:rFonts w:asciiTheme="minorHAnsi" w:eastAsiaTheme="minorHAnsi" w:hAnsiTheme="minorHAnsi" w:cstheme="minorBidi"/>
+          <w:color w:val="auto"/>
+          <w:kern w:val="2"/>
+          <w:sz w:val="22"/>
+          <w:szCs w:val="22"/>
+          <w:lang w:eastAsia="en-US"/>
+          <w14:ligatures w14:val="standardContextual"/>
+        </w:rPr>
         <w:id w:val="1716158310"/>
         <w:docPartObj>
           <w:docPartGallery w:val="Table of Contents"/>
@@ -41,15 +43,8 @@
       </w:sdtPr>
       <w:sdtEndPr>
         <w:rPr>
-          <w:rFonts w:asciiTheme="minorHAnsi" w:eastAsiaTheme="minorHAnsi" w:hAnsiTheme="minorHAnsi" w:cstheme="minorBidi"/>
           <w:b/>
           <w:bCs/>
-          <w:color w:val="auto"/>
-          <w:kern w:val="2"/>
-          <w:sz w:val="22"/>
-          <w:szCs w:val="22"/>
-          <w:lang w:eastAsia="en-US"/>
-          <w14:ligatures w14:val="standardContextual"/>
         </w:rPr>
       </w:sdtEndPr>
       <w:sdtContent>
@@ -85,7 +80,7 @@
           <w:r>
             <w:fldChar w:fldCharType="separate"/>
           </w:r>
-          <w:hyperlink w:anchor="_Toc182924647" w:history="1">
+          <w:hyperlink w:anchor="_Toc184298297" w:history="1">
             <w:r>
               <w:rPr>
                 <w:rStyle w:val="Lienhypertexte"/>
@@ -129,7 +124,7 @@
                 <w:noProof/>
                 <w:webHidden/>
               </w:rPr>
-              <w:instrText xml:space="preserve"> PAGEREF _Toc182924647 \h </w:instrText>
+              <w:instrText xml:space="preserve"> PAGEREF _Toc184298297 \h </w:instrText>
             </w:r>
             <w:r>
               <w:rPr>
@@ -175,7 +170,7 @@
               <w:lang w:eastAsia="fr-FR"/>
             </w:rPr>
           </w:pPr>
-          <w:hyperlink w:anchor="_Toc182924648" w:history="1">
+          <w:hyperlink w:anchor="_Toc184298298" w:history="1">
             <w:r>
               <w:rPr>
                 <w:rStyle w:val="Lienhypertexte"/>
@@ -219,7 +214,7 @@
                 <w:noProof/>
                 <w:webHidden/>
               </w:rPr>
-              <w:instrText xml:space="preserve"> PAGEREF _Toc182924648 \h </w:instrText>
+              <w:instrText xml:space="preserve"> PAGEREF _Toc184298298 \h </w:instrText>
             </w:r>
             <w:r>
               <w:rPr>
@@ -265,7 +260,7 @@
               <w:lang w:eastAsia="fr-FR"/>
             </w:rPr>
           </w:pPr>
-          <w:hyperlink w:anchor="_Toc182924649" w:history="1">
+          <w:hyperlink w:anchor="_Toc184298299" w:history="1">
             <w:r>
               <w:rPr>
                 <w:rStyle w:val="Lienhypertexte"/>
@@ -288,7 +283,7 @@
                 <w:rStyle w:val="Lienhypertexte"/>
                 <w:noProof/>
               </w:rPr>
-              <w:t>Justifications</w:t>
+              <w:t>Justifications du protocole</w:t>
             </w:r>
             <w:r>
               <w:rPr>
@@ -309,7 +304,7 @@
                 <w:noProof/>
                 <w:webHidden/>
               </w:rPr>
-              <w:instrText xml:space="preserve"> PAGEREF _Toc182924649 \h </w:instrText>
+              <w:instrText xml:space="preserve"> PAGEREF _Toc184298299 \h </w:instrText>
             </w:r>
             <w:r>
               <w:rPr>
@@ -355,7 +350,7 @@
               <w:lang w:eastAsia="fr-FR"/>
             </w:rPr>
           </w:pPr>
-          <w:hyperlink w:anchor="_Toc182924650" w:history="1">
+          <w:hyperlink w:anchor="_Toc184298300" w:history="1">
             <w:r>
               <w:rPr>
                 <w:rStyle w:val="Lienhypertexte"/>
@@ -378,7 +373,7 @@
                 <w:rStyle w:val="Lienhypertexte"/>
                 <w:noProof/>
               </w:rPr>
-              <w:t>Justification des questionnaires</w:t>
+              <w:t>Questionnaires</w:t>
             </w:r>
             <w:r>
               <w:rPr>
@@ -399,7 +394,7 @@
                 <w:noProof/>
                 <w:webHidden/>
               </w:rPr>
-              <w:instrText xml:space="preserve"> PAGEREF _Toc182924650 \h </w:instrText>
+              <w:instrText xml:space="preserve"> PAGEREF _Toc184298300 \h </w:instrText>
             </w:r>
             <w:r>
               <w:rPr>
@@ -444,7 +439,7 @@
               <w:lang w:eastAsia="fr-FR"/>
             </w:rPr>
           </w:pPr>
-          <w:hyperlink w:anchor="_Toc182924651" w:history="1">
+          <w:hyperlink w:anchor="_Toc184298301" w:history="1">
             <w:r>
               <w:rPr>
                 <w:rStyle w:val="Lienhypertexte"/>
@@ -471,7 +466,7 @@
                 <w:noProof/>
                 <w:webHidden/>
               </w:rPr>
-              <w:instrText xml:space="preserve"> PAGEREF _Toc182924651 \h </w:instrText>
+              <w:instrText xml:space="preserve"> PAGEREF _Toc184298301 \h </w:instrText>
             </w:r>
             <w:r>
               <w:rPr>
@@ -516,13 +511,13 @@
               <w:lang w:eastAsia="fr-FR"/>
             </w:rPr>
           </w:pPr>
-          <w:hyperlink w:anchor="_Toc182924652" w:history="1">
+          <w:hyperlink w:anchor="_Toc184298302" w:history="1">
             <w:r>
               <w:rPr>
                 <w:rStyle w:val="Lienhypertexte"/>
                 <w:noProof/>
               </w:rPr>
-              <w:t>Questionnaire MIST</w:t>
+              <w:t>Questionnaire de la main idéale</w:t>
             </w:r>
             <w:r>
               <w:rPr>
@@ -543,7 +538,7 @@
                 <w:noProof/>
                 <w:webHidden/>
               </w:rPr>
-              <w:instrText xml:space="preserve"> PAGEREF _Toc182924652 \h </w:instrText>
+              <w:instrText xml:space="preserve"> PAGEREF _Toc184298302 \h </w:instrText>
             </w:r>
             <w:r>
               <w:rPr>
@@ -588,7 +583,7 @@
               <w:lang w:eastAsia="fr-FR"/>
             </w:rPr>
           </w:pPr>
-          <w:hyperlink w:anchor="_Toc182924653" w:history="1">
+          <w:hyperlink w:anchor="_Toc184298303" w:history="1">
             <w:r>
               <w:rPr>
                 <w:rStyle w:val="Lienhypertexte"/>
@@ -615,97 +610,7 @@
                 <w:noProof/>
                 <w:webHidden/>
               </w:rPr>
-              <w:instrText xml:space="preserve"> PAGEREF _Toc182924653 \h </w:instrText>
-            </w:r>
-            <w:r>
-              <w:rPr>
-                <w:noProof/>
-                <w:webHidden/>
-              </w:rPr>
-            </w:r>
-            <w:r>
-              <w:rPr>
-                <w:noProof/>
-                <w:webHidden/>
-              </w:rPr>
-              <w:fldChar w:fldCharType="separate"/>
-            </w:r>
-            <w:r>
-              <w:rPr>
-                <w:noProof/>
-                <w:webHidden/>
-              </w:rPr>
-              <w:t>4</w:t>
-            </w:r>
-            <w:r>
-              <w:rPr>
-                <w:noProof/>
-                <w:webHidden/>
-              </w:rPr>
-              <w:fldChar w:fldCharType="end"/>
-            </w:r>
-          </w:hyperlink>
-        </w:p>
-        <w:p>
-          <w:pPr>
-            <w:pStyle w:val="TM2"/>
-            <w:tabs>
-              <w:tab w:val="left" w:pos="720"/>
-              <w:tab w:val="right" w:leader="dot" w:pos="9062"/>
-            </w:tabs>
-            <w:rPr>
-              <w:rFonts w:eastAsiaTheme="minorEastAsia"/>
-              <w:noProof/>
-              <w:sz w:val="24"/>
-              <w:szCs w:val="24"/>
-              <w:lang w:eastAsia="fr-FR"/>
-            </w:rPr>
-          </w:pPr>
-          <w:hyperlink w:anchor="_Toc182924654" w:history="1">
-            <w:r>
-              <w:rPr>
-                <w:rStyle w:val="Lienhypertexte"/>
-                <w:noProof/>
-              </w:rPr>
-              <w:t>b.</w:t>
-            </w:r>
-            <w:r>
-              <w:rPr>
-                <w:rFonts w:eastAsiaTheme="minorEastAsia"/>
-                <w:noProof/>
-                <w:sz w:val="24"/>
-                <w:szCs w:val="24"/>
-                <w:lang w:eastAsia="fr-FR"/>
-              </w:rPr>
-              <w:tab/>
-            </w:r>
-            <w:r>
-              <w:rPr>
-                <w:rStyle w:val="Lienhypertexte"/>
-                <w:noProof/>
-              </w:rPr>
-              <w:t>Justification de l’observation</w:t>
-            </w:r>
-            <w:r>
-              <w:rPr>
-                <w:noProof/>
-                <w:webHidden/>
-              </w:rPr>
-              <w:tab/>
-            </w:r>
-            <w:r>
-              <w:rPr>
-                <w:noProof/>
-                <w:webHidden/>
-              </w:rPr>
-              <w:fldChar w:fldCharType="begin"/>
-            </w:r>
-            <w:r>
-              <w:rPr>
-                <w:noProof/>
-                <w:webHidden/>
-              </w:rPr>
-              <w:instrText xml:space="preserve"> PAGEREF _Toc182924654 \h </w:instrText>
+              <w:instrText xml:space="preserve"> PAGEREF _Toc184298303 \h </w:instrText>
             </w:r>
             <w:r>
               <w:rPr>
@@ -750,13 +655,13 @@
               <w:lang w:eastAsia="fr-FR"/>
             </w:rPr>
           </w:pPr>
-          <w:hyperlink w:anchor="_Toc182924655" w:history="1">
+          <w:hyperlink w:anchor="_Toc184298304" w:history="1">
             <w:r>
               <w:rPr>
                 <w:rStyle w:val="Lienhypertexte"/>
                 <w:noProof/>
               </w:rPr>
-              <w:t>Méthode</w:t>
+              <w:t>Questionnaire démographique</w:t>
             </w:r>
             <w:r>
               <w:rPr>
@@ -777,7 +682,7 @@
                 <w:noProof/>
                 <w:webHidden/>
               </w:rPr>
-              <w:instrText xml:space="preserve"> PAGEREF _Toc182924655 \h </w:instrText>
+              <w:instrText xml:space="preserve"> PAGEREF _Toc184298304 \h </w:instrText>
             </w:r>
             <w:r>
               <w:rPr>
@@ -822,13 +727,13 @@
               <w:lang w:eastAsia="fr-FR"/>
             </w:rPr>
           </w:pPr>
-          <w:hyperlink w:anchor="_Toc182924656" w:history="1">
+          <w:hyperlink w:anchor="_Toc184298305" w:history="1">
             <w:r>
               <w:rPr>
                 <w:rStyle w:val="Lienhypertexte"/>
                 <w:noProof/>
               </w:rPr>
-              <w:t>Grille</w:t>
+              <w:t>Questionnaire MIST</w:t>
             </w:r>
             <w:r>
               <w:rPr>
@@ -849,7 +754,7 @@
                 <w:noProof/>
                 <w:webHidden/>
               </w:rPr>
-              <w:instrText xml:space="preserve"> PAGEREF _Toc182924656 \h </w:instrText>
+              <w:instrText xml:space="preserve"> PAGEREF _Toc184298305 \h </w:instrText>
             </w:r>
             <w:r>
               <w:rPr>
@@ -869,7 +774,7 @@
                 <w:noProof/>
                 <w:webHidden/>
               </w:rPr>
-              <w:t>4</w:t>
+              <w:t>5</w:t>
             </w:r>
             <w:r>
               <w:rPr>
@@ -882,9 +787,9 @@
         </w:p>
         <w:p>
           <w:pPr>
-            <w:pStyle w:val="TM2"/>
+            <w:pStyle w:val="TM1"/>
             <w:tabs>
-              <w:tab w:val="left" w:pos="720"/>
+              <w:tab w:val="left" w:pos="440"/>
               <w:tab w:val="right" w:leader="dot" w:pos="9062"/>
             </w:tabs>
             <w:rPr>
@@ -895,13 +800,13 @@
               <w:lang w:eastAsia="fr-FR"/>
             </w:rPr>
           </w:pPr>
-          <w:hyperlink w:anchor="_Toc182924657" w:history="1">
+          <w:hyperlink w:anchor="_Toc184298306" w:history="1">
             <w:r>
               <w:rPr>
                 <w:rStyle w:val="Lienhypertexte"/>
                 <w:noProof/>
               </w:rPr>
-              <w:t>c.</w:t>
+              <w:t>4.</w:t>
             </w:r>
             <w:r>
               <w:rPr>
@@ -918,7 +823,7 @@
                 <w:rStyle w:val="Lienhypertexte"/>
                 <w:noProof/>
               </w:rPr>
-              <w:t>Justification de l’entretien collectif</w:t>
+              <w:t>Sources</w:t>
             </w:r>
             <w:r>
               <w:rPr>
@@ -939,7 +844,7 @@
                 <w:noProof/>
                 <w:webHidden/>
               </w:rPr>
-              <w:instrText xml:space="preserve"> PAGEREF _Toc182924657 \h </w:instrText>
+              <w:instrText xml:space="preserve"> PAGEREF _Toc184298306 \h </w:instrText>
             </w:r>
             <w:r>
               <w:rPr>
@@ -959,7 +864,7 @@
                 <w:noProof/>
                 <w:webHidden/>
               </w:rPr>
-              <w:t>4</w:t>
+              <w:t>5</w:t>
             </w:r>
             <w:r>
               <w:rPr>
@@ -984,13 +889,13 @@
               <w:lang w:eastAsia="fr-FR"/>
             </w:rPr>
           </w:pPr>
-          <w:hyperlink w:anchor="_Toc182924658" w:history="1">
+          <w:hyperlink w:anchor="_Toc184298307" w:history="1">
             <w:r>
               <w:rPr>
                 <w:rStyle w:val="Lienhypertexte"/>
                 <w:noProof/>
               </w:rPr>
-              <w:t>Méthode</w:t>
+              <w:t>Questionnaire méta-cognitif</w:t>
             </w:r>
             <w:r>
               <w:rPr>
@@ -1011,7 +916,7 @@
                 <w:noProof/>
                 <w:webHidden/>
               </w:rPr>
-              <w:instrText xml:space="preserve"> PAGEREF _Toc182924658 \h </w:instrText>
+              <w:instrText xml:space="preserve"> PAGEREF _Toc184298307 \h </w:instrText>
             </w:r>
             <w:r>
               <w:rPr>
@@ -1031,7 +936,7 @@
                 <w:noProof/>
                 <w:webHidden/>
               </w:rPr>
-              <w:t>4</w:t>
+              <w:t>5</w:t>
             </w:r>
             <w:r>
               <w:rPr>
@@ -1056,13 +961,13 @@
               <w:lang w:eastAsia="fr-FR"/>
             </w:rPr>
           </w:pPr>
-          <w:hyperlink w:anchor="_Toc182924659" w:history="1">
+          <w:hyperlink w:anchor="_Toc184298308" w:history="1">
             <w:r>
               <w:rPr>
                 <w:rStyle w:val="Lienhypertexte"/>
                 <w:noProof/>
               </w:rPr>
-              <w:t>Question</w:t>
+              <w:t>Questionnaire psychologique</w:t>
             </w:r>
             <w:r>
               <w:rPr>
@@ -1083,7 +988,7 @@
                 <w:noProof/>
                 <w:webHidden/>
               </w:rPr>
-              <w:instrText xml:space="preserve"> PAGEREF _Toc182924659 \h </w:instrText>
+              <w:instrText xml:space="preserve"> PAGEREF _Toc184298308 \h </w:instrText>
             </w:r>
             <w:r>
               <w:rPr>
@@ -1103,7 +1008,7 @@
                 <w:noProof/>
                 <w:webHidden/>
               </w:rPr>
-              <w:t>4</w:t>
+              <w:t>5</w:t>
             </w:r>
             <w:r>
               <w:rPr>
@@ -1141,14 +1046,6 @@
     </w:p>
     <w:p>
       <w:pPr>
-        <w:rPr>
-          <w:b/>
-          <w:bCs/>
-        </w:rPr>
-      </w:pPr>
-    </w:p>
-    <w:p>
-      <w:pPr>
         <w:pStyle w:val="Titre1"/>
         <w:numPr>
           <w:ilvl w:val="0"/>
@@ -1159,7 +1056,7 @@
           <w:szCs w:val="32"/>
         </w:rPr>
       </w:pPr>
-      <w:bookmarkStart w:id="0" w:name="_Toc182924647"/>
+      <w:bookmarkStart w:id="0" w:name="_Toc184298297"/>
       <w:r>
         <w:rPr>
           <w:sz w:val="32"/>
@@ -1209,13 +1106,7 @@
         </w:rPr>
       </w:pPr>
       <w:r>
-        <w:rPr>
-          <w:color w:val="FF0000"/>
-        </w:rPr>
-        <w:t xml:space="preserve">Confronter et si besoin adapter ou </w:t>
-      </w:r>
-      <w:r>
-        <w:t xml:space="preserve">compléter l’arbre décisionnel de la phase A </w:t>
+        <w:t xml:space="preserve">Confronter et si besoin adapter ou compléter l’arbre décisionnel de la phase A </w:t>
       </w:r>
     </w:p>
     <w:p>
@@ -1231,16 +1122,7 @@
         </w:rPr>
       </w:pPr>
       <w:r>
-        <w:t xml:space="preserve">Déterminer les </w:t>
-      </w:r>
-      <w:r>
-        <w:rPr>
-          <w:color w:val="FF0000"/>
-        </w:rPr>
-        <w:t xml:space="preserve">différentes </w:t>
-      </w:r>
-      <w:r>
-        <w:t>stratégies utilisées par les joueurs et leurs motivations</w:t>
+        <w:t>Déterminer les différentes stratégies utilisées par les joueurs et leurs motivations</w:t>
       </w:r>
     </w:p>
     <w:p>
@@ -1256,16 +1138,10 @@
         </w:rPr>
       </w:pPr>
       <w:r>
-        <w:t xml:space="preserve">Repérer des </w:t>
-      </w:r>
-      <w:r>
-        <w:rPr>
-          <w:color w:val="FF0000"/>
-        </w:rPr>
-        <w:t>variations</w:t>
-      </w:r>
-      <w:r>
-        <w:t>/changements de stratégies naturels et leurs causes</w:t>
+        <w:t>Repérer des variations/changement</w:t>
+      </w:r>
+      <w:r>
+        <w:t>s de stratégies naturels et leurs causes</w:t>
       </w:r>
     </w:p>
     <w:p>
@@ -1308,16 +1184,7 @@
         </w:rPr>
       </w:pPr>
       <w:r>
-        <w:t xml:space="preserve">Gestion de la main initiale des joueurs (voire tout le long de la partie </w:t>
-      </w:r>
-      <w:r>
-        <w:rPr>
-          <w:color w:val="FF0000"/>
-        </w:rPr>
-        <w:t>avec une prédisposition des cartes à distribuer</w:t>
-      </w:r>
-      <w:r>
-        <w:t>)</w:t>
+        <w:t>Gestion de la main initiale des joueurs (voire tout le long de la partie avec une prédisposition des cartes à distribuer)</w:t>
       </w:r>
     </w:p>
     <w:p>
@@ -1333,16 +1200,7 @@
         </w:rPr>
       </w:pPr>
       <w:r>
-        <w:t xml:space="preserve">Questionnaires </w:t>
-      </w:r>
-      <w:r>
-        <w:rPr>
-          <w:color w:val="FF0000"/>
-        </w:rPr>
-        <w:t xml:space="preserve">psychologiques de personnalité </w:t>
-      </w:r>
-      <w:r>
-        <w:t>et/ou métacognitifs</w:t>
+        <w:t>Questionnaires</w:t>
       </w:r>
     </w:p>
     <w:p>
@@ -1358,19 +1216,7 @@
         </w:rPr>
       </w:pPr>
       <w:r>
-        <w:t>Entretien</w:t>
-      </w:r>
-      <w:r>
-        <w:t xml:space="preserve"> collectif</w:t>
-      </w:r>
-      <w:r>
-        <w:t xml:space="preserve"> </w:t>
-      </w:r>
-      <w:r>
-        <w:rPr>
-          <w:color w:val="FF0000"/>
-        </w:rPr>
-        <w:t>à réaliser post-jeu</w:t>
+        <w:t>Entretien collectif à réaliser post-jeu</w:t>
       </w:r>
     </w:p>
     <w:p>
@@ -1392,7 +1238,7 @@
           <w:szCs w:val="32"/>
         </w:rPr>
       </w:pPr>
-      <w:bookmarkStart w:id="1" w:name="_Toc182924648"/>
+      <w:bookmarkStart w:id="1" w:name="_Toc184298298"/>
       <w:r>
         <w:rPr>
           <w:sz w:val="32"/>
@@ -1418,7 +1264,7 @@
           <w:left w:w="10" w:type="dxa"/>
           <w:right w:w="10" w:type="dxa"/>
         </w:tblCellMar>
-        <w:tblLook w:val="0000" w:firstRow="0" w:lastRow="0" w:firstColumn="0" w:lastColumn="0" w:noHBand="0" w:noVBand="0"/>
+        <w:tblLook w:val="04A0" w:firstRow="1" w:lastRow="0" w:firstColumn="1" w:lastColumn="0" w:noHBand="0" w:noVBand="1"/>
       </w:tblPr>
       <w:tblGrid>
         <w:gridCol w:w="4051"/>
@@ -1696,8 +1542,6 @@
               <w:widowControl w:val="0"/>
               <w:spacing w:after="0"/>
             </w:pPr>
-            <w:commentRangeStart w:id="2"/>
-            <w:commentRangeStart w:id="3"/>
             <w:r>
               <w:rPr>
                 <w:rFonts w:cs="Calibri"/>
@@ -1782,17 +1626,9 @@
               </w:rPr>
               <w:t>5 min</w:t>
             </w:r>
-            <w:commentRangeEnd w:id="2"/>
-            <w:r>
-              <w:rPr>
-                <w:rStyle w:val="Marquedecommentaire"/>
-              </w:rPr>
-              <w:commentReference w:id="2"/>
-            </w:r>
           </w:p>
         </w:tc>
       </w:tr>
-      <w:commentRangeEnd w:id="3"/>
       <w:tr>
         <w:tblPrEx>
           <w:tblCellMar>
@@ -1829,13 +1665,6 @@
                 <w:rFonts w:cs="Calibri"/>
                 <w:bCs/>
               </w:rPr>
-              <w:commentReference w:id="3"/>
-            </w:r>
-            <w:r>
-              <w:rPr>
-                <w:rFonts w:cs="Calibri"/>
-                <w:bCs/>
-              </w:rPr>
               <w:t>3. Partie 1 – entraînement (partie courte de découverte du jeu / rappel des règles ; arrivée de la tempête au bout de 3-4 tours pour écourter cette phase)</w:t>
             </w:r>
           </w:p>
@@ -1907,7 +1736,7 @@
               <w:rPr>
                 <w:rFonts w:cs="Calibri"/>
               </w:rPr>
-              <w:t>5-10 min</w:t>
+              <w:t>15 min</w:t>
             </w:r>
           </w:p>
         </w:tc>
@@ -1942,13 +1771,17 @@
               <w:pStyle w:val="Standard"/>
               <w:widowControl w:val="0"/>
               <w:spacing w:after="0"/>
-            </w:pPr>
-            <w:r>
               <w:rPr>
                 <w:rFonts w:cs="Calibri"/>
                 <w:bCs/>
               </w:rPr>
-              <w:t>4. Partie 2 : contrôle des mains initiales et de la pioche pour donner différents choix de stratégies</w:t>
+            </w:pPr>
+            <w:r>
+              <w:rPr>
+                <w:rFonts w:cs="Calibri"/>
+                <w:bCs/>
+              </w:rPr>
+              <w:t>4. Questionnaire main initiale idéale</w:t>
             </w:r>
           </w:p>
         </w:tc>
@@ -1983,103 +1816,7 @@
               <w:rPr>
                 <w:rFonts w:cs="Calibri"/>
               </w:rPr>
-              <w:t>Grille d’observation :</w:t>
-            </w:r>
-          </w:p>
-          <w:p>
-            <w:pPr>
-              <w:pStyle w:val="Paragraphedeliste"/>
-              <w:widowControl w:val="0"/>
-              <w:numPr>
-                <w:ilvl w:val="0"/>
-                <w:numId w:val="6"/>
-              </w:numPr>
-              <w:suppressAutoHyphens/>
-              <w:autoSpaceDN w:val="0"/>
-              <w:spacing w:after="0" w:line="242" w:lineRule="auto"/>
-              <w:contextualSpacing w:val="0"/>
-              <w:textAlignment w:val="baseline"/>
-              <w:rPr>
-                <w:rFonts w:cs="Calibri"/>
-              </w:rPr>
-            </w:pPr>
-            <w:r>
-              <w:rPr>
-                <w:rFonts w:cs="Calibri"/>
-              </w:rPr>
-              <w:t>Données quantitatives issues du jeu</w:t>
-            </w:r>
-          </w:p>
-          <w:p>
-            <w:pPr>
-              <w:pStyle w:val="Paragraphedeliste"/>
-              <w:widowControl w:val="0"/>
-              <w:numPr>
-                <w:ilvl w:val="0"/>
-                <w:numId w:val="5"/>
-              </w:numPr>
-              <w:suppressAutoHyphens/>
-              <w:autoSpaceDN w:val="0"/>
-              <w:spacing w:after="0" w:line="242" w:lineRule="auto"/>
-              <w:contextualSpacing w:val="0"/>
-              <w:textAlignment w:val="baseline"/>
-              <w:rPr>
-                <w:rFonts w:cs="Calibri"/>
-              </w:rPr>
-            </w:pPr>
-            <w:r>
-              <w:rPr>
-                <w:rFonts w:cs="Calibri"/>
-              </w:rPr>
-              <w:t>Verbatims et communications verbales</w:t>
-            </w:r>
-          </w:p>
-          <w:p>
-            <w:pPr>
-              <w:pStyle w:val="Paragraphedeliste"/>
-              <w:widowControl w:val="0"/>
-              <w:numPr>
-                <w:ilvl w:val="0"/>
-                <w:numId w:val="5"/>
-              </w:numPr>
-              <w:suppressAutoHyphens/>
-              <w:autoSpaceDN w:val="0"/>
-              <w:spacing w:after="0" w:line="242" w:lineRule="auto"/>
-              <w:contextualSpacing w:val="0"/>
-              <w:textAlignment w:val="baseline"/>
-              <w:rPr>
-                <w:rFonts w:cs="Calibri"/>
-              </w:rPr>
-            </w:pPr>
-            <w:r>
-              <w:rPr>
-                <w:rFonts w:cs="Calibri"/>
-              </w:rPr>
-              <w:t>Dynamique de l’affectivité groupale</w:t>
-            </w:r>
-          </w:p>
-          <w:p>
-            <w:pPr>
-              <w:pStyle w:val="Paragraphedeliste"/>
-              <w:widowControl w:val="0"/>
-              <w:numPr>
-                <w:ilvl w:val="0"/>
-                <w:numId w:val="5"/>
-              </w:numPr>
-              <w:suppressAutoHyphens/>
-              <w:autoSpaceDN w:val="0"/>
-              <w:spacing w:after="0" w:line="242" w:lineRule="auto"/>
-              <w:contextualSpacing w:val="0"/>
-              <w:textAlignment w:val="baseline"/>
-              <w:rPr>
-                <w:rFonts w:cs="Calibri"/>
-              </w:rPr>
-            </w:pPr>
-            <w:r>
-              <w:rPr>
-                <w:rFonts w:cs="Calibri"/>
-              </w:rPr>
-              <w:t>Activité corporelles et comportementale</w:t>
+              <w:t>4 cartes idéales pour démarrer une partie + explication</w:t>
             </w:r>
           </w:p>
         </w:tc>
@@ -2116,7 +1853,216 @@
               <w:rPr>
                 <w:rFonts w:cs="Calibri"/>
               </w:rPr>
-              <w:t>25 min</w:t>
+              <w:t>2 min</w:t>
+            </w:r>
+          </w:p>
+        </w:tc>
+      </w:tr>
+      <w:tr>
+        <w:tblPrEx>
+          <w:tblCellMar>
+            <w:top w:w="0" w:type="dxa"/>
+            <w:bottom w:w="0" w:type="dxa"/>
+          </w:tblCellMar>
+        </w:tblPrEx>
+        <w:tc>
+          <w:tcPr>
+            <w:tcW w:w="4051" w:type="dxa"/>
+            <w:tcBorders>
+              <w:top w:val="single" w:sz="4" w:space="0" w:color="9CC2E5"/>
+              <w:left w:val="single" w:sz="4" w:space="0" w:color="9CC2E5"/>
+              <w:bottom w:val="single" w:sz="4" w:space="0" w:color="9CC2E5"/>
+              <w:right w:val="single" w:sz="4" w:space="0" w:color="9CC2E5"/>
+            </w:tcBorders>
+            <w:shd w:val="clear" w:color="auto" w:fill="auto"/>
+            <w:tcMar>
+              <w:top w:w="0" w:type="dxa"/>
+              <w:left w:w="108" w:type="dxa"/>
+              <w:bottom w:w="0" w:type="dxa"/>
+              <w:right w:w="108" w:type="dxa"/>
+            </w:tcMar>
+            <w:vAlign w:val="center"/>
+          </w:tcPr>
+          <w:p>
+            <w:pPr>
+              <w:pStyle w:val="Standard"/>
+              <w:widowControl w:val="0"/>
+              <w:spacing w:after="0"/>
+            </w:pPr>
+            <w:r>
+              <w:rPr>
+                <w:rFonts w:cs="Calibri"/>
+                <w:bCs/>
+              </w:rPr>
+              <w:t>5. Partie 2 : contrôle des mains initiales et de la pioche pour donner différents choix de stratégies</w:t>
+            </w:r>
+          </w:p>
+        </w:tc>
+        <w:tc>
+          <w:tcPr>
+            <w:tcW w:w="3600" w:type="dxa"/>
+            <w:tcBorders>
+              <w:top w:val="single" w:sz="4" w:space="0" w:color="9CC2E5"/>
+              <w:left w:val="single" w:sz="4" w:space="0" w:color="9CC2E5"/>
+              <w:bottom w:val="single" w:sz="4" w:space="0" w:color="9CC2E5"/>
+              <w:right w:val="single" w:sz="4" w:space="0" w:color="9CC2E5"/>
+            </w:tcBorders>
+            <w:shd w:val="clear" w:color="auto" w:fill="auto"/>
+            <w:tcMar>
+              <w:top w:w="0" w:type="dxa"/>
+              <w:left w:w="108" w:type="dxa"/>
+              <w:bottom w:w="0" w:type="dxa"/>
+              <w:right w:w="108" w:type="dxa"/>
+            </w:tcMar>
+            <w:vAlign w:val="center"/>
+          </w:tcPr>
+          <w:p>
+            <w:pPr>
+              <w:pStyle w:val="Standard"/>
+              <w:widowControl w:val="0"/>
+              <w:spacing w:after="0"/>
+              <w:rPr>
+                <w:rFonts w:cs="Calibri"/>
+              </w:rPr>
+            </w:pPr>
+            <w:r>
+              <w:rPr>
+                <w:rFonts w:cs="Calibri"/>
+              </w:rPr>
+              <w:t>Grille d’observation :</w:t>
+            </w:r>
+          </w:p>
+          <w:p>
+            <w:pPr>
+              <w:pStyle w:val="Paragraphedeliste"/>
+              <w:widowControl w:val="0"/>
+              <w:numPr>
+                <w:ilvl w:val="0"/>
+                <w:numId w:val="14"/>
+              </w:numPr>
+              <w:suppressAutoHyphens/>
+              <w:autoSpaceDN w:val="0"/>
+              <w:spacing w:after="0" w:line="240" w:lineRule="auto"/>
+              <w:contextualSpacing w:val="0"/>
+              <w:textAlignment w:val="baseline"/>
+              <w:rPr>
+                <w:rFonts w:cs="Calibri"/>
+              </w:rPr>
+            </w:pPr>
+            <w:r>
+              <w:rPr>
+                <w:rFonts w:cs="Calibri"/>
+              </w:rPr>
+              <w:t>Données quantitatives issues du jeu</w:t>
+            </w:r>
+          </w:p>
+          <w:p>
+            <w:pPr>
+              <w:pStyle w:val="Paragraphedeliste"/>
+              <w:widowControl w:val="0"/>
+              <w:numPr>
+                <w:ilvl w:val="0"/>
+                <w:numId w:val="5"/>
+              </w:numPr>
+              <w:suppressAutoHyphens/>
+              <w:autoSpaceDN w:val="0"/>
+              <w:spacing w:after="0" w:line="240" w:lineRule="auto"/>
+              <w:contextualSpacing w:val="0"/>
+              <w:textAlignment w:val="baseline"/>
+              <w:rPr>
+                <w:rFonts w:cs="Calibri"/>
+              </w:rPr>
+            </w:pPr>
+            <w:r>
+              <w:rPr>
+                <w:rFonts w:cs="Calibri"/>
+              </w:rPr>
+              <w:t>Verbatims et communications verbales</w:t>
+            </w:r>
+          </w:p>
+          <w:p>
+            <w:pPr>
+              <w:pStyle w:val="Paragraphedeliste"/>
+              <w:widowControl w:val="0"/>
+              <w:numPr>
+                <w:ilvl w:val="0"/>
+                <w:numId w:val="5"/>
+              </w:numPr>
+              <w:suppressAutoHyphens/>
+              <w:autoSpaceDN w:val="0"/>
+              <w:spacing w:after="0" w:line="240" w:lineRule="auto"/>
+              <w:contextualSpacing w:val="0"/>
+              <w:textAlignment w:val="baseline"/>
+              <w:rPr>
+                <w:rFonts w:cs="Calibri"/>
+              </w:rPr>
+            </w:pPr>
+            <w:r>
+              <w:rPr>
+                <w:rFonts w:cs="Calibri"/>
+              </w:rPr>
+              <w:t>Dynamique de l’affectivité groupale</w:t>
+            </w:r>
+          </w:p>
+          <w:p>
+            <w:pPr>
+              <w:pStyle w:val="Paragraphedeliste"/>
+              <w:widowControl w:val="0"/>
+              <w:numPr>
+                <w:ilvl w:val="0"/>
+                <w:numId w:val="5"/>
+              </w:numPr>
+              <w:suppressAutoHyphens/>
+              <w:autoSpaceDN w:val="0"/>
+              <w:spacing w:after="0" w:line="240" w:lineRule="auto"/>
+              <w:contextualSpacing w:val="0"/>
+              <w:textAlignment w:val="baseline"/>
+              <w:rPr>
+                <w:rFonts w:cs="Calibri"/>
+              </w:rPr>
+            </w:pPr>
+            <w:r>
+              <w:rPr>
+                <w:rFonts w:cs="Calibri"/>
+              </w:rPr>
+              <w:t>Activité corporelles et comportementale</w:t>
+            </w:r>
+          </w:p>
+        </w:tc>
+        <w:tc>
+          <w:tcPr>
+            <w:tcW w:w="1411" w:type="dxa"/>
+            <w:tcBorders>
+              <w:top w:val="single" w:sz="4" w:space="0" w:color="9CC2E5"/>
+              <w:left w:val="single" w:sz="4" w:space="0" w:color="9CC2E5"/>
+              <w:bottom w:val="single" w:sz="4" w:space="0" w:color="9CC2E5"/>
+              <w:right w:val="single" w:sz="4" w:space="0" w:color="9CC2E5"/>
+            </w:tcBorders>
+            <w:shd w:val="clear" w:color="auto" w:fill="auto"/>
+            <w:tcMar>
+              <w:top w:w="0" w:type="dxa"/>
+              <w:left w:w="108" w:type="dxa"/>
+              <w:bottom w:w="0" w:type="dxa"/>
+              <w:right w:w="108" w:type="dxa"/>
+            </w:tcMar>
+            <w:vAlign w:val="center"/>
+          </w:tcPr>
+          <w:p>
+            <w:pPr>
+              <w:pStyle w:val="Paragraphedeliste"/>
+              <w:widowControl w:val="0"/>
+              <w:spacing w:after="0"/>
+              <w:ind w:left="0"/>
+              <w:jc w:val="center"/>
+              <w:rPr>
+                <w:rFonts w:cs="Calibri"/>
+              </w:rPr>
+            </w:pPr>
+            <w:r>
+              <w:rPr>
+                <w:rFonts w:cs="Calibri"/>
+              </w:rPr>
+              <w:t>30 min</w:t>
             </w:r>
           </w:p>
         </w:tc>
@@ -2157,7 +2103,7 @@
                 <w:rFonts w:cs="Calibri"/>
                 <w:bCs/>
               </w:rPr>
-              <w:t>5. Questionnaire de ressenti général du joueur</w:t>
+              <w:t>6. Questionnaire de ressenti général du joueur</w:t>
             </w:r>
           </w:p>
         </w:tc>
@@ -2266,7 +2212,7 @@
                 <w:rFonts w:cs="Calibri"/>
                 <w:bCs/>
               </w:rPr>
-              <w:t>6. Questionnaire démographique</w:t>
+              <w:t>7. Questionnaire démographique</w:t>
             </w:r>
           </w:p>
         </w:tc>
@@ -2385,7 +2331,7 @@
               <w:rPr>
                 <w:rFonts w:cs="Calibri"/>
               </w:rPr>
-              <w:t>7. Questionnaire MIST</w:t>
+              <w:t>8. Questionnaire MIST</w:t>
             </w:r>
           </w:p>
         </w:tc>
@@ -2497,7 +2443,7 @@
                 <w:rFonts w:cs="Calibri"/>
                 <w:bCs/>
               </w:rPr>
-              <w:t>8. Entretien collectif</w:t>
+              <w:t>9. Entretien collectif</w:t>
             </w:r>
           </w:p>
         </w:tc>
@@ -2673,19 +2619,12 @@
                 <w:rFonts w:cs="Calibri"/>
                 <w:b/>
               </w:rPr>
-              <w:t>1h45-2h</w:t>
+              <w:t>2h</w:t>
             </w:r>
           </w:p>
         </w:tc>
       </w:tr>
     </w:tbl>
-    <w:p>
-      <w:pPr>
-        <w:pStyle w:val="Standard"/>
-        <w:widowControl w:val="0"/>
-        <w:spacing w:line="240" w:lineRule="auto"/>
-      </w:pPr>
-    </w:p>
     <w:p/>
     <w:p>
       <w:pPr>
@@ -2699,7 +2638,7 @@
           <w:szCs w:val="32"/>
         </w:rPr>
       </w:pPr>
-      <w:bookmarkStart w:id="4" w:name="_Toc182924649"/>
+      <w:bookmarkStart w:id="2" w:name="_Toc184298299"/>
       <w:r>
         <w:rPr>
           <w:sz w:val="32"/>
@@ -2707,7 +2646,14 @@
         </w:rPr>
         <w:t>Justifications</w:t>
       </w:r>
-      <w:bookmarkEnd w:id="4"/>
+      <w:r>
+        <w:rPr>
+          <w:sz w:val="32"/>
+          <w:szCs w:val="32"/>
+        </w:rPr>
+        <w:t xml:space="preserve"> du protocole</w:t>
+      </w:r>
+      <w:bookmarkEnd w:id="2"/>
     </w:p>
     <w:p/>
     <w:p>
@@ -2722,15 +2668,22 @@
           <w:szCs w:val="28"/>
         </w:rPr>
       </w:pPr>
-      <w:bookmarkStart w:id="5" w:name="_Toc182924650"/>
+      <w:bookmarkStart w:id="3" w:name="_Toc184298300"/>
       <w:r>
         <w:rPr>
           <w:sz w:val="28"/>
           <w:szCs w:val="28"/>
         </w:rPr>
-        <w:t>Justification des questionnaires</w:t>
-      </w:r>
-      <w:bookmarkEnd w:id="5"/>
+        <w:t>Q</w:t>
+      </w:r>
+      <w:r>
+        <w:rPr>
+          <w:sz w:val="28"/>
+          <w:szCs w:val="28"/>
+        </w:rPr>
+        <w:t>uestionnaires</w:t>
+      </w:r>
+      <w:bookmarkEnd w:id="3"/>
     </w:p>
     <w:p/>
     <w:p>
@@ -2741,7 +2694,7 @@
           <w:szCs w:val="24"/>
         </w:rPr>
       </w:pPr>
-      <w:bookmarkStart w:id="6" w:name="_Toc182924651"/>
+      <w:bookmarkStart w:id="4" w:name="_Toc184298301"/>
       <w:r>
         <w:rPr>
           <w:sz w:val="24"/>
@@ -2758,7 +2711,7 @@
         </w:rPr>
         <w:t>méta-cognitif</w:t>
       </w:r>
-      <w:bookmarkEnd w:id="6"/>
+      <w:bookmarkEnd w:id="4"/>
       <w:proofErr w:type="spellEnd"/>
     </w:p>
     <w:p>
@@ -2767,32 +2720,72 @@
         <w:ind w:firstLine="360"/>
       </w:pPr>
       <w:r>
-        <w:t xml:space="preserve">Les questionnaires seront donnés en amont de la partie de </w:t>
+        <w:t>Les questionnaires</w:t>
+      </w:r>
+      <w:r>
+        <w:t xml:space="preserve"> traités ici</w:t>
+      </w:r>
+      <w:r>
+        <w:t xml:space="preserve"> doivent permettre d’évaluer les profils psychologiques et métacognitifs des joueurs dans leur vie quotidienne. </w:t>
+      </w:r>
+      <w:r>
+        <w:t xml:space="preserve">Ils </w:t>
+      </w:r>
+      <w:r>
+        <w:t>seront</w:t>
+      </w:r>
+      <w:r>
+        <w:t xml:space="preserve"> donc</w:t>
+      </w:r>
+      <w:r>
+        <w:t xml:space="preserve"> donnés </w:t>
+      </w:r>
+      <w:r>
+        <w:rPr>
+          <w:b/>
+          <w:bCs/>
+        </w:rPr>
+        <w:t xml:space="preserve">en amont de la partie de </w:t>
       </w:r>
       <w:proofErr w:type="spellStart"/>
       <w:r>
+        <w:rPr>
+          <w:b/>
+          <w:bCs/>
+        </w:rPr>
         <w:t>Galérapagos</w:t>
       </w:r>
       <w:proofErr w:type="spellEnd"/>
       <w:r>
-        <w:t xml:space="preserve"> et seront réalisés avec la présence d’un examinateur. Ils doivent permettre d’évaluer les profils psychologiques et </w:t>
-      </w:r>
-      <w:r>
-        <w:rPr>
-          <w:color w:val="FF0000"/>
-        </w:rPr>
-        <w:t xml:space="preserve">métacognitifs </w:t>
-      </w:r>
-      <w:r>
-        <w:t xml:space="preserve">des joueurs dans leur vie quotidienne, en dehors de la partie de </w:t>
-      </w:r>
-      <w:proofErr w:type="spellStart"/>
-      <w:r>
-        <w:t>Galèrapagos</w:t>
-      </w:r>
-      <w:proofErr w:type="spellEnd"/>
-      <w:r>
-        <w:t xml:space="preserve">. </w:t>
+        <w:t xml:space="preserve"> et seront réalisés </w:t>
+      </w:r>
+      <w:r>
+        <w:t>en</w:t>
+      </w:r>
+      <w:r>
+        <w:t xml:space="preserve"> la </w:t>
+      </w:r>
+      <w:r>
+        <w:rPr>
+          <w:b/>
+          <w:bCs/>
+        </w:rPr>
+        <w:t>présence d’un examinateur</w:t>
+      </w:r>
+      <w:r>
+        <w:t>.</w:t>
+      </w:r>
+      <w:r>
+        <w:t xml:space="preserve"> </w:t>
+      </w:r>
+      <w:r>
+        <w:t xml:space="preserve">En remplissant </w:t>
+      </w:r>
+      <w:r>
+        <w:t>c</w:t>
+      </w:r>
+      <w:r>
+        <w:t>es questionnaires avant, nous cherchons à ne pas influencer le profil psychologique et métacognitif du joueur par son attitude lors de la partie.</w:t>
       </w:r>
     </w:p>
     <w:p>
@@ -2801,59 +2794,34 @@
         <w:ind w:firstLine="360"/>
       </w:pPr>
       <w:r>
-        <w:t xml:space="preserve">En remplissant les questionnaires avant, nous cherchons à ne pas influencer le profil </w:t>
-      </w:r>
-      <w:r>
-        <w:rPr>
-          <w:color w:val="FF0000"/>
-        </w:rPr>
-        <w:t xml:space="preserve">psychologique et métacognitif </w:t>
-      </w:r>
-      <w:r>
-        <w:t>du joueur par son attitude lors de la partie.</w:t>
+        <w:t xml:space="preserve">Pour obtenir une plus large description du profil du joueur, nous choisissons de garder au moins </w:t>
+      </w:r>
+      <w:r>
+        <w:rPr>
+          <w:b/>
+          <w:bCs/>
+        </w:rPr>
+        <w:t>un questionnaire métacognitif</w:t>
+      </w:r>
+      <w:r>
+        <w:t xml:space="preserve"> et au moins </w:t>
+      </w:r>
+      <w:r>
+        <w:rPr>
+          <w:b/>
+          <w:bCs/>
+        </w:rPr>
+        <w:t>un questionnaire psychologique</w:t>
+      </w:r>
+      <w:r>
+        <w:t>. Les différents questionnaires sont comparés afin de justifier le choix de ces questionnaires.</w:t>
       </w:r>
     </w:p>
     <w:p>
       <w:pPr>
         <w:pStyle w:val="Corpsdetexte"/>
-      </w:pPr>
-      <w:r>
-        <w:t xml:space="preserve">Afin de garder la méthode de mesure des profils psychologiques et métacognitifs, nous ne mélangeons pas les questions des questionnaires et restons fidèles aux méthodes d’évaluation validées par les recherches bibliographiques. </w:t>
-      </w:r>
-    </w:p>
-    <w:p>
-      <w:pPr>
-        <w:pStyle w:val="Corpsdetexte"/>
-      </w:pPr>
-    </w:p>
-    <w:p>
-      <w:pPr>
-        <w:pStyle w:val="Corpsdetexte"/>
-        <w:ind w:firstLine="708"/>
-      </w:pPr>
-      <w:r>
-        <w:t xml:space="preserve">Pour obtenir une plus large description du profil du joueur, nous choisissons de garder au moins </w:t>
-      </w:r>
-      <w:r>
-        <w:rPr>
-          <w:b/>
-          <w:bCs/>
-        </w:rPr>
-        <w:t>un questionnaire métacognitif</w:t>
-      </w:r>
-      <w:r>
-        <w:t xml:space="preserve"> et au moins </w:t>
-      </w:r>
-      <w:r>
-        <w:rPr>
-          <w:b/>
-          <w:bCs/>
-        </w:rPr>
-        <w:t>un questionnaire psychologique</w:t>
-      </w:r>
-      <w:r>
-        <w:t>. Les différents questionnaires sont comparés afin de justifier le choix de ces questionnaires.</w:t>
-      </w:r>
+        <w:ind w:firstLine="360"/>
+      </w:pPr>
     </w:p>
     <w:tbl>
       <w:tblPr>
@@ -3251,14 +3219,7 @@
               <w:rPr>
                 <w:rFonts w:ascii="Arial" w:eastAsia="Aptos" w:hAnsi="Arial"/>
               </w:rPr>
-              <w:t xml:space="preserve">- Spécificité aux croyances métacognitives </w:t>
-            </w:r>
-            <w:r>
-              <w:rPr>
-                <w:rFonts w:ascii="Arial" w:eastAsia="Aptos" w:hAnsi="Arial"/>
-                <w:color w:val="FF0000"/>
-              </w:rPr>
-              <w:t>(mais lien avec l’influence par les croyances)</w:t>
+              <w:t>- Spécificité aux croyances métacognitives (mais lien avec l’influence par les croyances)</w:t>
             </w:r>
           </w:p>
         </w:tc>
@@ -3323,12 +3284,51 @@
         </w:tc>
       </w:tr>
     </w:tbl>
-    <w:p/>
+    <w:p>
+      <w:pPr>
+        <w:jc w:val="center"/>
+        <w:rPr>
+          <w:i/>
+          <w:iCs/>
+        </w:rPr>
+      </w:pPr>
+    </w:p>
+    <w:p>
+      <w:pPr>
+        <w:jc w:val="center"/>
+        <w:rPr>
+          <w:i/>
+          <w:iCs/>
+        </w:rPr>
+      </w:pPr>
+      <w:r>
+        <w:rPr>
+          <w:i/>
+          <w:iCs/>
+        </w:rPr>
+        <w:t xml:space="preserve">Fig. Tableau comparatif des questionnaires </w:t>
+      </w:r>
+      <w:proofErr w:type="spellStart"/>
+      <w:r>
+        <w:rPr>
+          <w:i/>
+          <w:iCs/>
+        </w:rPr>
+        <w:t>méta-cognitifs</w:t>
+      </w:r>
+      <w:proofErr w:type="spellEnd"/>
+    </w:p>
     <w:p>
       <w:pPr>
         <w:pStyle w:val="Corpsdetexte"/>
         <w:ind w:firstLine="708"/>
       </w:pPr>
+    </w:p>
+    <w:p>
+      <w:pPr>
+        <w:pStyle w:val="Corpsdetexte"/>
+        <w:ind w:firstLine="708"/>
+      </w:pPr>
       <w:r>
         <w:t xml:space="preserve">Le questionnaire « Short French </w:t>
       </w:r>
@@ -3356,6 +3356,61 @@
       <w:r>
         <w:t xml:space="preserve"> Inventory » n’est disponible qu’en anglais sans version validée en français ce qui pose un grand problème dans son utilisation. Aussi le « Cognitive Control Inventory » est très peu documenté et est en cela moins fiable que le questionnaire choisi.</w:t>
       </w:r>
+    </w:p>
+    <w:p>
+      <w:pPr>
+        <w:pStyle w:val="Corpsdetexte"/>
+        <w:ind w:firstLine="708"/>
+      </w:pPr>
+      <w:r>
+        <w:t xml:space="preserve">Pour favoriser la réussite de l’expérience, nous reproduisons à l’identique le questionnaire (MCQ - 30) validé par les travaux de </w:t>
+      </w:r>
+      <w:r>
+        <w:t xml:space="preserve">Baptista, A., Soumet-Leman, C., &amp; </w:t>
+      </w:r>
+      <w:proofErr w:type="spellStart"/>
+      <w:r>
+        <w:t>Jouvent</w:t>
+      </w:r>
+      <w:proofErr w:type="spellEnd"/>
+      <w:r>
+        <w:t>, R</w:t>
+      </w:r>
+      <w:r>
+        <w:t>.</w:t>
+      </w:r>
+      <w:r>
+        <w:t xml:space="preserve"> </w:t>
+      </w:r>
+      <w:r>
+        <w:rPr>
+          <w:b/>
+          <w:bCs/>
+        </w:rPr>
+        <w:t>[</w:t>
+      </w:r>
+      <w:r>
+        <w:rPr>
+          <w:b/>
+          <w:bCs/>
+        </w:rPr>
+        <w:t>2</w:t>
+      </w:r>
+      <w:r>
+        <w:rPr>
+          <w:b/>
+          <w:bCs/>
+        </w:rPr>
+        <w:t>]</w:t>
+      </w:r>
+      <w:r>
+        <w:t>.</w:t>
+      </w:r>
+    </w:p>
+    <w:p>
+      <w:pPr>
+        <w:pStyle w:val="Corpsdetexte"/>
+      </w:pPr>
     </w:p>
     <w:p/>
     <w:tbl>
@@ -3546,6 +3601,7 @@
               <w:rPr>
                 <w:rFonts w:ascii="Arial" w:eastAsia="Aptos" w:hAnsi="Arial"/>
               </w:rPr>
+              <w:lastRenderedPageBreak/>
               <w:t>- Documentation large</w:t>
             </w:r>
           </w:p>
@@ -3572,6 +3628,7 @@
               <w:rPr>
                 <w:rFonts w:ascii="Arial" w:eastAsia="Aptos" w:hAnsi="Arial"/>
               </w:rPr>
+              <w:lastRenderedPageBreak/>
               <w:t>- Spécificité de la mesure sociale</w:t>
             </w:r>
           </w:p>
@@ -3614,7 +3671,6 @@
               <w:rPr>
                 <w:rFonts w:ascii="Arial" w:eastAsia="Aptos" w:hAnsi="Arial"/>
               </w:rPr>
-              <w:lastRenderedPageBreak/>
               <w:t>Inconvénients</w:t>
             </w:r>
           </w:p>
@@ -3743,7 +3799,7 @@
     </w:tbl>
     <w:p/>
     <w:p>
-      <w:hyperlink r:id="rId9" w:anchor=":~:text=Questionnaire d'auto-évaluation de la personnalité. Big Five Inventory" w:history="1">
+      <w:hyperlink r:id="rId6" w:anchor=":~:text=Questionnaire d'auto-évaluation de la personnalité. Big Five Inventory" w:history="1">
         <w:r>
           <w:rPr>
             <w:rStyle w:val="LienInternet"/>
@@ -3765,12 +3821,72 @@
         <w:rPr>
           <w:rFonts w:ascii="Arial" w:hAnsi="Arial" w:cs="Arial"/>
         </w:rPr>
-        <w:t>Nous gardons le questionnaire du Big Five afin d’évaluer les traits de personnalité généraux des joueurs. Cependant le GDMS représente un intérêt dans l’évaluation des motivation</w:t>
+        <w:t xml:space="preserve">Le INDCOL et le GDMS étant très spécifiques, </w:t>
       </w:r>
       <w:r>
         <w:rPr>
           <w:rFonts w:ascii="Arial" w:hAnsi="Arial" w:cs="Arial"/>
         </w:rPr>
+        <w:t>n</w:t>
+      </w:r>
+      <w:r>
+        <w:rPr>
+          <w:rFonts w:ascii="Arial" w:hAnsi="Arial" w:cs="Arial"/>
+        </w:rPr>
+        <w:t xml:space="preserve">ous </w:t>
+      </w:r>
+      <w:r>
+        <w:rPr>
+          <w:rFonts w:ascii="Arial" w:hAnsi="Arial" w:cs="Arial"/>
+        </w:rPr>
+        <w:t>choisissons de garder</w:t>
+      </w:r>
+      <w:r>
+        <w:rPr>
+          <w:rFonts w:ascii="Arial" w:hAnsi="Arial" w:cs="Arial"/>
+        </w:rPr>
+        <w:t xml:space="preserve"> le Big Five afin d’évaluer </w:t>
+      </w:r>
+      <w:r>
+        <w:rPr>
+          <w:rFonts w:ascii="Arial" w:hAnsi="Arial" w:cs="Arial"/>
+        </w:rPr>
+        <w:t>d</w:t>
+      </w:r>
+      <w:r>
+        <w:rPr>
+          <w:rFonts w:ascii="Arial" w:hAnsi="Arial" w:cs="Arial"/>
+        </w:rPr>
+        <w:t xml:space="preserve">es traits de personnalité </w:t>
+      </w:r>
+      <w:r>
+        <w:rPr>
+          <w:rFonts w:ascii="Arial" w:hAnsi="Arial" w:cs="Arial"/>
+        </w:rPr>
+        <w:t xml:space="preserve">plus </w:t>
+      </w:r>
+      <w:r>
+        <w:rPr>
+          <w:rFonts w:ascii="Arial" w:hAnsi="Arial" w:cs="Arial"/>
+        </w:rPr>
+        <w:t>générau</w:t>
+      </w:r>
+      <w:r>
+        <w:rPr>
+          <w:rFonts w:ascii="Arial" w:hAnsi="Arial" w:cs="Arial"/>
+        </w:rPr>
+        <w:t>x</w:t>
+      </w:r>
+      <w:r>
+        <w:rPr>
+          <w:rFonts w:ascii="Arial" w:hAnsi="Arial" w:cs="Arial"/>
+        </w:rPr>
+        <w:t>. Cependant le GDMS représente un intérêt dans l’évaluation des motivation</w:t>
+      </w:r>
+      <w:r>
+        <w:rPr>
+          <w:rFonts w:ascii="Arial" w:hAnsi="Arial" w:cs="Arial"/>
+        </w:rPr>
         <w:t>s</w:t>
       </w:r>
       <w:r>
@@ -3779,6 +3895,79 @@
         </w:rPr>
         <w:t xml:space="preserve"> à la prise de décision et pourra être utilisé particulièrement dans la phase C.</w:t>
       </w:r>
+    </w:p>
+    <w:p>
+      <w:pPr>
+        <w:pStyle w:val="Corpsdetexte"/>
+        <w:ind w:firstLine="708"/>
+      </w:pPr>
+      <w:r>
+        <w:t xml:space="preserve">Pour favoriser la réussite de l’expérience, nous reproduisons à l’identique le </w:t>
+      </w:r>
+      <w:r>
+        <w:t>Big Five Inventory français (BFI-Fr</w:t>
+      </w:r>
+      <w:r>
+        <w:t xml:space="preserve">) </w:t>
+      </w:r>
+      <w:r>
+        <w:t xml:space="preserve">validé par les travaux de </w:t>
+      </w:r>
+      <w:r>
+        <w:t xml:space="preserve">Plaisant, O., Courtois, R., </w:t>
+      </w:r>
+      <w:proofErr w:type="spellStart"/>
+      <w:r>
+        <w:t>Réveillère</w:t>
+      </w:r>
+      <w:proofErr w:type="spellEnd"/>
+      <w:r>
+        <w:t xml:space="preserve">, C., </w:t>
+      </w:r>
+      <w:proofErr w:type="spellStart"/>
+      <w:r>
+        <w:t>Mendelsohn</w:t>
+      </w:r>
+      <w:proofErr w:type="spellEnd"/>
+      <w:r>
+        <w:t>, G., &amp; John, O</w:t>
+      </w:r>
+      <w:r>
+        <w:t>.</w:t>
+      </w:r>
+      <w:r>
+        <w:t xml:space="preserve"> </w:t>
+      </w:r>
+      <w:r>
+        <w:rPr>
+          <w:b/>
+          <w:bCs/>
+        </w:rPr>
+        <w:t>[</w:t>
+      </w:r>
+      <w:r>
+        <w:rPr>
+          <w:b/>
+          <w:bCs/>
+        </w:rPr>
+        <w:t>3</w:t>
+      </w:r>
+      <w:r>
+        <w:rPr>
+          <w:b/>
+          <w:bCs/>
+        </w:rPr>
+        <w:t>]</w:t>
+      </w:r>
+      <w:r>
+        <w:t>.</w:t>
+      </w:r>
+    </w:p>
+    <w:p>
+      <w:pPr>
+        <w:pStyle w:val="Corpsdetexte"/>
+        <w:ind w:firstLine="708"/>
+      </w:pPr>
     </w:p>
     <w:p/>
     <w:p>
@@ -3789,7 +3978,7 @@
           <w:szCs w:val="24"/>
         </w:rPr>
       </w:pPr>
-      <w:bookmarkStart w:id="7" w:name="_Toc182924652"/>
+      <w:bookmarkStart w:id="5" w:name="_Toc184298302"/>
       <w:r>
         <w:rPr>
           <w:sz w:val="24"/>
@@ -3802,7 +3991,138 @@
           <w:sz w:val="24"/>
           <w:szCs w:val="24"/>
         </w:rPr>
-        <w:t xml:space="preserve"> MIST</w:t>
+        <w:t xml:space="preserve"> </w:t>
+      </w:r>
+      <w:r>
+        <w:rPr>
+          <w:sz w:val="24"/>
+          <w:szCs w:val="24"/>
+        </w:rPr>
+        <w:t>de la main idéale</w:t>
+      </w:r>
+      <w:bookmarkEnd w:id="5"/>
+    </w:p>
+    <w:p>
+      <w:r>
+        <w:t xml:space="preserve">Le questionnaire de la main idéale consiste en deux questions : </w:t>
+      </w:r>
+    </w:p>
+    <w:p>
+      <w:pPr>
+        <w:pStyle w:val="Paragraphedeliste"/>
+        <w:numPr>
+          <w:ilvl w:val="0"/>
+          <w:numId w:val="15"/>
+        </w:numPr>
+      </w:pPr>
+      <w:r>
+        <w:t xml:space="preserve">Pour débuter une partie de </w:t>
+      </w:r>
+      <w:proofErr w:type="spellStart"/>
+      <w:r>
+        <w:t>Galèrapagos</w:t>
+      </w:r>
+      <w:proofErr w:type="spellEnd"/>
+      <w:r>
+        <w:t>, ma main initiale idéale serait : (Sélectionner 4 cartes)</w:t>
+      </w:r>
+    </w:p>
+    <w:p>
+      <w:pPr>
+        <w:pStyle w:val="Paragraphedeliste"/>
+        <w:numPr>
+          <w:ilvl w:val="0"/>
+          <w:numId w:val="15"/>
+        </w:numPr>
+      </w:pPr>
+      <w:r>
+        <w:t>Pour quelle(s) raison(s) avez-vous choisi ces cartes en particulier ?</w:t>
+      </w:r>
+    </w:p>
+    <w:p/>
+    <w:p>
+      <w:r>
+        <w:t>Son but est de limiter les biais introduits par le contrôle des mains des joueurs. En effet, les expérimentateur</w:t>
+      </w:r>
+      <w:r>
+        <w:t xml:space="preserve">s </w:t>
+      </w:r>
+      <w:proofErr w:type="spellStart"/>
+      <w:r>
+        <w:t>pré-distribuent</w:t>
+      </w:r>
+      <w:proofErr w:type="spellEnd"/>
+      <w:r>
+        <w:t xml:space="preserve"> les cartes </w:t>
+      </w:r>
+      <w:proofErr w:type="gramStart"/>
+      <w:r>
+        <w:t>de manière à ce</w:t>
+      </w:r>
+      <w:proofErr w:type="gramEnd"/>
+      <w:r>
+        <w:t xml:space="preserve"> que chaque joueur ait le jeu donnant lieu à le plus de stratégies possibles dans l’objectif de percevoir la stratégie « naturelle » initiale du joueur. On estime que cette méthode peut tout de même influencer la stratégie initiale du joueur. Le questionnaire de la main idéale cherche donc à mettre en lumière les tendances stratégiques des joueurs sans influence des expérimentateurs ou des autres joueurs. Il intervient entre la partie d’entraînement et la partie enregistrée pour que les joueurs aient les cartes et le jeu en tête.</w:t>
+      </w:r>
+    </w:p>
+    <w:p/>
+    <w:p/>
+    <w:p/>
+    <w:p>
+      <w:pPr>
+        <w:pStyle w:val="Titre3"/>
+        <w:rPr>
+          <w:sz w:val="24"/>
+          <w:szCs w:val="24"/>
+        </w:rPr>
+      </w:pPr>
+      <w:bookmarkStart w:id="6" w:name="_Toc184298303"/>
+      <w:r>
+        <w:rPr>
+          <w:sz w:val="24"/>
+          <w:szCs w:val="24"/>
+        </w:rPr>
+        <w:t>Questionnaire</w:t>
+      </w:r>
+      <w:r>
+        <w:rPr>
+          <w:sz w:val="24"/>
+          <w:szCs w:val="24"/>
+        </w:rPr>
+        <w:t xml:space="preserve"> de ressenti général du joueur</w:t>
+      </w:r>
+      <w:bookmarkEnd w:id="6"/>
+    </w:p>
+    <w:p/>
+    <w:p/>
+    <w:p>
+      <w:pPr>
+        <w:pStyle w:val="Titre3"/>
+        <w:rPr>
+          <w:sz w:val="24"/>
+          <w:szCs w:val="24"/>
+        </w:rPr>
+      </w:pPr>
+      <w:bookmarkStart w:id="7" w:name="_Toc184298304"/>
+      <w:r>
+        <w:rPr>
+          <w:sz w:val="24"/>
+          <w:szCs w:val="24"/>
+        </w:rPr>
+        <w:t>Questionnaire</w:t>
+      </w:r>
+      <w:r>
+        <w:rPr>
+          <w:sz w:val="24"/>
+          <w:szCs w:val="24"/>
+        </w:rPr>
+        <w:t xml:space="preserve"> </w:t>
+      </w:r>
+      <w:r>
+        <w:rPr>
+          <w:sz w:val="24"/>
+          <w:szCs w:val="24"/>
+        </w:rPr>
+        <w:t>démographique</w:t>
       </w:r>
       <w:bookmarkEnd w:id="7"/>
     </w:p>
@@ -3816,7 +4136,7 @@
           <w:szCs w:val="24"/>
         </w:rPr>
       </w:pPr>
-      <w:bookmarkStart w:id="8" w:name="_Toc182924653"/>
+      <w:bookmarkStart w:id="8" w:name="_Toc184298305"/>
       <w:r>
         <w:rPr>
           <w:sz w:val="24"/>
@@ -3829,138 +4149,358 @@
           <w:sz w:val="24"/>
           <w:szCs w:val="24"/>
         </w:rPr>
-        <w:t xml:space="preserve"> de ressenti général du joueur</w:t>
+        <w:t xml:space="preserve"> MIST</w:t>
       </w:r>
       <w:bookmarkEnd w:id="8"/>
     </w:p>
     <w:p/>
     <w:p/>
+    <w:p/>
     <w:p>
       <w:pPr>
-        <w:pStyle w:val="Titre2"/>
+        <w:pStyle w:val="Titre1"/>
         <w:numPr>
-          <w:ilvl w:val="1"/>
+          <w:ilvl w:val="0"/>
           <w:numId w:val="1"/>
         </w:numPr>
         <w:rPr>
-          <w:sz w:val="28"/>
-          <w:szCs w:val="28"/>
-        </w:rPr>
-      </w:pPr>
-      <w:bookmarkStart w:id="9" w:name="_Toc182924654"/>
-      <w:r>
-        <w:rPr>
-          <w:sz w:val="28"/>
-          <w:szCs w:val="28"/>
-        </w:rPr>
-        <w:t xml:space="preserve">Justification de </w:t>
-      </w:r>
-      <w:r>
-        <w:rPr>
-          <w:sz w:val="28"/>
-          <w:szCs w:val="28"/>
-        </w:rPr>
-        <w:t>l’observation</w:t>
+          <w:sz w:val="32"/>
+          <w:szCs w:val="32"/>
+        </w:rPr>
+      </w:pPr>
+      <w:bookmarkStart w:id="9" w:name="_Toc184298306"/>
+      <w:r>
+        <w:rPr>
+          <w:sz w:val="32"/>
+          <w:szCs w:val="32"/>
+        </w:rPr>
+        <w:t>Sources</w:t>
       </w:r>
       <w:bookmarkEnd w:id="9"/>
-    </w:p>
-    <w:p>
-      <w:pPr>
-        <w:pStyle w:val="Titre3"/>
-        <w:rPr>
-          <w:sz w:val="24"/>
-          <w:szCs w:val="24"/>
-        </w:rPr>
-      </w:pPr>
-      <w:bookmarkStart w:id="10" w:name="_Toc182924655"/>
-      <w:r>
-        <w:rPr>
-          <w:sz w:val="24"/>
-          <w:szCs w:val="24"/>
-        </w:rPr>
-        <w:t>Méthode</w:t>
-      </w:r>
-      <w:bookmarkEnd w:id="10"/>
     </w:p>
     <w:p/>
     <w:p>
       <w:pPr>
         <w:pStyle w:val="Titre3"/>
-        <w:rPr>
-          <w:sz w:val="24"/>
-          <w:szCs w:val="24"/>
-        </w:rPr>
-      </w:pPr>
-      <w:bookmarkStart w:id="11" w:name="_Toc182924656"/>
-      <w:r>
-        <w:rPr>
-          <w:sz w:val="24"/>
-          <w:szCs w:val="24"/>
-        </w:rPr>
-        <w:t>Grille</w:t>
+      </w:pPr>
+      <w:bookmarkStart w:id="10" w:name="_Toc184298307"/>
+      <w:r>
+        <w:t xml:space="preserve">Questionnaire </w:t>
+      </w:r>
+      <w:proofErr w:type="spellStart"/>
+      <w:r>
+        <w:t>méta-cognitif</w:t>
+      </w:r>
+      <w:bookmarkEnd w:id="10"/>
+      <w:proofErr w:type="spellEnd"/>
+    </w:p>
+    <w:p>
+      <w:pPr>
+        <w:pStyle w:val="NormalWeb"/>
+        <w:numPr>
+          <w:ilvl w:val="0"/>
+          <w:numId w:val="13"/>
+        </w:numPr>
+        <w:spacing w:before="0" w:beforeAutospacing="0" w:after="0" w:afterAutospacing="0" w:line="480" w:lineRule="auto"/>
+        <w:rPr>
+          <w:rStyle w:val="url"/>
+        </w:rPr>
+      </w:pPr>
+      <w:r>
+        <w:rPr>
+          <w:lang w:val="en-US"/>
+        </w:rPr>
+        <w:t xml:space="preserve"> </w:t>
+      </w:r>
+      <w:proofErr w:type="spellStart"/>
+      <w:r>
+        <w:rPr>
+          <w:lang w:val="en-US"/>
+        </w:rPr>
+        <w:t>Dethier</w:t>
+      </w:r>
+      <w:proofErr w:type="spellEnd"/>
+      <w:r>
+        <w:rPr>
+          <w:lang w:val="en-US"/>
+        </w:rPr>
+        <w:t xml:space="preserve">, V., Heeren, A., Bouvard, M., </w:t>
+      </w:r>
+      <w:proofErr w:type="spellStart"/>
+      <w:r>
+        <w:rPr>
+          <w:lang w:val="en-US"/>
+        </w:rPr>
+        <w:t>Baeyens</w:t>
+      </w:r>
+      <w:proofErr w:type="spellEnd"/>
+      <w:r>
+        <w:rPr>
+          <w:lang w:val="en-US"/>
+        </w:rPr>
+        <w:t xml:space="preserve">, C., &amp; Philippot, P. (2017). Embracing the Structure of Metacognitive </w:t>
+      </w:r>
+      <w:proofErr w:type="gramStart"/>
+      <w:r>
+        <w:rPr>
+          <w:lang w:val="en-US"/>
+        </w:rPr>
+        <w:t>Beliefs :</w:t>
+      </w:r>
+      <w:proofErr w:type="gramEnd"/>
+      <w:r>
+        <w:rPr>
+          <w:lang w:val="en-US"/>
+        </w:rPr>
+        <w:t xml:space="preserve"> Validation of the French Short Version of the Metacognitions Questionnaire. </w:t>
+      </w:r>
+      <w:r>
+        <w:rPr>
+          <w:i/>
+          <w:iCs/>
+        </w:rPr>
+        <w:t xml:space="preserve">International Journal Of Cognitive </w:t>
+      </w:r>
+      <w:proofErr w:type="spellStart"/>
+      <w:r>
+        <w:rPr>
+          <w:i/>
+          <w:iCs/>
+        </w:rPr>
+        <w:t>Therapy</w:t>
+      </w:r>
+      <w:proofErr w:type="spellEnd"/>
+      <w:r>
+        <w:t xml:space="preserve">, </w:t>
+      </w:r>
+      <w:r>
+        <w:rPr>
+          <w:i/>
+          <w:iCs/>
+        </w:rPr>
+        <w:t>10</w:t>
+      </w:r>
+      <w:r>
+        <w:t>(3), 219</w:t>
+      </w:r>
+      <w:r>
+        <w:noBreakHyphen/>
+        <w:t xml:space="preserve">233. </w:t>
+      </w:r>
+      <w:hyperlink r:id="rId7" w:history="1">
+        <w:r>
+          <w:rPr>
+            <w:rStyle w:val="Lienhypertexte"/>
+            <w:rFonts w:eastAsiaTheme="majorEastAsia"/>
+          </w:rPr>
+          <w:t>https://doi.org/10.1521/ijct.2017.10.3.219</w:t>
+        </w:r>
+      </w:hyperlink>
+    </w:p>
+    <w:p>
+      <w:pPr>
+        <w:pStyle w:val="NormalWeb"/>
+        <w:numPr>
+          <w:ilvl w:val="0"/>
+          <w:numId w:val="13"/>
+        </w:numPr>
+        <w:spacing w:before="0" w:beforeAutospacing="0" w:after="0" w:afterAutospacing="0" w:line="480" w:lineRule="auto"/>
+        <w:rPr>
+          <w:rStyle w:val="url"/>
+        </w:rPr>
+      </w:pPr>
+      <w:r>
+        <w:t xml:space="preserve"> </w:t>
+      </w:r>
+      <w:r>
+        <w:t xml:space="preserve">Baptista, A., Soumet-Leman, C., &amp; </w:t>
+      </w:r>
+      <w:proofErr w:type="spellStart"/>
+      <w:r>
+        <w:t>Jouvent</w:t>
+      </w:r>
+      <w:proofErr w:type="spellEnd"/>
+      <w:r>
+        <w:t xml:space="preserve">, R. (2014). Métacognition et dépression : validation d’une version française du MCQ-30 en population clinique. </w:t>
+      </w:r>
+      <w:proofErr w:type="spellStart"/>
+      <w:r>
+        <w:rPr>
+          <w:i/>
+          <w:iCs/>
+        </w:rPr>
+        <w:t>European</w:t>
+      </w:r>
+      <w:proofErr w:type="spellEnd"/>
+      <w:r>
+        <w:rPr>
+          <w:i/>
+          <w:iCs/>
+        </w:rPr>
+        <w:t xml:space="preserve"> </w:t>
+      </w:r>
+      <w:proofErr w:type="spellStart"/>
+      <w:r>
+        <w:rPr>
+          <w:i/>
+          <w:iCs/>
+        </w:rPr>
+        <w:t>Psychiatry</w:t>
+      </w:r>
+      <w:proofErr w:type="spellEnd"/>
+      <w:r>
+        <w:t xml:space="preserve">, </w:t>
+      </w:r>
+      <w:r>
+        <w:rPr>
+          <w:i/>
+          <w:iCs/>
+        </w:rPr>
+        <w:t>29</w:t>
+      </w:r>
+      <w:r>
+        <w:t xml:space="preserve">(S3), 569. </w:t>
+      </w:r>
+      <w:hyperlink r:id="rId8" w:history="1">
+        <w:r>
+          <w:rPr>
+            <w:rStyle w:val="Lienhypertexte"/>
+            <w:rFonts w:eastAsiaTheme="majorEastAsia"/>
+          </w:rPr>
+          <w:t>https://doi.org/10.1016/j</w:t>
+        </w:r>
+        <w:r>
+          <w:rPr>
+            <w:rStyle w:val="Lienhypertexte"/>
+            <w:rFonts w:eastAsiaTheme="majorEastAsia"/>
+          </w:rPr>
+          <w:t>.</w:t>
+        </w:r>
+        <w:r>
+          <w:rPr>
+            <w:rStyle w:val="Lienhypertexte"/>
+            <w:rFonts w:eastAsiaTheme="majorEastAsia"/>
+          </w:rPr>
+          <w:t>eurpsy.2014.09.251</w:t>
+        </w:r>
+      </w:hyperlink>
+    </w:p>
+    <w:p>
+      <w:pPr>
+        <w:pStyle w:val="Titre3"/>
+        <w:rPr>
+          <w:rStyle w:val="url"/>
+        </w:rPr>
+      </w:pPr>
+      <w:bookmarkStart w:id="11" w:name="_Toc184298308"/>
+      <w:r>
+        <w:t>Questionnaire</w:t>
+      </w:r>
+      <w:r>
+        <w:t xml:space="preserve"> psychologique</w:t>
       </w:r>
       <w:bookmarkEnd w:id="11"/>
     </w:p>
-    <w:p/>
     <w:p>
       <w:pPr>
-        <w:pStyle w:val="Titre2"/>
+        <w:pStyle w:val="NormalWeb"/>
         <w:numPr>
-          <w:ilvl w:val="1"/>
-          <w:numId w:val="1"/>
+          <w:ilvl w:val="0"/>
+          <w:numId w:val="13"/>
         </w:numPr>
-        <w:rPr>
-          <w:sz w:val="28"/>
-          <w:szCs w:val="28"/>
-        </w:rPr>
-      </w:pPr>
-      <w:bookmarkStart w:id="12" w:name="_Toc182924657"/>
-      <w:r>
-        <w:rPr>
-          <w:sz w:val="28"/>
-          <w:szCs w:val="28"/>
-        </w:rPr>
-        <w:t>Justification de l’entretien collectif</w:t>
-      </w:r>
-      <w:bookmarkEnd w:id="12"/>
+        <w:spacing w:before="0" w:beforeAutospacing="0" w:after="0" w:afterAutospacing="0" w:line="480" w:lineRule="auto"/>
+      </w:pPr>
+      <w:r>
+        <w:rPr>
+          <w:rStyle w:val="url"/>
+        </w:rPr>
+        <w:t xml:space="preserve"> </w:t>
+      </w:r>
+      <w:r>
+        <w:t xml:space="preserve">Plaisant, O., Courtois, R., </w:t>
+      </w:r>
+      <w:proofErr w:type="spellStart"/>
+      <w:r>
+        <w:t>Réveillère</w:t>
+      </w:r>
+      <w:proofErr w:type="spellEnd"/>
+      <w:r>
+        <w:t xml:space="preserve">, C., </w:t>
+      </w:r>
+      <w:proofErr w:type="spellStart"/>
+      <w:r>
+        <w:t>Mendelsohn</w:t>
+      </w:r>
+      <w:proofErr w:type="spellEnd"/>
+      <w:r>
+        <w:t xml:space="preserve">, G., &amp; John, O. (2009). Validation par analyse factorielle du Big Five Inventory français (BFI-Fr). Analyse convergente avec le NEO-PI-R. </w:t>
+      </w:r>
+      <w:r>
+        <w:rPr>
+          <w:i/>
+          <w:iCs/>
+        </w:rPr>
+        <w:t>Annales Médico-psychologiques Revue Psychiatrique</w:t>
+      </w:r>
+      <w:r>
+        <w:t xml:space="preserve">, </w:t>
+      </w:r>
+      <w:r>
+        <w:rPr>
+          <w:i/>
+          <w:iCs/>
+        </w:rPr>
+        <w:t>168</w:t>
+      </w:r>
+      <w:r>
+        <w:t>(2), 97</w:t>
+      </w:r>
+      <w:r>
+        <w:noBreakHyphen/>
+        <w:t xml:space="preserve">106. </w:t>
+      </w:r>
+      <w:hyperlink r:id="rId9" w:history="1">
+        <w:r>
+          <w:rPr>
+            <w:rStyle w:val="Lienhypertexte"/>
+          </w:rPr>
+          <w:t>https://doi.org/10.1016/j.amp.2009.09.003</w:t>
+        </w:r>
+      </w:hyperlink>
     </w:p>
-    <w:p/>
     <w:p>
       <w:pPr>
-        <w:pStyle w:val="Titre3"/>
-        <w:rPr>
-          <w:sz w:val="24"/>
-          <w:szCs w:val="24"/>
-        </w:rPr>
-      </w:pPr>
-      <w:bookmarkStart w:id="13" w:name="_Toc182924658"/>
-      <w:r>
-        <w:rPr>
-          <w:sz w:val="24"/>
-          <w:szCs w:val="24"/>
-        </w:rPr>
-        <w:t>Méthode</w:t>
-      </w:r>
-      <w:bookmarkEnd w:id="13"/>
+        <w:pStyle w:val="NormalWeb"/>
+        <w:spacing w:before="0" w:beforeAutospacing="0" w:after="0" w:afterAutospacing="0" w:line="480" w:lineRule="auto"/>
+        <w:rPr>
+          <w:rStyle w:val="url"/>
+        </w:rPr>
+      </w:pPr>
     </w:p>
-    <w:p/>
     <w:p>
       <w:pPr>
-        <w:pStyle w:val="Titre3"/>
-        <w:rPr>
-          <w:sz w:val="24"/>
-          <w:szCs w:val="24"/>
-        </w:rPr>
-      </w:pPr>
-      <w:bookmarkStart w:id="14" w:name="_Toc182924659"/>
-      <w:r>
-        <w:rPr>
-          <w:sz w:val="24"/>
-          <w:szCs w:val="24"/>
-        </w:rPr>
-        <w:t>Question</w:t>
-      </w:r>
-      <w:bookmarkEnd w:id="14"/>
+        <w:pStyle w:val="NormalWeb"/>
+        <w:spacing w:before="0" w:beforeAutospacing="0" w:after="0" w:afterAutospacing="0" w:line="480" w:lineRule="auto"/>
+        <w:rPr>
+          <w:rStyle w:val="url"/>
+        </w:rPr>
+      </w:pPr>
+    </w:p>
+    <w:p>
+      <w:pPr>
+        <w:pStyle w:val="NormalWeb"/>
+        <w:spacing w:before="0" w:beforeAutospacing="0" w:after="0" w:afterAutospacing="0" w:line="480" w:lineRule="auto"/>
+        <w:rPr>
+          <w:rStyle w:val="url"/>
+          <w:rFonts w:eastAsiaTheme="majorEastAsia"/>
+        </w:rPr>
+      </w:pPr>
+    </w:p>
+    <w:p>
+      <w:pPr>
+        <w:pStyle w:val="NormalWeb"/>
+        <w:spacing w:before="0" w:beforeAutospacing="0" w:after="0" w:afterAutospacing="0" w:line="480" w:lineRule="auto"/>
+      </w:pPr>
     </w:p>
     <w:sectPr>
       <w:pgSz w:w="11906" w:h="16838"/>
@@ -3972,60 +4512,98 @@
 </w:document>
 </file>
 
-<file path=word/comments.xml><?xml version="1.0" encoding="utf-8"?>
-<w:comments xmlns:wpc="http://schemas.microsoft.com/office/word/2010/wordprocessingCanvas" xmlns:cx="http://schemas.microsoft.com/office/drawing/2014/chartex" xmlns:cx1="http://schemas.microsoft.com/office/drawing/2015/9/8/chartex" xmlns:cx2="http://schemas.microsoft.com/office/drawing/2015/10/21/chartex" xmlns:cx3="http://schemas.microsoft.com/office/drawing/2016/5/9/chartex" xmlns:cx4="http://schemas.microsoft.com/office/drawing/2016/5/10/chartex" xmlns:cx5="http://schemas.microsoft.com/office/drawing/2016/5/11/chartex" xmlns:cx6="http://schemas.microsoft.com/office/drawing/2016/5/12/chartex" xmlns:cx7="http://schemas.microsoft.com/office/drawing/2016/5/13/chartex" xmlns:cx8="http://schemas.microsoft.com/office/drawing/2016/5/14/chartex" xmlns:mc="http://schemas.openxmlformats.org/markup-compatibility/2006" xmlns:aink="http://schemas.microsoft.com/office/drawing/2016/ink" xmlns:am3d="http://schemas.microsoft.com/office/drawing/2017/model3d" xmlns:o="urn:schemas-microsoft-com:office:office" xmlns:oel="http://schemas.microsoft.com/office/2019/extlst" xmlns:r="http://schemas.openxmlformats.org/officeDocument/2006/relationships" xmlns:m="http://schemas.openxmlformats.org/officeDocument/2006/math" xmlns:v="urn:schemas-microsoft-com:vml" xmlns:wp14="http://schemas.microsoft.com/office/word/2010/wordprocessingDrawing" xmlns:wp="http://schemas.openxmlformats.org/drawingml/2006/wordprocessingDrawing" xmlns:w10="urn:schemas-microsoft-com:office:word" xmlns:w="http://schemas.openxmlformats.org/wordprocessingml/2006/main" xmlns:w14="http://schemas.microsoft.com/office/word/2010/wordml" xmlns:w15="http://schemas.microsoft.com/office/word/2012/wordml" xmlns:w16cex="http://schemas.microsoft.com/office/word/2018/wordml/cex" xmlns:w16cid="http://schemas.microsoft.com/office/word/2016/wordml/cid" xmlns:w16="http://schemas.microsoft.com/office/word/2018/wordml" xmlns:w16du="http://schemas.microsoft.com/office/word/2023/wordml/word16du" xmlns:w16sdtdh="http://schemas.microsoft.com/office/word/2020/wordml/sdtdatahash" xmlns:w16se="http://schemas.microsoft.com/office/word/2015/wordml/symex" xmlns:wpg="http://schemas.microsoft.com/office/word/2010/wordprocessingGroup" xmlns:wpi="http://schemas.microsoft.com/office/word/2010/wordprocessingInk" xmlns:wne="http://schemas.microsoft.com/office/word/2006/wordml" xmlns:wps="http://schemas.microsoft.com/office/word/2010/wordprocessingShape" mc:Ignorable="w14 w15 w16se w16cid w16 w16cex w16sdtdh w16du wp14">
-  <w:comment w:id="2" w:author="Lucie Della-Negra" w:date="2024-11-17T11:12:00Z" w:initials="Lucie Del">
-    <w:p>
-      <w:pPr>
-        <w:pStyle w:val="Commentaire"/>
-      </w:pPr>
-      <w:r>
-        <w:rPr>
-          <w:rStyle w:val="Marquedecommentaire"/>
-        </w:rPr>
-        <w:annotationRef/>
-      </w:r>
-      <w:r>
-        <w:t>À voir si on ajoute la question «quel serait votre main initiale idéale ?» ou autre pour déterminer une tendance dans la stratégie adoptée.</w:t>
-      </w:r>
-    </w:p>
-  </w:comment>
-  <w:comment w:id="3" w:author="mmorelle" w:date="2024-11-19T12:19:00Z" w:initials="mmorelle">
-    <w:p>
-      <w:pPr>
-        <w:pStyle w:val="Commentaire"/>
-      </w:pPr>
-      <w:r>
-        <w:rPr>
-          <w:rStyle w:val="Marquedecommentaire"/>
-        </w:rPr>
-        <w:annotationRef/>
-      </w:r>
-      <w:r>
-        <w:t>Oui, la poser après la partie d’entraînement et peut-être aussi la reposer après la partie ?</w:t>
-      </w:r>
-    </w:p>
-  </w:comment>
-</w:comments>
-</file>
-
-<file path=word/commentsExtended.xml><?xml version="1.0" encoding="utf-8"?>
-<w15:commentsEx xmlns:wpc="http://schemas.microsoft.com/office/word/2010/wordprocessingCanvas" xmlns:cx="http://schemas.microsoft.com/office/drawing/2014/chartex" xmlns:cx1="http://schemas.microsoft.com/office/drawing/2015/9/8/chartex" xmlns:cx2="http://schemas.microsoft.com/office/drawing/2015/10/21/chartex" xmlns:cx3="http://schemas.microsoft.com/office/drawing/2016/5/9/chartex" xmlns:cx4="http://schemas.microsoft.com/office/drawing/2016/5/10/chartex" xmlns:cx5="http://schemas.microsoft.com/office/drawing/2016/5/11/chartex" xmlns:cx6="http://schemas.microsoft.com/office/drawing/2016/5/12/chartex" xmlns:cx7="http://schemas.microsoft.com/office/drawing/2016/5/13/chartex" xmlns:cx8="http://schemas.microsoft.com/office/drawing/2016/5/14/chartex" xmlns:mc="http://schemas.openxmlformats.org/markup-compatibility/2006" xmlns:aink="http://schemas.microsoft.com/office/drawing/2016/ink" xmlns:am3d="http://schemas.microsoft.com/office/drawing/2017/model3d" xmlns:o="urn:schemas-microsoft-com:office:office" xmlns:oel="http://schemas.microsoft.com/office/2019/extlst" xmlns:r="http://schemas.openxmlformats.org/officeDocument/2006/relationships" xmlns:m="http://schemas.openxmlformats.org/officeDocument/2006/math" xmlns:v="urn:schemas-microsoft-com:vml" xmlns:wp14="http://schemas.microsoft.com/office/word/2010/wordprocessingDrawing" xmlns:wp="http://schemas.openxmlformats.org/drawingml/2006/wordprocessingDrawing" xmlns:w10="urn:schemas-microsoft-com:office:word" xmlns:w="http://schemas.openxmlformats.org/wordprocessingml/2006/main" xmlns:w14="http://schemas.microsoft.com/office/word/2010/wordml" xmlns:w15="http://schemas.microsoft.com/office/word/2012/wordml" xmlns:w16cex="http://schemas.microsoft.com/office/word/2018/wordml/cex" xmlns:w16cid="http://schemas.microsoft.com/office/word/2016/wordml/cid" xmlns:w16="http://schemas.microsoft.com/office/word/2018/wordml" xmlns:w16du="http://schemas.microsoft.com/office/word/2023/wordml/word16du" xmlns:w16sdtdh="http://schemas.microsoft.com/office/word/2020/wordml/sdtdatahash" xmlns:w16se="http://schemas.microsoft.com/office/word/2015/wordml/symex" xmlns:wpg="http://schemas.microsoft.com/office/word/2010/wordprocessingGroup" xmlns:wpi="http://schemas.microsoft.com/office/word/2010/wordprocessingInk" xmlns:wne="http://schemas.microsoft.com/office/word/2006/wordml" xmlns:wps="http://schemas.microsoft.com/office/word/2010/wordprocessingShape" mc:Ignorable="w14 w15 w16se w16cid w16 w16cex w16sdtdh w16du wp14">
-  <w15:commentEx w15:paraId="1CE00C4D" w15:done="0"/>
-  <w15:commentEx w15:paraId="5A44A3F0" w15:done="0"/>
-</w15:commentsEx>
-</file>
-
-<file path=word/commentsIds.xml><?xml version="1.0" encoding="utf-8"?>
-<w16cid:commentsIds xmlns:wpc="http://schemas.microsoft.com/office/word/2010/wordprocessingCanvas" xmlns:cx="http://schemas.microsoft.com/office/drawing/2014/chartex" xmlns:cx1="http://schemas.microsoft.com/office/drawing/2015/9/8/chartex" xmlns:cx2="http://schemas.microsoft.com/office/drawing/2015/10/21/chartex" xmlns:cx3="http://schemas.microsoft.com/office/drawing/2016/5/9/chartex" xmlns:cx4="http://schemas.microsoft.com/office/drawing/2016/5/10/chartex" xmlns:cx5="http://schemas.microsoft.com/office/drawing/2016/5/11/chartex" xmlns:cx6="http://schemas.microsoft.com/office/drawing/2016/5/12/chartex" xmlns:cx7="http://schemas.microsoft.com/office/drawing/2016/5/13/chartex" xmlns:cx8="http://schemas.microsoft.com/office/drawing/2016/5/14/chartex" xmlns:mc="http://schemas.openxmlformats.org/markup-compatibility/2006" xmlns:aink="http://schemas.microsoft.com/office/drawing/2016/ink" xmlns:am3d="http://schemas.microsoft.com/office/drawing/2017/model3d" xmlns:o="urn:schemas-microsoft-com:office:office" xmlns:oel="http://schemas.microsoft.com/office/2019/extlst" xmlns:r="http://schemas.openxmlformats.org/officeDocument/2006/relationships" xmlns:m="http://schemas.openxmlformats.org/officeDocument/2006/math" xmlns:v="urn:schemas-microsoft-com:vml" xmlns:wp14="http://schemas.microsoft.com/office/word/2010/wordprocessingDrawing" xmlns:wp="http://schemas.openxmlformats.org/drawingml/2006/wordprocessingDrawing" xmlns:w10="urn:schemas-microsoft-com:office:word" xmlns:w="http://schemas.openxmlformats.org/wordprocessingml/2006/main" xmlns:w14="http://schemas.microsoft.com/office/word/2010/wordml" xmlns:w15="http://schemas.microsoft.com/office/word/2012/wordml" xmlns:w16cex="http://schemas.microsoft.com/office/word/2018/wordml/cex" xmlns:w16cid="http://schemas.microsoft.com/office/word/2016/wordml/cid" xmlns:w16="http://schemas.microsoft.com/office/word/2018/wordml" xmlns:w16du="http://schemas.microsoft.com/office/word/2023/wordml/word16du" xmlns:w16sdtdh="http://schemas.microsoft.com/office/word/2020/wordml/sdtdatahash" xmlns:w16se="http://schemas.microsoft.com/office/word/2015/wordml/symex" xmlns:wpg="http://schemas.microsoft.com/office/word/2010/wordprocessingGroup" xmlns:wpi="http://schemas.microsoft.com/office/word/2010/wordprocessingInk" xmlns:wne="http://schemas.microsoft.com/office/word/2006/wordml" xmlns:wps="http://schemas.microsoft.com/office/word/2010/wordprocessingShape" mc:Ignorable="w14 w15 w16se w16cid w16 w16cex w16sdtdh w16du wp14">
-  <w16cid:commentId w16cid:paraId="1CE00C4D" w16cid:durableId="0BE04499"/>
-  <w16cid:commentId w16cid:paraId="5A44A3F0" w16cid:durableId="2AE700C2"/>
-</w16cid:commentsIds>
-</file>
-
 <file path=word/numbering.xml><?xml version="1.0" encoding="utf-8"?>
 <w:numbering xmlns:wpc="http://schemas.microsoft.com/office/word/2010/wordprocessingCanvas" xmlns:cx="http://schemas.microsoft.com/office/drawing/2014/chartex" xmlns:cx1="http://schemas.microsoft.com/office/drawing/2015/9/8/chartex" xmlns:cx2="http://schemas.microsoft.com/office/drawing/2015/10/21/chartex" xmlns:cx3="http://schemas.microsoft.com/office/drawing/2016/5/9/chartex" xmlns:cx4="http://schemas.microsoft.com/office/drawing/2016/5/10/chartex" xmlns:cx5="http://schemas.microsoft.com/office/drawing/2016/5/11/chartex" xmlns:cx6="http://schemas.microsoft.com/office/drawing/2016/5/12/chartex" xmlns:cx7="http://schemas.microsoft.com/office/drawing/2016/5/13/chartex" xmlns:cx8="http://schemas.microsoft.com/office/drawing/2016/5/14/chartex" xmlns:mc="http://schemas.openxmlformats.org/markup-compatibility/2006" xmlns:aink="http://schemas.microsoft.com/office/drawing/2016/ink" xmlns:am3d="http://schemas.microsoft.com/office/drawing/2017/model3d" xmlns:o="urn:schemas-microsoft-com:office:office" xmlns:oel="http://schemas.microsoft.com/office/2019/extlst" xmlns:r="http://schemas.openxmlformats.org/officeDocument/2006/relationships" xmlns:m="http://schemas.openxmlformats.org/officeDocument/2006/math" xmlns:v="urn:schemas-microsoft-com:vml" xmlns:wp14="http://schemas.microsoft.com/office/word/2010/wordprocessingDrawing" xmlns:wp="http://schemas.openxmlformats.org/drawingml/2006/wordprocessingDrawing" xmlns:w10="urn:schemas-microsoft-com:office:word" xmlns:w="http://schemas.openxmlformats.org/wordprocessingml/2006/main" xmlns:w14="http://schemas.microsoft.com/office/word/2010/wordml" xmlns:w15="http://schemas.microsoft.com/office/word/2012/wordml" xmlns:w16cex="http://schemas.microsoft.com/office/word/2018/wordml/cex" xmlns:w16cid="http://schemas.microsoft.com/office/word/2016/wordml/cid" xmlns:w16="http://schemas.microsoft.com/office/word/2018/wordml" xmlns:w16du="http://schemas.microsoft.com/office/word/2023/wordml/word16du" xmlns:w16sdtdh="http://schemas.microsoft.com/office/word/2020/wordml/sdtdatahash" xmlns:w16se="http://schemas.microsoft.com/office/word/2015/wordml/symex" xmlns:wpg="http://schemas.microsoft.com/office/word/2010/wordprocessingGroup" xmlns:wpi="http://schemas.microsoft.com/office/word/2010/wordprocessingInk" xmlns:wne="http://schemas.microsoft.com/office/word/2006/wordml" xmlns:wps="http://schemas.microsoft.com/office/word/2010/wordprocessingShape" mc:Ignorable="w14 w15 w16se w16cid w16 w16cex w16sdtdh w16du wp14">
   <w:abstractNum w:abstractNumId="0" w15:restartNumberingAfterBreak="0">
+    <w:nsid w:val="040439C7"/>
+    <w:multiLevelType w:val="hybridMultilevel"/>
+    <w:tmpl w:val="CFEC33E4"/>
+    <w:lvl w:ilvl="0" w:tplc="46D6CB24">
+      <w:start w:val="1"/>
+      <w:numFmt w:val="decimal"/>
+      <w:lvlText w:val="[%1]."/>
+      <w:lvlJc w:val="left"/>
+      <w:pPr>
+        <w:ind w:left="720" w:hanging="360"/>
+      </w:pPr>
+      <w:rPr>
+        <w:rFonts w:hint="default"/>
+      </w:rPr>
+    </w:lvl>
+    <w:lvl w:ilvl="1" w:tplc="040C0019" w:tentative="1">
+      <w:start w:val="1"/>
+      <w:numFmt w:val="lowerLetter"/>
+      <w:lvlText w:val="%2."/>
+      <w:lvlJc w:val="left"/>
+      <w:pPr>
+        <w:ind w:left="1440" w:hanging="360"/>
+      </w:pPr>
+    </w:lvl>
+    <w:lvl w:ilvl="2" w:tplc="040C001B" w:tentative="1">
+      <w:start w:val="1"/>
+      <w:numFmt w:val="lowerRoman"/>
+      <w:lvlText w:val="%3."/>
+      <w:lvlJc w:val="right"/>
+      <w:pPr>
+        <w:ind w:left="2160" w:hanging="180"/>
+      </w:pPr>
+    </w:lvl>
+    <w:lvl w:ilvl="3" w:tplc="040C000F" w:tentative="1">
+      <w:start w:val="1"/>
+      <w:numFmt w:val="decimal"/>
+      <w:lvlText w:val="%4."/>
+      <w:lvlJc w:val="left"/>
+      <w:pPr>
+        <w:ind w:left="2880" w:hanging="360"/>
+      </w:pPr>
+    </w:lvl>
+    <w:lvl w:ilvl="4" w:tplc="040C0019" w:tentative="1">
+      <w:start w:val="1"/>
+      <w:numFmt w:val="lowerLetter"/>
+      <w:lvlText w:val="%5."/>
+      <w:lvlJc w:val="left"/>
+      <w:pPr>
+        <w:ind w:left="3600" w:hanging="360"/>
+      </w:pPr>
+    </w:lvl>
+    <w:lvl w:ilvl="5" w:tplc="040C001B" w:tentative="1">
+      <w:start w:val="1"/>
+      <w:numFmt w:val="lowerRoman"/>
+      <w:lvlText w:val="%6."/>
+      <w:lvlJc w:val="right"/>
+      <w:pPr>
+        <w:ind w:left="4320" w:hanging="180"/>
+      </w:pPr>
+    </w:lvl>
+    <w:lvl w:ilvl="6" w:tplc="040C000F" w:tentative="1">
+      <w:start w:val="1"/>
+      <w:numFmt w:val="decimal"/>
+      <w:lvlText w:val="%7."/>
+      <w:lvlJc w:val="left"/>
+      <w:pPr>
+        <w:ind w:left="5040" w:hanging="360"/>
+      </w:pPr>
+    </w:lvl>
+    <w:lvl w:ilvl="7" w:tplc="040C0019" w:tentative="1">
+      <w:start w:val="1"/>
+      <w:numFmt w:val="lowerLetter"/>
+      <w:lvlText w:val="%8."/>
+      <w:lvlJc w:val="left"/>
+      <w:pPr>
+        <w:ind w:left="5760" w:hanging="360"/>
+      </w:pPr>
+    </w:lvl>
+    <w:lvl w:ilvl="8" w:tplc="040C001B" w:tentative="1">
+      <w:start w:val="1"/>
+      <w:numFmt w:val="lowerRoman"/>
+      <w:lvlText w:val="%9."/>
+      <w:lvlJc w:val="right"/>
+      <w:pPr>
+        <w:ind w:left="6480" w:hanging="180"/>
+      </w:pPr>
+    </w:lvl>
+  </w:abstractNum>
+  <w:abstractNum w:abstractNumId="1" w15:restartNumberingAfterBreak="0">
     <w:nsid w:val="0FF72C72"/>
     <w:multiLevelType w:val="multilevel"/>
     <w:tmpl w:val="7402DE6A"/>
@@ -4138,7 +4716,7 @@
       </w:pPr>
     </w:lvl>
   </w:abstractNum>
-  <w:abstractNum w:abstractNumId="1" w15:restartNumberingAfterBreak="0">
+  <w:abstractNum w:abstractNumId="2" w15:restartNumberingAfterBreak="0">
     <w:nsid w:val="1BDC030B"/>
     <w:multiLevelType w:val="multilevel"/>
     <w:tmpl w:val="E8187C98"/>
@@ -4251,7 +4829,7 @@
       </w:rPr>
     </w:lvl>
   </w:abstractNum>
-  <w:abstractNum w:abstractNumId="2" w15:restartNumberingAfterBreak="0">
+  <w:abstractNum w:abstractNumId="3" w15:restartNumberingAfterBreak="0">
     <w:nsid w:val="202735B9"/>
     <w:multiLevelType w:val="multilevel"/>
     <w:tmpl w:val="7DD82F2E"/>
@@ -4356,7 +4934,7 @@
       </w:rPr>
     </w:lvl>
   </w:abstractNum>
-  <w:abstractNum w:abstractNumId="3" w15:restartNumberingAfterBreak="0">
+  <w:abstractNum w:abstractNumId="4" w15:restartNumberingAfterBreak="0">
     <w:nsid w:val="24C2695A"/>
     <w:multiLevelType w:val="multilevel"/>
     <w:tmpl w:val="EF74BCB4"/>
@@ -4496,7 +5074,7 @@
       </w:rPr>
     </w:lvl>
   </w:abstractNum>
-  <w:abstractNum w:abstractNumId="4" w15:restartNumberingAfterBreak="0">
+  <w:abstractNum w:abstractNumId="5" w15:restartNumberingAfterBreak="0">
     <w:nsid w:val="28341BF2"/>
     <w:multiLevelType w:val="multilevel"/>
     <w:tmpl w:val="7402DE6A"/>
@@ -4609,7 +5187,7 @@
       </w:pPr>
     </w:lvl>
   </w:abstractNum>
-  <w:abstractNum w:abstractNumId="5" w15:restartNumberingAfterBreak="0">
+  <w:abstractNum w:abstractNumId="6" w15:restartNumberingAfterBreak="0">
     <w:nsid w:val="40583423"/>
     <w:multiLevelType w:val="multilevel"/>
     <w:tmpl w:val="DDB05818"/>
@@ -4722,7 +5300,7 @@
       </w:pPr>
     </w:lvl>
   </w:abstractNum>
-  <w:abstractNum w:abstractNumId="6" w15:restartNumberingAfterBreak="0">
+  <w:abstractNum w:abstractNumId="7" w15:restartNumberingAfterBreak="0">
     <w:nsid w:val="4524375B"/>
     <w:multiLevelType w:val="multilevel"/>
     <w:tmpl w:val="BBBA5A84"/>
@@ -4862,7 +5440,233 @@
       </w:rPr>
     </w:lvl>
   </w:abstractNum>
-  <w:abstractNum w:abstractNumId="7" w15:restartNumberingAfterBreak="0">
+  <w:abstractNum w:abstractNumId="8" w15:restartNumberingAfterBreak="0">
+    <w:nsid w:val="4F623584"/>
+    <w:multiLevelType w:val="multilevel"/>
+    <w:tmpl w:val="7402DE6A"/>
+    <w:lvl w:ilvl="0">
+      <w:start w:val="1"/>
+      <w:numFmt w:val="decimal"/>
+      <w:lvlText w:val="%1."/>
+      <w:lvlJc w:val="left"/>
+      <w:pPr>
+        <w:tabs>
+          <w:tab w:val="num" w:pos="0"/>
+        </w:tabs>
+        <w:ind w:left="720" w:hanging="360"/>
+      </w:pPr>
+    </w:lvl>
+    <w:lvl w:ilvl="1">
+      <w:start w:val="1"/>
+      <w:numFmt w:val="lowerLetter"/>
+      <w:lvlText w:val="%2."/>
+      <w:lvlJc w:val="left"/>
+      <w:pPr>
+        <w:tabs>
+          <w:tab w:val="num" w:pos="0"/>
+        </w:tabs>
+        <w:ind w:left="1440" w:hanging="360"/>
+      </w:pPr>
+    </w:lvl>
+    <w:lvl w:ilvl="2">
+      <w:start w:val="1"/>
+      <w:numFmt w:val="lowerRoman"/>
+      <w:lvlText w:val="%3."/>
+      <w:lvlJc w:val="right"/>
+      <w:pPr>
+        <w:tabs>
+          <w:tab w:val="num" w:pos="0"/>
+        </w:tabs>
+        <w:ind w:left="2160" w:hanging="180"/>
+      </w:pPr>
+    </w:lvl>
+    <w:lvl w:ilvl="3">
+      <w:start w:val="1"/>
+      <w:numFmt w:val="decimal"/>
+      <w:lvlText w:val="%4."/>
+      <w:lvlJc w:val="left"/>
+      <w:pPr>
+        <w:tabs>
+          <w:tab w:val="num" w:pos="0"/>
+        </w:tabs>
+        <w:ind w:left="2880" w:hanging="360"/>
+      </w:pPr>
+    </w:lvl>
+    <w:lvl w:ilvl="4">
+      <w:start w:val="1"/>
+      <w:numFmt w:val="lowerLetter"/>
+      <w:lvlText w:val="%5."/>
+      <w:lvlJc w:val="left"/>
+      <w:pPr>
+        <w:tabs>
+          <w:tab w:val="num" w:pos="0"/>
+        </w:tabs>
+        <w:ind w:left="3600" w:hanging="360"/>
+      </w:pPr>
+    </w:lvl>
+    <w:lvl w:ilvl="5">
+      <w:start w:val="1"/>
+      <w:numFmt w:val="lowerRoman"/>
+      <w:lvlText w:val="%6."/>
+      <w:lvlJc w:val="right"/>
+      <w:pPr>
+        <w:tabs>
+          <w:tab w:val="num" w:pos="0"/>
+        </w:tabs>
+        <w:ind w:left="4320" w:hanging="180"/>
+      </w:pPr>
+    </w:lvl>
+    <w:lvl w:ilvl="6">
+      <w:start w:val="1"/>
+      <w:numFmt w:val="decimal"/>
+      <w:lvlText w:val="%7."/>
+      <w:lvlJc w:val="left"/>
+      <w:pPr>
+        <w:tabs>
+          <w:tab w:val="num" w:pos="0"/>
+        </w:tabs>
+        <w:ind w:left="5040" w:hanging="360"/>
+      </w:pPr>
+    </w:lvl>
+    <w:lvl w:ilvl="7">
+      <w:start w:val="1"/>
+      <w:numFmt w:val="lowerLetter"/>
+      <w:lvlText w:val="%8."/>
+      <w:lvlJc w:val="left"/>
+      <w:pPr>
+        <w:tabs>
+          <w:tab w:val="num" w:pos="0"/>
+        </w:tabs>
+        <w:ind w:left="5760" w:hanging="360"/>
+      </w:pPr>
+    </w:lvl>
+    <w:lvl w:ilvl="8">
+      <w:start w:val="1"/>
+      <w:numFmt w:val="lowerRoman"/>
+      <w:lvlText w:val="%9."/>
+      <w:lvlJc w:val="right"/>
+      <w:pPr>
+        <w:tabs>
+          <w:tab w:val="num" w:pos="0"/>
+        </w:tabs>
+        <w:ind w:left="6480" w:hanging="180"/>
+      </w:pPr>
+    </w:lvl>
+  </w:abstractNum>
+  <w:abstractNum w:abstractNumId="9" w15:restartNumberingAfterBreak="0">
+    <w:nsid w:val="557A7553"/>
+    <w:multiLevelType w:val="multilevel"/>
+    <w:tmpl w:val="7402DE6A"/>
+    <w:lvl w:ilvl="0">
+      <w:start w:val="1"/>
+      <w:numFmt w:val="decimal"/>
+      <w:lvlText w:val="%1."/>
+      <w:lvlJc w:val="left"/>
+      <w:pPr>
+        <w:tabs>
+          <w:tab w:val="num" w:pos="0"/>
+        </w:tabs>
+        <w:ind w:left="720" w:hanging="360"/>
+      </w:pPr>
+    </w:lvl>
+    <w:lvl w:ilvl="1">
+      <w:start w:val="1"/>
+      <w:numFmt w:val="lowerLetter"/>
+      <w:lvlText w:val="%2."/>
+      <w:lvlJc w:val="left"/>
+      <w:pPr>
+        <w:tabs>
+          <w:tab w:val="num" w:pos="0"/>
+        </w:tabs>
+        <w:ind w:left="1440" w:hanging="360"/>
+      </w:pPr>
+    </w:lvl>
+    <w:lvl w:ilvl="2">
+      <w:start w:val="1"/>
+      <w:numFmt w:val="lowerRoman"/>
+      <w:lvlText w:val="%3."/>
+      <w:lvlJc w:val="right"/>
+      <w:pPr>
+        <w:tabs>
+          <w:tab w:val="num" w:pos="0"/>
+        </w:tabs>
+        <w:ind w:left="2160" w:hanging="180"/>
+      </w:pPr>
+    </w:lvl>
+    <w:lvl w:ilvl="3">
+      <w:start w:val="1"/>
+      <w:numFmt w:val="decimal"/>
+      <w:lvlText w:val="%4."/>
+      <w:lvlJc w:val="left"/>
+      <w:pPr>
+        <w:tabs>
+          <w:tab w:val="num" w:pos="0"/>
+        </w:tabs>
+        <w:ind w:left="2880" w:hanging="360"/>
+      </w:pPr>
+    </w:lvl>
+    <w:lvl w:ilvl="4">
+      <w:start w:val="1"/>
+      <w:numFmt w:val="lowerLetter"/>
+      <w:lvlText w:val="%5."/>
+      <w:lvlJc w:val="left"/>
+      <w:pPr>
+        <w:tabs>
+          <w:tab w:val="num" w:pos="0"/>
+        </w:tabs>
+        <w:ind w:left="3600" w:hanging="360"/>
+      </w:pPr>
+    </w:lvl>
+    <w:lvl w:ilvl="5">
+      <w:start w:val="1"/>
+      <w:numFmt w:val="lowerRoman"/>
+      <w:lvlText w:val="%6."/>
+      <w:lvlJc w:val="right"/>
+      <w:pPr>
+        <w:tabs>
+          <w:tab w:val="num" w:pos="0"/>
+        </w:tabs>
+        <w:ind w:left="4320" w:hanging="180"/>
+      </w:pPr>
+    </w:lvl>
+    <w:lvl w:ilvl="6">
+      <w:start w:val="1"/>
+      <w:numFmt w:val="decimal"/>
+      <w:lvlText w:val="%7."/>
+      <w:lvlJc w:val="left"/>
+      <w:pPr>
+        <w:tabs>
+          <w:tab w:val="num" w:pos="0"/>
+        </w:tabs>
+        <w:ind w:left="5040" w:hanging="360"/>
+      </w:pPr>
+    </w:lvl>
+    <w:lvl w:ilvl="7">
+      <w:start w:val="1"/>
+      <w:numFmt w:val="lowerLetter"/>
+      <w:lvlText w:val="%8."/>
+      <w:lvlJc w:val="left"/>
+      <w:pPr>
+        <w:tabs>
+          <w:tab w:val="num" w:pos="0"/>
+        </w:tabs>
+        <w:ind w:left="5760" w:hanging="360"/>
+      </w:pPr>
+    </w:lvl>
+    <w:lvl w:ilvl="8">
+      <w:start w:val="1"/>
+      <w:numFmt w:val="lowerRoman"/>
+      <w:lvlText w:val="%9."/>
+      <w:lvlJc w:val="right"/>
+      <w:pPr>
+        <w:tabs>
+          <w:tab w:val="num" w:pos="0"/>
+        </w:tabs>
+        <w:ind w:left="6480" w:hanging="180"/>
+      </w:pPr>
+    </w:lvl>
+  </w:abstractNum>
+  <w:abstractNum w:abstractNumId="10" w15:restartNumberingAfterBreak="0">
     <w:nsid w:val="5994470F"/>
     <w:multiLevelType w:val="hybridMultilevel"/>
     <w:tmpl w:val="0D9203BE"/>
@@ -4954,7 +5758,7 @@
       </w:pPr>
     </w:lvl>
   </w:abstractNum>
-  <w:abstractNum w:abstractNumId="8" w15:restartNumberingAfterBreak="0">
+  <w:abstractNum w:abstractNumId="11" w15:restartNumberingAfterBreak="0">
     <w:nsid w:val="71214762"/>
     <w:multiLevelType w:val="multilevel"/>
     <w:tmpl w:val="7402DE6A"/>
@@ -5067,7 +5871,7 @@
       </w:pPr>
     </w:lvl>
   </w:abstractNum>
-  <w:abstractNum w:abstractNumId="9" w15:restartNumberingAfterBreak="0">
+  <w:abstractNum w:abstractNumId="12" w15:restartNumberingAfterBreak="0">
     <w:nsid w:val="722E2907"/>
     <w:multiLevelType w:val="multilevel"/>
     <w:tmpl w:val="7402DE6A"/>
@@ -5181,48 +5985,52 @@
     </w:lvl>
   </w:abstractNum>
   <w:num w:numId="1" w16cid:durableId="1174760911">
+    <w:abstractNumId w:val="12"/>
+  </w:num>
+  <w:num w:numId="2" w16cid:durableId="1568108999">
+    <w:abstractNumId w:val="6"/>
+  </w:num>
+  <w:num w:numId="3" w16cid:durableId="1272860024">
+    <w:abstractNumId w:val="4"/>
+  </w:num>
+  <w:num w:numId="4" w16cid:durableId="1142120579">
+    <w:abstractNumId w:val="7"/>
+  </w:num>
+  <w:num w:numId="5" w16cid:durableId="886793850">
+    <w:abstractNumId w:val="3"/>
+  </w:num>
+  <w:num w:numId="6" w16cid:durableId="601451378">
+    <w:abstractNumId w:val="3"/>
+  </w:num>
+  <w:num w:numId="7" w16cid:durableId="1286086023">
+    <w:abstractNumId w:val="5"/>
+  </w:num>
+  <w:num w:numId="8" w16cid:durableId="1836332912">
+    <w:abstractNumId w:val="10"/>
+  </w:num>
+  <w:num w:numId="9" w16cid:durableId="1229922159">
+    <w:abstractNumId w:val="11"/>
+  </w:num>
+  <w:num w:numId="10" w16cid:durableId="891578045">
+    <w:abstractNumId w:val="2"/>
+  </w:num>
+  <w:num w:numId="11" w16cid:durableId="1457983801">
+    <w:abstractNumId w:val="1"/>
+  </w:num>
+  <w:num w:numId="12" w16cid:durableId="1326982083">
+    <w:abstractNumId w:val="8"/>
+  </w:num>
+  <w:num w:numId="13" w16cid:durableId="1629776746">
+    <w:abstractNumId w:val="0"/>
+  </w:num>
+  <w:num w:numId="14" w16cid:durableId="180822067">
+    <w:abstractNumId w:val="0"/>
+    <w:lvlOverride w:ilvl="0"/>
+  </w:num>
+  <w:num w:numId="15" w16cid:durableId="1200240124">
     <w:abstractNumId w:val="9"/>
   </w:num>
-  <w:num w:numId="2" w16cid:durableId="1568108999">
-    <w:abstractNumId w:val="5"/>
-  </w:num>
-  <w:num w:numId="3" w16cid:durableId="1272860024">
-    <w:abstractNumId w:val="3"/>
-  </w:num>
-  <w:num w:numId="4" w16cid:durableId="1142120579">
-    <w:abstractNumId w:val="6"/>
-  </w:num>
-  <w:num w:numId="5" w16cid:durableId="886793850">
-    <w:abstractNumId w:val="2"/>
-  </w:num>
-  <w:num w:numId="6" w16cid:durableId="601451378">
-    <w:abstractNumId w:val="2"/>
-    <w:lvlOverride w:ilvl="0"/>
-  </w:num>
-  <w:num w:numId="7" w16cid:durableId="1286086023">
-    <w:abstractNumId w:val="4"/>
-  </w:num>
-  <w:num w:numId="8" w16cid:durableId="1836332912">
-    <w:abstractNumId w:val="7"/>
-  </w:num>
-  <w:num w:numId="9" w16cid:durableId="1229922159">
-    <w:abstractNumId w:val="8"/>
-  </w:num>
-  <w:num w:numId="10" w16cid:durableId="891578045">
-    <w:abstractNumId w:val="1"/>
-  </w:num>
-  <w:num w:numId="11" w16cid:durableId="1457983801">
-    <w:abstractNumId w:val="0"/>
-  </w:num>
 </w:numbering>
-</file>
-
-<file path=word/people.xml><?xml version="1.0" encoding="utf-8"?>
-<w15:people xmlns:wpc="http://schemas.microsoft.com/office/word/2010/wordprocessingCanvas" xmlns:cx="http://schemas.microsoft.com/office/drawing/2014/chartex" xmlns:cx1="http://schemas.microsoft.com/office/drawing/2015/9/8/chartex" xmlns:cx2="http://schemas.microsoft.com/office/drawing/2015/10/21/chartex" xmlns:cx3="http://schemas.microsoft.com/office/drawing/2016/5/9/chartex" xmlns:cx4="http://schemas.microsoft.com/office/drawing/2016/5/10/chartex" xmlns:cx5="http://schemas.microsoft.com/office/drawing/2016/5/11/chartex" xmlns:cx6="http://schemas.microsoft.com/office/drawing/2016/5/12/chartex" xmlns:cx7="http://schemas.microsoft.com/office/drawing/2016/5/13/chartex" xmlns:cx8="http://schemas.microsoft.com/office/drawing/2016/5/14/chartex" xmlns:mc="http://schemas.openxmlformats.org/markup-compatibility/2006" xmlns:aink="http://schemas.microsoft.com/office/drawing/2016/ink" xmlns:am3d="http://schemas.microsoft.com/office/drawing/2017/model3d" xmlns:o="urn:schemas-microsoft-com:office:office" xmlns:oel="http://schemas.microsoft.com/office/2019/extlst" xmlns:r="http://schemas.openxmlformats.org/officeDocument/2006/relationships" xmlns:m="http://schemas.openxmlformats.org/officeDocument/2006/math" xmlns:v="urn:schemas-microsoft-com:vml" xmlns:wp14="http://schemas.microsoft.com/office/word/2010/wordprocessingDrawing" xmlns:wp="http://schemas.openxmlformats.org/drawingml/2006/wordprocessingDrawing" xmlns:w10="urn:schemas-microsoft-com:office:word" xmlns:w="http://schemas.openxmlformats.org/wordprocessingml/2006/main" xmlns:w14="http://schemas.microsoft.com/office/word/2010/wordml" xmlns:w15="http://schemas.microsoft.com/office/word/2012/wordml" xmlns:w16cex="http://schemas.microsoft.com/office/word/2018/wordml/cex" xmlns:w16cid="http://schemas.microsoft.com/office/word/2016/wordml/cid" xmlns:w16="http://schemas.microsoft.com/office/word/2018/wordml" xmlns:w16du="http://schemas.microsoft.com/office/word/2023/wordml/word16du" xmlns:w16sdtdh="http://schemas.microsoft.com/office/word/2020/wordml/sdtdatahash" xmlns:w16se="http://schemas.microsoft.com/office/word/2015/wordml/symex" xmlns:wpg="http://schemas.microsoft.com/office/word/2010/wordprocessingGroup" xmlns:wpi="http://schemas.microsoft.com/office/word/2010/wordprocessingInk" xmlns:wne="http://schemas.microsoft.com/office/word/2006/wordml" xmlns:wps="http://schemas.microsoft.com/office/word/2010/wordprocessingShape" mc:Ignorable="w14 w15 w16se w16cid w16 w16cex w16sdtdh w16du wp14">
-  <w15:person w15:author="Lucie Della-Negra">
-    <w15:presenceInfo w15:providerId="AD" w15:userId="S::Lucie.Della-Negra@bordeaux-inp.fr::d42de48a-f5ca-4f08-b707-767e37f98575"/>
-  </w15:person>
-</w15:people>
 </file>
 
 <file path=word/styles.xml><?xml version="1.0" encoding="utf-8"?>
@@ -5697,7 +6505,6 @@
     <w:next w:val="Normal"/>
     <w:link w:val="Titre4Car"/>
     <w:uiPriority w:val="9"/>
-    <w:semiHidden/>
     <w:unhideWhenUsed/>
     <w:qFormat/>
     <w:rsid w:val="00E13D71"/>
@@ -5826,7 +6633,6 @@
   <w:style w:type="character" w:default="1" w:styleId="Policepardfaut">
     <w:name w:val="Default Paragraph Font"/>
     <w:uiPriority w:val="1"/>
-    <w:semiHidden/>
     <w:unhideWhenUsed/>
   </w:style>
   <w:style w:type="table" w:default="1" w:styleId="TableauNormal">
@@ -5896,7 +6702,6 @@
     <w:basedOn w:val="Policepardfaut"/>
     <w:link w:val="Titre4"/>
     <w:uiPriority w:val="9"/>
-    <w:semiHidden/>
     <w:rsid w:val="00E13D71"/>
     <w:rPr>
       <w:rFonts w:eastAsiaTheme="majorEastAsia" w:cstheme="majorBidi"/>
@@ -6319,6 +7124,53 @@
       <w:ind w:left="440"/>
     </w:pPr>
   </w:style>
+  <w:style w:type="paragraph" w:styleId="NormalWeb">
+    <w:name w:val="Normal (Web)"/>
+    <w:basedOn w:val="Normal"/>
+    <w:uiPriority w:val="99"/>
+    <w:unhideWhenUsed/>
+    <w:rsid w:val="00A60128"/>
+    <w:pPr>
+      <w:spacing w:before="100" w:beforeAutospacing="1" w:after="100" w:afterAutospacing="1" w:line="240" w:lineRule="auto"/>
+    </w:pPr>
+    <w:rPr>
+      <w:rFonts w:ascii="Times New Roman" w:eastAsia="Times New Roman" w:hAnsi="Times New Roman" w:cs="Times New Roman"/>
+      <w:kern w:val="0"/>
+      <w:sz w:val="24"/>
+      <w:szCs w:val="24"/>
+      <w:lang w:eastAsia="fr-FR"/>
+      <w14:ligatures w14:val="none"/>
+    </w:rPr>
+  </w:style>
+  <w:style w:type="character" w:customStyle="1" w:styleId="url">
+    <w:name w:val="url"/>
+    <w:basedOn w:val="Policepardfaut"/>
+    <w:rsid w:val="00A60128"/>
+  </w:style>
+  <w:style w:type="character" w:styleId="Mentionnonrsolue">
+    <w:name w:val="Unresolved Mention"/>
+    <w:basedOn w:val="Policepardfaut"/>
+    <w:uiPriority w:val="99"/>
+    <w:semiHidden/>
+    <w:unhideWhenUsed/>
+    <w:rsid w:val="00A60128"/>
+    <w:rPr>
+      <w:color w:val="605E5C"/>
+      <w:shd w:val="clear" w:color="auto" w:fill="E1DFDD"/>
+    </w:rPr>
+  </w:style>
+  <w:style w:type="character" w:styleId="Lienhypertextesuivivisit">
+    <w:name w:val="FollowedHyperlink"/>
+    <w:basedOn w:val="Policepardfaut"/>
+    <w:uiPriority w:val="99"/>
+    <w:semiHidden/>
+    <w:unhideWhenUsed/>
+    <w:rsid w:val="00CE2F37"/>
+    <w:rPr>
+      <w:color w:val="96607D" w:themeColor="followedHyperlink"/>
+      <w:u w:val="single"/>
+    </w:rPr>
+  </w:style>
 </w:styles>
 </file>
 

</xml_diff>

<commit_message>
Retours sur document justification
</commit_message>
<xml_diff>
--- a/Dossier de rendu phase B/Justifications des méthodes.docx
+++ b/Dossier de rendu phase B/Justifications des méthodes.docx
@@ -1,6 +1,6 @@
 
 <file path=word/document.xml><?xml version="1.0" encoding="utf-8"?>
-<w:document xmlns:wpc="http://schemas.microsoft.com/office/word/2010/wordprocessingCanvas" xmlns:cx="http://schemas.microsoft.com/office/drawing/2014/chartex" xmlns:cx1="http://schemas.microsoft.com/office/drawing/2015/9/8/chartex" xmlns:cx2="http://schemas.microsoft.com/office/drawing/2015/10/21/chartex" xmlns:cx3="http://schemas.microsoft.com/office/drawing/2016/5/9/chartex" xmlns:cx4="http://schemas.microsoft.com/office/drawing/2016/5/10/chartex" xmlns:cx5="http://schemas.microsoft.com/office/drawing/2016/5/11/chartex" xmlns:cx6="http://schemas.microsoft.com/office/drawing/2016/5/12/chartex" xmlns:cx7="http://schemas.microsoft.com/office/drawing/2016/5/13/chartex" xmlns:cx8="http://schemas.microsoft.com/office/drawing/2016/5/14/chartex" xmlns:mc="http://schemas.openxmlformats.org/markup-compatibility/2006" xmlns:aink="http://schemas.microsoft.com/office/drawing/2016/ink" xmlns:am3d="http://schemas.microsoft.com/office/drawing/2017/model3d" xmlns:o="urn:schemas-microsoft-com:office:office" xmlns:oel="http://schemas.microsoft.com/office/2019/extlst" xmlns:r="http://schemas.openxmlformats.org/officeDocument/2006/relationships" xmlns:m="http://schemas.openxmlformats.org/officeDocument/2006/math" xmlns:v="urn:schemas-microsoft-com:vml" xmlns:wp14="http://schemas.microsoft.com/office/word/2010/wordprocessingDrawing" xmlns:wp="http://schemas.openxmlformats.org/drawingml/2006/wordprocessingDrawing" xmlns:w10="urn:schemas-microsoft-com:office:word" xmlns:w="http://schemas.openxmlformats.org/wordprocessingml/2006/main" xmlns:w14="http://schemas.microsoft.com/office/word/2010/wordml" xmlns:w15="http://schemas.microsoft.com/office/word/2012/wordml" xmlns:w16cex="http://schemas.microsoft.com/office/word/2018/wordml/cex" xmlns:w16cid="http://schemas.microsoft.com/office/word/2016/wordml/cid" xmlns:w16="http://schemas.microsoft.com/office/word/2018/wordml" xmlns:w16du="http://schemas.microsoft.com/office/word/2023/wordml/word16du" xmlns:w16sdtdh="http://schemas.microsoft.com/office/word/2020/wordml/sdtdatahash" xmlns:w16se="http://schemas.microsoft.com/office/word/2015/wordml/symex" xmlns:wpg="http://schemas.microsoft.com/office/word/2010/wordprocessingGroup" xmlns:wpi="http://schemas.microsoft.com/office/word/2010/wordprocessingInk" xmlns:wne="http://schemas.microsoft.com/office/word/2006/wordml" xmlns:wps="http://schemas.microsoft.com/office/word/2010/wordprocessingShape" mc:Ignorable="w14 w15 w16se w16cid w16 w16cex w16sdtdh w16du wp14">
+<w:document xmlns:wpc="http://schemas.microsoft.com/office/word/2010/wordprocessingCanvas" xmlns:cx="http://schemas.microsoft.com/office/drawing/2014/chartex" xmlns:cx1="http://schemas.microsoft.com/office/drawing/2015/9/8/chartex" xmlns:cx2="http://schemas.microsoft.com/office/drawing/2015/10/21/chartex" xmlns:cx3="http://schemas.microsoft.com/office/drawing/2016/5/9/chartex" xmlns:cx4="http://schemas.microsoft.com/office/drawing/2016/5/10/chartex" xmlns:cx5="http://schemas.microsoft.com/office/drawing/2016/5/11/chartex" xmlns:cx6="http://schemas.microsoft.com/office/drawing/2016/5/12/chartex" xmlns:cx7="http://schemas.microsoft.com/office/drawing/2016/5/13/chartex" xmlns:cx8="http://schemas.microsoft.com/office/drawing/2016/5/14/chartex" xmlns:mc="http://schemas.openxmlformats.org/markup-compatibility/2006" xmlns:aink="http://schemas.microsoft.com/office/drawing/2016/ink" xmlns:am3d="http://schemas.microsoft.com/office/drawing/2017/model3d" xmlns:o="urn:schemas-microsoft-com:office:office" xmlns:r="http://schemas.openxmlformats.org/officeDocument/2006/relationships" xmlns:m="http://schemas.openxmlformats.org/officeDocument/2006/math" xmlns:v="urn:schemas-microsoft-com:vml" xmlns:wp14="http://schemas.microsoft.com/office/word/2010/wordprocessingDrawing" xmlns:wp="http://schemas.openxmlformats.org/drawingml/2006/wordprocessingDrawing" xmlns:w10="urn:schemas-microsoft-com:office:word" xmlns:w="http://schemas.openxmlformats.org/wordprocessingml/2006/main" xmlns:w14="http://schemas.microsoft.com/office/word/2010/wordml" xmlns:w15="http://schemas.microsoft.com/office/word/2012/wordml" xmlns:w16cid="http://schemas.microsoft.com/office/word/2016/wordml/cid" xmlns:w16se="http://schemas.microsoft.com/office/word/2015/wordml/symex" xmlns:wpg="http://schemas.microsoft.com/office/word/2010/wordprocessingGroup" xmlns:wpi="http://schemas.microsoft.com/office/word/2010/wordprocessingInk" xmlns:wne="http://schemas.microsoft.com/office/word/2006/wordml" xmlns:wps="http://schemas.microsoft.com/office/word/2010/wordprocessingShape" mc:Ignorable="w14 w15 w16se w16cid wp14">
   <w:body>
     <w:p>
       <w:pPr>
@@ -1272,12 +1272,6 @@
         <w:gridCol w:w="1411"/>
       </w:tblGrid>
       <w:tr>
-        <w:tblPrEx>
-          <w:tblCellMar>
-            <w:top w:w="0" w:type="dxa"/>
-            <w:bottom w:w="0" w:type="dxa"/>
-          </w:tblCellMar>
-        </w:tblPrEx>
         <w:tc>
           <w:tcPr>
             <w:tcW w:w="4051" w:type="dxa"/>
@@ -1384,12 +1378,6 @@
         </w:tc>
       </w:tr>
       <w:tr>
-        <w:tblPrEx>
-          <w:tblCellMar>
-            <w:top w:w="0" w:type="dxa"/>
-            <w:bottom w:w="0" w:type="dxa"/>
-          </w:tblCellMar>
-        </w:tblPrEx>
         <w:tc>
           <w:tcPr>
             <w:tcW w:w="4051" w:type="dxa"/>
@@ -1512,12 +1500,6 @@
         </w:tc>
       </w:tr>
       <w:tr>
-        <w:tblPrEx>
-          <w:tblCellMar>
-            <w:top w:w="0" w:type="dxa"/>
-            <w:bottom w:w="0" w:type="dxa"/>
-          </w:tblCellMar>
-        </w:tblPrEx>
         <w:tc>
           <w:tcPr>
             <w:tcW w:w="4051" w:type="dxa"/>
@@ -1630,12 +1612,6 @@
         </w:tc>
       </w:tr>
       <w:tr>
-        <w:tblPrEx>
-          <w:tblCellMar>
-            <w:top w:w="0" w:type="dxa"/>
-            <w:bottom w:w="0" w:type="dxa"/>
-          </w:tblCellMar>
-        </w:tblPrEx>
         <w:tc>
           <w:tcPr>
             <w:tcW w:w="4051" w:type="dxa"/>
@@ -1742,12 +1718,6 @@
         </w:tc>
       </w:tr>
       <w:tr>
-        <w:tblPrEx>
-          <w:tblCellMar>
-            <w:top w:w="0" w:type="dxa"/>
-            <w:bottom w:w="0" w:type="dxa"/>
-          </w:tblCellMar>
-        </w:tblPrEx>
         <w:tc>
           <w:tcPr>
             <w:tcW w:w="4051" w:type="dxa"/>
@@ -1859,12 +1829,6 @@
         </w:tc>
       </w:tr>
       <w:tr>
-        <w:tblPrEx>
-          <w:tblCellMar>
-            <w:top w:w="0" w:type="dxa"/>
-            <w:bottom w:w="0" w:type="dxa"/>
-          </w:tblCellMar>
-        </w:tblPrEx>
         <w:tc>
           <w:tcPr>
             <w:tcW w:w="4051" w:type="dxa"/>
@@ -1938,12 +1902,11 @@
               <w:widowControl w:val="0"/>
               <w:numPr>
                 <w:ilvl w:val="0"/>
-                <w:numId w:val="14"/>
+                <w:numId w:val="16"/>
               </w:numPr>
               <w:suppressAutoHyphens/>
               <w:autoSpaceDN w:val="0"/>
               <w:spacing w:after="0" w:line="240" w:lineRule="auto"/>
-              <w:contextualSpacing w:val="0"/>
               <w:textAlignment w:val="baseline"/>
               <w:rPr>
                 <w:rFonts w:cs="Calibri"/>
@@ -2068,12 +2031,6 @@
         </w:tc>
       </w:tr>
       <w:tr>
-        <w:tblPrEx>
-          <w:tblCellMar>
-            <w:top w:w="0" w:type="dxa"/>
-            <w:bottom w:w="0" w:type="dxa"/>
-          </w:tblCellMar>
-        </w:tblPrEx>
         <w:tc>
           <w:tcPr>
             <w:tcW w:w="4051" w:type="dxa"/>
@@ -2177,12 +2134,6 @@
         </w:tc>
       </w:tr>
       <w:tr>
-        <w:tblPrEx>
-          <w:tblCellMar>
-            <w:top w:w="0" w:type="dxa"/>
-            <w:bottom w:w="0" w:type="dxa"/>
-          </w:tblCellMar>
-        </w:tblPrEx>
         <w:tc>
           <w:tcPr>
             <w:tcW w:w="4051" w:type="dxa"/>
@@ -2247,16 +2198,8 @@
               <w:rPr>
                 <w:rFonts w:cs="Calibri"/>
               </w:rPr>
-              <w:t xml:space="preserve">Âge, niveau d’études, genre, entité de rattachement, nationalité, niveau d’expertise sur </w:t>
-            </w:r>
-            <w:proofErr w:type="spellStart"/>
-            <w:r>
-              <w:rPr>
-                <w:rFonts w:cs="Calibri"/>
-              </w:rPr>
-              <w:t>Galèrapagos</w:t>
-            </w:r>
-            <w:proofErr w:type="spellEnd"/>
+              <w:t>Âge, niveau d’études, genre, entité de rattachement, nationalité, niveau d’expertise sur Galèrapagos</w:t>
+            </w:r>
           </w:p>
         </w:tc>
         <w:tc>
@@ -2297,12 +2240,6 @@
         </w:tc>
       </w:tr>
       <w:tr>
-        <w:tblPrEx>
-          <w:tblCellMar>
-            <w:top w:w="0" w:type="dxa"/>
-            <w:bottom w:w="0" w:type="dxa"/>
-          </w:tblCellMar>
-        </w:tblPrEx>
         <w:tc>
           <w:tcPr>
             <w:tcW w:w="4051" w:type="dxa"/>
@@ -2408,12 +2345,6 @@
         </w:tc>
       </w:tr>
       <w:tr>
-        <w:tblPrEx>
-          <w:tblCellMar>
-            <w:top w:w="0" w:type="dxa"/>
-            <w:bottom w:w="0" w:type="dxa"/>
-          </w:tblCellMar>
-        </w:tblPrEx>
         <w:tc>
           <w:tcPr>
             <w:tcW w:w="4051" w:type="dxa"/>
@@ -2520,12 +2451,6 @@
         </w:tc>
       </w:tr>
       <w:tr>
-        <w:tblPrEx>
-          <w:tblCellMar>
-            <w:top w:w="0" w:type="dxa"/>
-            <w:bottom w:w="0" w:type="dxa"/>
-          </w:tblCellMar>
-        </w:tblPrEx>
         <w:tc>
           <w:tcPr>
             <w:tcW w:w="4051" w:type="dxa"/>
@@ -2738,38 +2663,49 @@
         <w:t xml:space="preserve"> donc</w:t>
       </w:r>
       <w:r>
-        <w:t xml:space="preserve"> donnés </w:t>
+        <w:t xml:space="preserve"> donnés</w:t>
+      </w:r>
+      <w:r>
+        <w:t xml:space="preserve"> au début de l’expérience,</w:t>
+      </w:r>
+      <w:r>
+        <w:t xml:space="preserve"> </w:t>
       </w:r>
       <w:r>
         <w:rPr>
           <w:b/>
           <w:bCs/>
         </w:rPr>
-        <w:t xml:space="preserve">en amont de la partie de </w:t>
-      </w:r>
-      <w:proofErr w:type="spellStart"/>
+        <w:t>en amont de la partie de Gal</w:t>
+      </w:r>
       <w:r>
         <w:rPr>
           <w:b/>
           <w:bCs/>
         </w:rPr>
-        <w:t>Galérapagos</w:t>
-      </w:r>
-      <w:proofErr w:type="spellEnd"/>
-      <w:r>
-        <w:t xml:space="preserve"> et seront réalisés </w:t>
-      </w:r>
-      <w:r>
-        <w:t>en</w:t>
-      </w:r>
-      <w:r>
-        <w:t xml:space="preserve"> la </w:t>
+        <w:t>è</w:t>
       </w:r>
       <w:r>
         <w:rPr>
           <w:b/>
           <w:bCs/>
         </w:rPr>
+        <w:t>rapagos</w:t>
+      </w:r>
+      <w:r>
+        <w:t xml:space="preserve"> et seront réalisés </w:t>
+      </w:r>
+      <w:r>
+        <w:t>en</w:t>
+      </w:r>
+      <w:r>
+        <w:t xml:space="preserve"> la </w:t>
+      </w:r>
+      <w:r>
+        <w:rPr>
+          <w:b/>
+          <w:bCs/>
+        </w:rPr>
         <w:t>présence d’un examinateur</w:t>
       </w:r>
       <w:r>
@@ -2785,7 +2721,20 @@
         <w:t>c</w:t>
       </w:r>
       <w:r>
-        <w:t>es questionnaires avant, nous cherchons à ne pas influencer le profil psychologique et métacognitif du joueur par son attitude lors de la partie.</w:t>
+        <w:t>es questionnaires avant, nous cherchons à</w:t>
+      </w:r>
+      <w:ins w:id="5" w:author="mmorelle" w:date="2024-12-09T17:52:00Z">
+        <w:r>
+          <w:t xml:space="preserve"> éviter une influence potentielle de l’attitude du joueur pendant la partie sur ses réponses aux questionnaires</w:t>
+        </w:r>
+      </w:ins>
+      <w:del w:id="6" w:author="mmorelle" w:date="2024-12-09T17:53:00Z">
+        <w:r>
+          <w:delText xml:space="preserve"> ne pas influencer le profil psychologique et métacognitif du joueur par son attitude lors de la partie</w:delText>
+        </w:r>
+      </w:del>
+      <w:r>
+        <w:t>.</w:t>
       </w:r>
     </w:p>
     <w:p>
@@ -2794,7 +2743,15 @@
         <w:ind w:firstLine="360"/>
       </w:pPr>
       <w:r>
-        <w:t xml:space="preserve">Pour obtenir une plus large description du profil du joueur, nous choisissons de garder au moins </w:t>
+        <w:t>Pour obtenir une plus large description du profil du joueur, nous choisissons de garder</w:t>
+      </w:r>
+      <w:del w:id="7" w:author="mmorelle" w:date="2024-12-09T17:53:00Z">
+        <w:r>
+          <w:delText xml:space="preserve"> au moins</w:delText>
+        </w:r>
+      </w:del>
+      <w:r>
+        <w:t xml:space="preserve"> </w:t>
       </w:r>
       <w:r>
         <w:rPr>
@@ -2804,8 +2761,13 @@
         <w:t>un questionnaire métacognitif</w:t>
       </w:r>
       <w:r>
-        <w:t xml:space="preserve"> et au moins </w:t>
-      </w:r>
+        <w:t xml:space="preserve"> et </w:t>
+      </w:r>
+      <w:del w:id="8" w:author="mmorelle" w:date="2024-12-09T17:53:00Z">
+        <w:r>
+          <w:delText xml:space="preserve">au moins </w:delText>
+        </w:r>
+      </w:del>
       <w:r>
         <w:rPr>
           <w:b/>
@@ -3174,6 +3136,14 @@
               </w:rPr>
               <w:t>- Limite linguistique</w:t>
             </w:r>
+            <w:ins w:id="9" w:author="mmorelle" w:date="2024-12-09T17:53:00Z">
+              <w:r>
+                <w:rPr>
+                  <w:rFonts w:ascii="Arial" w:eastAsia="Aptos" w:hAnsi="Arial"/>
+                </w:rPr>
+                <w:t xml:space="preserve"> (pas de traduction en français)</w:t>
+              </w:r>
+            </w:ins>
           </w:p>
           <w:p>
             <w:pPr>
@@ -3247,19 +3217,49 @@
               </w:rPr>
               <w:t>- Limite linguistique</w:t>
             </w:r>
-          </w:p>
-          <w:p>
-            <w:pPr>
-              <w:rPr>
-                <w:rFonts w:ascii="Arial" w:eastAsia="Aptos" w:hAnsi="Arial"/>
-              </w:rPr>
-            </w:pPr>
-            <w:r>
-              <w:rPr>
-                <w:rFonts w:ascii="Arial" w:eastAsia="Aptos" w:hAnsi="Arial"/>
-              </w:rPr>
-              <w:t>- Spécificité au contrôle méta- cognitif</w:t>
-            </w:r>
+            <w:ins w:id="10" w:author="mmorelle" w:date="2024-12-09T17:54:00Z">
+              <w:r>
+                <w:rPr>
+                  <w:rFonts w:ascii="Arial" w:eastAsia="Aptos" w:hAnsi="Arial"/>
+                </w:rPr>
+                <w:t xml:space="preserve"> (pas de traduction en français)</w:t>
+              </w:r>
+            </w:ins>
+          </w:p>
+          <w:p>
+            <w:pPr>
+              <w:rPr>
+                <w:rFonts w:ascii="Arial" w:eastAsia="Aptos" w:hAnsi="Arial"/>
+              </w:rPr>
+            </w:pPr>
+            <w:r>
+              <w:rPr>
+                <w:rFonts w:ascii="Arial" w:eastAsia="Aptos" w:hAnsi="Arial"/>
+              </w:rPr>
+              <w:t xml:space="preserve">- Spécificité au contrôle </w:t>
+            </w:r>
+            <w:proofErr w:type="spellStart"/>
+            <w:r>
+              <w:rPr>
+                <w:rFonts w:ascii="Arial" w:eastAsia="Aptos" w:hAnsi="Arial"/>
+              </w:rPr>
+              <w:t>méta-</w:t>
+            </w:r>
+            <w:del w:id="11" w:author="mmorelle" w:date="2024-12-09T17:54:00Z">
+              <w:r>
+                <w:rPr>
+                  <w:rFonts w:ascii="Arial" w:eastAsia="Aptos" w:hAnsi="Arial"/>
+                </w:rPr>
+                <w:delText xml:space="preserve"> </w:delText>
+              </w:r>
+            </w:del>
+            <w:r>
+              <w:rPr>
+                <w:rFonts w:ascii="Arial" w:eastAsia="Aptos" w:hAnsi="Arial"/>
+              </w:rPr>
+              <w:t>cognitif</w:t>
+            </w:r>
+            <w:proofErr w:type="spellEnd"/>
           </w:p>
           <w:p>
             <w:pPr>
@@ -3354,7 +3354,20 @@
       </w:r>
       <w:proofErr w:type="spellEnd"/>
       <w:r>
-        <w:t xml:space="preserve"> Inventory » n’est disponible qu’en anglais sans version validée en français ce qui pose un grand problème dans son utilisation. Aussi le « Cognitive Control Inventory » est très peu documenté et est en cela moins fiable que le questionnaire choisi.</w:t>
+        <w:t xml:space="preserve"> Inventory » n’est disponible qu’en anglais sans version validée en français ce qui pose un grand problème </w:t>
+      </w:r>
+      <w:del w:id="12" w:author="mmorelle" w:date="2024-12-09T17:54:00Z">
+        <w:r>
+          <w:delText>dans son utilisation</w:delText>
+        </w:r>
+      </w:del>
+      <w:ins w:id="13" w:author="mmorelle" w:date="2024-12-09T17:54:00Z">
+        <w:r>
+          <w:t>pour sa mise en œuvre dans le cadre de l’expérience</w:t>
+        </w:r>
+      </w:ins>
+      <w:r>
+        <w:t>. Aussi le « Cognitive Control Inventory » est très peu documenté et est en cela moins fiable que le questionnaire choisi.</w:t>
       </w:r>
     </w:p>
     <w:p>
@@ -3363,10 +3376,15 @@
         <w:ind w:firstLine="708"/>
       </w:pPr>
       <w:r>
-        <w:t xml:space="preserve">Pour favoriser la réussite de l’expérience, nous reproduisons à l’identique le questionnaire (MCQ - 30) validé par les travaux de </w:t>
-      </w:r>
-      <w:r>
-        <w:t xml:space="preserve">Baptista, A., Soumet-Leman, C., &amp; </w:t>
+        <w:t xml:space="preserve">Pour favoriser la réussite de l’expérience, nous reproduisons </w:t>
+      </w:r>
+      <w:ins w:id="14" w:author="mmorelle" w:date="2024-12-09T17:55:00Z">
+        <w:r>
+          <w:t xml:space="preserve">donc </w:t>
+        </w:r>
+      </w:ins>
+      <w:r>
+        <w:t xml:space="preserve">à l’identique le questionnaire (MCQ - 30) validé par les travaux de Baptista, A., Soumet-Leman, C., &amp; </w:t>
       </w:r>
       <w:proofErr w:type="spellStart"/>
       <w:r>
@@ -3430,7 +3448,7 @@
       <w:tr>
         <w:tc>
           <w:tcPr>
-            <w:tcW w:w="1755" w:type="dxa"/>
+            <w:tcW w:w="1756" w:type="dxa"/>
             <w:shd w:val="clear" w:color="auto" w:fill="999999"/>
             <w:vAlign w:val="center"/>
           </w:tcPr>
@@ -3488,6 +3506,7 @@
               <w:rPr>
                 <w:rFonts w:ascii="Arial" w:eastAsia="Aptos" w:hAnsi="Arial"/>
               </w:rPr>
+              <w:lastRenderedPageBreak/>
               <w:t>Big five Inventory (BFI)</w:t>
             </w:r>
           </w:p>
@@ -3540,7 +3559,7 @@
       <w:tr>
         <w:tc>
           <w:tcPr>
-            <w:tcW w:w="1755" w:type="dxa"/>
+            <w:tcW w:w="1756" w:type="dxa"/>
             <w:shd w:val="clear" w:color="auto" w:fill="CCCCCC"/>
             <w:vAlign w:val="center"/>
           </w:tcPr>
@@ -3601,7 +3620,6 @@
               <w:rPr>
                 <w:rFonts w:ascii="Arial" w:eastAsia="Aptos" w:hAnsi="Arial"/>
               </w:rPr>
-              <w:lastRenderedPageBreak/>
               <w:t>- Documentation large</w:t>
             </w:r>
           </w:p>
@@ -3628,7 +3646,6 @@
               <w:rPr>
                 <w:rFonts w:ascii="Arial" w:eastAsia="Aptos" w:hAnsi="Arial"/>
               </w:rPr>
-              <w:lastRenderedPageBreak/>
               <w:t>- Spécificité de la mesure sociale</w:t>
             </w:r>
           </w:p>
@@ -3656,7 +3673,7 @@
       <w:tr>
         <w:tc>
           <w:tcPr>
-            <w:tcW w:w="1755" w:type="dxa"/>
+            <w:tcW w:w="1756" w:type="dxa"/>
             <w:shd w:val="clear" w:color="auto" w:fill="CCCCCC"/>
             <w:vAlign w:val="center"/>
           </w:tcPr>
@@ -3773,6 +3790,20 @@
               </w:rPr>
               <w:t>- Limite linguistique</w:t>
             </w:r>
+            <w:ins w:id="15" w:author="mmorelle" w:date="2024-12-09T17:55:00Z">
+              <w:r>
+                <w:rPr>
+                  <w:rFonts w:ascii="Arial" w:eastAsia="Aptos" w:hAnsi="Arial"/>
+                </w:rPr>
+                <w:t xml:space="preserve"> </w:t>
+              </w:r>
+              <w:r>
+                <w:rPr>
+                  <w:rFonts w:ascii="Arial" w:eastAsia="Aptos" w:hAnsi="Arial"/>
+                </w:rPr>
+                <w:t>(pas de traduction en français)</w:t>
+              </w:r>
+            </w:ins>
           </w:p>
           <w:p>
             <w:pPr>
@@ -3797,18 +3828,80 @@
         </w:tc>
       </w:tr>
     </w:tbl>
-    <w:p/>
     <w:p>
-      <w:hyperlink r:id="rId6" w:anchor=":~:text=Questionnaire d'auto-évaluation de la personnalité. Big Five Inventory" w:history="1">
+      <w:pPr>
+        <w:jc w:val="center"/>
+        <w:rPr>
+          <w:ins w:id="16" w:author="mmorelle" w:date="2024-12-09T17:56:00Z"/>
+          <w:i/>
+          <w:iCs/>
+        </w:rPr>
+      </w:pPr>
+    </w:p>
+    <w:p>
+      <w:pPr>
+        <w:jc w:val="center"/>
+        <w:rPr>
+          <w:ins w:id="17" w:author="mmorelle" w:date="2024-12-09T17:55:00Z"/>
+          <w:i/>
+          <w:iCs/>
+        </w:rPr>
+      </w:pPr>
+      <w:ins w:id="18" w:author="mmorelle" w:date="2024-12-09T17:55:00Z">
         <w:r>
           <w:rPr>
-            <w:rStyle w:val="LienInternet"/>
+            <w:i/>
+            <w:iCs/>
           </w:rPr>
-          <w:t>Psychologie Genève : Questionnaire d'auto-évaluation de la Personnalité (psychologie-ge.ch)</w:t>
+          <w:t xml:space="preserve">Fig. Tableau comparatif des questionnaires </w:t>
         </w:r>
-      </w:hyperlink>
+      </w:ins>
+      <w:ins w:id="19" w:author="mmorelle" w:date="2024-12-09T17:56:00Z">
+        <w:r>
+          <w:rPr>
+            <w:i/>
+            <w:iCs/>
+          </w:rPr>
+          <w:t>de profil psychologique</w:t>
+        </w:r>
+      </w:ins>
+    </w:p>
+    <w:p/>
+    <w:commentRangeStart w:id="20"/>
+    <w:p>
+      <w:r>
+        <w:fldChar w:fldCharType="begin"/>
+      </w:r>
+      <w:r>
+        <w:instrText xml:space="preserve"> HYPERLINK "https://psychologie-ge.ch/Test_Personnalite_bfi.html" \l ":~:text=Questionnaire d'auto-évaluation de la personnalité. Big Five Inventory" </w:instrText>
+      </w:r>
+      <w:r>
+        <w:fldChar w:fldCharType="separate"/>
+      </w:r>
+      <w:r>
+        <w:rPr>
+          <w:rStyle w:val="LienInternet"/>
+        </w:rPr>
+        <w:t>Psychologie Genève : Questionnaire d'auto-évaluation de la Personnalité (psychologie-ge.ch)</w:t>
+      </w:r>
+      <w:r>
+        <w:rPr>
+          <w:rStyle w:val="LienInternet"/>
+        </w:rPr>
+        <w:fldChar w:fldCharType="end"/>
+      </w:r>
       <w:r>
         <w:t xml:space="preserve"> </w:t>
+      </w:r>
+      <w:commentRangeEnd w:id="20"/>
+      <w:r>
+        <w:rPr>
+          <w:rStyle w:val="Marquedecommentaire"/>
+          <w:rFonts w:ascii="Calibri" w:eastAsia="Calibri" w:hAnsi="Calibri" w:cs="F"/>
+          <w:kern w:val="0"/>
+          <w14:ligatures w14:val="none"/>
+        </w:rPr>
+        <w:commentReference w:id="20"/>
       </w:r>
     </w:p>
     <w:p>
@@ -3881,19 +3974,64 @@
         <w:rPr>
           <w:rFonts w:ascii="Arial" w:hAnsi="Arial" w:cs="Arial"/>
         </w:rPr>
-        <w:t>. Cependant le GDMS représente un intérêt dans l’évaluation des motivation</w:t>
-      </w:r>
+        <w:t xml:space="preserve">. </w:t>
+      </w:r>
+      <w:commentRangeStart w:id="21"/>
       <w:r>
         <w:rPr>
           <w:rFonts w:ascii="Arial" w:hAnsi="Arial" w:cs="Arial"/>
         </w:rPr>
+        <w:t xml:space="preserve">Cependant le GDMS </w:t>
+      </w:r>
+      <w:del w:id="22" w:author="mmorelle" w:date="2024-12-09T17:56:00Z">
+        <w:r>
+          <w:rPr>
+            <w:rFonts w:ascii="Arial" w:hAnsi="Arial" w:cs="Arial"/>
+          </w:rPr>
+          <w:delText>re</w:delText>
+        </w:r>
+      </w:del>
+      <w:r>
+        <w:rPr>
+          <w:rFonts w:ascii="Arial" w:hAnsi="Arial" w:cs="Arial"/>
+        </w:rPr>
+        <w:t>présente un intérêt dans l’évaluation des motivation</w:t>
+      </w:r>
+      <w:r>
+        <w:rPr>
+          <w:rFonts w:ascii="Arial" w:hAnsi="Arial" w:cs="Arial"/>
+        </w:rPr>
         <w:t>s</w:t>
       </w:r>
       <w:r>
         <w:rPr>
           <w:rFonts w:ascii="Arial" w:hAnsi="Arial" w:cs="Arial"/>
         </w:rPr>
-        <w:t xml:space="preserve"> à la prise de décision et pourra être utilisé particulièrement dans la phase C.</w:t>
+        <w:t xml:space="preserve"> à la prise de décision et pourra être utilisé particulièrement dans la phase C</w:t>
+      </w:r>
+      <w:ins w:id="23" w:author="mmorelle" w:date="2024-12-09T17:57:00Z">
+        <w:r>
+          <w:rPr>
+            <w:rFonts w:ascii="Arial" w:hAnsi="Arial" w:cs="Arial"/>
+          </w:rPr>
+          <w:t xml:space="preserve"> de l’expérimentation</w:t>
+        </w:r>
+      </w:ins>
+      <w:r>
+        <w:rPr>
+          <w:rFonts w:ascii="Arial" w:hAnsi="Arial" w:cs="Arial"/>
+        </w:rPr>
+        <w:t>.</w:t>
+      </w:r>
+      <w:commentRangeEnd w:id="21"/>
+      <w:r>
+        <w:rPr>
+          <w:rStyle w:val="Marquedecommentaire"/>
+          <w:rFonts w:ascii="Calibri" w:eastAsia="Calibri" w:hAnsi="Calibri" w:cs="F"/>
+          <w:kern w:val="0"/>
+          <w14:ligatures w14:val="none"/>
+        </w:rPr>
+        <w:commentReference w:id="21"/>
       </w:r>
     </w:p>
     <w:p>
@@ -3978,7 +4116,7 @@
           <w:szCs w:val="24"/>
         </w:rPr>
       </w:pPr>
-      <w:bookmarkStart w:id="5" w:name="_Toc184298302"/>
+      <w:bookmarkStart w:id="24" w:name="_Toc184298302"/>
       <w:r>
         <w:rPr>
           <w:sz w:val="24"/>
@@ -3991,16 +4129,9 @@
           <w:sz w:val="24"/>
           <w:szCs w:val="24"/>
         </w:rPr>
-        <w:t xml:space="preserve"> </w:t>
-      </w:r>
-      <w:r>
-        <w:rPr>
-          <w:sz w:val="24"/>
-          <w:szCs w:val="24"/>
-        </w:rPr>
-        <w:t>de la main idéale</w:t>
-      </w:r>
-      <w:bookmarkEnd w:id="5"/>
+        <w:t xml:space="preserve"> de la main idéale</w:t>
+      </w:r>
+      <w:bookmarkEnd w:id="24"/>
     </w:p>
     <w:p>
       <w:r>
@@ -4016,15 +4147,7 @@
         </w:numPr>
       </w:pPr>
       <w:r>
-        <w:t xml:space="preserve">Pour débuter une partie de </w:t>
-      </w:r>
-      <w:proofErr w:type="spellStart"/>
-      <w:r>
-        <w:t>Galèrapagos</w:t>
-      </w:r>
-      <w:proofErr w:type="spellEnd"/>
-      <w:r>
-        <w:t>, ma main initiale idéale serait : (Sélectionner 4 cartes)</w:t>
+        <w:t>Pour débuter une partie de Galèrapagos, ma main initiale idéale serait : (Sélectionner 4 cartes)</w:t>
       </w:r>
     </w:p>
     <w:p>
@@ -4042,7 +4165,20 @@
     <w:p/>
     <w:p>
       <w:r>
-        <w:t>Son but est de limiter les biais introduits par le contrôle des mains des joueurs. En effet, les expérimentateur</w:t>
+        <w:t xml:space="preserve">Son but est </w:t>
+      </w:r>
+      <w:del w:id="25" w:author="mmorelle" w:date="2024-12-09T18:02:00Z">
+        <w:r>
+          <w:delText>de limiter</w:delText>
+        </w:r>
+      </w:del>
+      <w:ins w:id="26" w:author="mmorelle" w:date="2024-12-09T18:02:00Z">
+        <w:r>
+          <w:t>d’évaluer</w:t>
+        </w:r>
+      </w:ins>
+      <w:r>
+        <w:t xml:space="preserve"> les biais introduits par le contrôle des mains des joueurs. En effet, les expérimentateur</w:t>
       </w:r>
       <w:r>
         <w:t xml:space="preserve">s </w:t>
@@ -4053,16 +4189,123 @@
       </w:r>
       <w:proofErr w:type="spellEnd"/>
       <w:r>
-        <w:t xml:space="preserve"> les cartes </w:t>
-      </w:r>
-      <w:proofErr w:type="gramStart"/>
-      <w:r>
-        <w:t>de manière à ce</w:t>
-      </w:r>
-      <w:proofErr w:type="gramEnd"/>
-      <w:r>
-        <w:t xml:space="preserve"> que chaque joueur ait le jeu donnant lieu à le plus de stratégies possibles dans l’objectif de percevoir la stratégie « naturelle » initiale du joueur. On estime que cette méthode peut tout de même influencer la stratégie initiale du joueur. Le questionnaire de la main idéale cherche donc à mettre en lumière les tendances stratégiques des joueurs sans influence des expérimentateurs ou des autres joueurs. Il intervient entre la partie d’entraînement et la partie enregistrée pour que les joueurs aient les cartes et le jeu en tête.</w:t>
-      </w:r>
+        <w:t xml:space="preserve"> les cartes de manière à ce que chaque joueur ait le jeu donnant lieu </w:t>
+      </w:r>
+      <w:ins w:id="27" w:author="mmorelle" w:date="2024-12-09T18:03:00Z">
+        <w:r>
+          <w:t>au</w:t>
+        </w:r>
+      </w:ins>
+      <w:del w:id="28" w:author="mmorelle" w:date="2024-12-09T18:03:00Z">
+        <w:r>
+          <w:delText>à le</w:delText>
+        </w:r>
+      </w:del>
+      <w:r>
+        <w:t xml:space="preserve"> plus </w:t>
+      </w:r>
+      <w:ins w:id="29" w:author="mmorelle" w:date="2024-12-09T18:03:00Z">
+        <w:r>
+          <w:t xml:space="preserve">grand nombre </w:t>
+        </w:r>
+      </w:ins>
+      <w:r>
+        <w:t xml:space="preserve">de </w:t>
+      </w:r>
+      <w:ins w:id="30" w:author="mmorelle" w:date="2024-12-09T18:02:00Z">
+        <w:r>
+          <w:t>possibilités</w:t>
+        </w:r>
+      </w:ins>
+      <w:ins w:id="31" w:author="mmorelle" w:date="2024-12-09T18:03:00Z">
+        <w:r>
+          <w:t xml:space="preserve"> de </w:t>
+        </w:r>
+      </w:ins>
+      <w:r>
+        <w:t>stratégies</w:t>
+      </w:r>
+      <w:ins w:id="32" w:author="mmorelle" w:date="2024-12-09T18:03:00Z">
+        <w:r>
+          <w:t>,</w:t>
+        </w:r>
+      </w:ins>
+      <w:r>
+        <w:t xml:space="preserve"> </w:t>
+      </w:r>
+      <w:del w:id="33" w:author="mmorelle" w:date="2024-12-09T18:03:00Z">
+        <w:r>
+          <w:delText xml:space="preserve">possibles </w:delText>
+        </w:r>
+      </w:del>
+      <w:r>
+        <w:t xml:space="preserve">dans l’objectif de percevoir la stratégie « naturelle » initiale du joueur. On </w:t>
+      </w:r>
+      <w:del w:id="34" w:author="mmorelle" w:date="2024-12-09T18:03:00Z">
+        <w:r>
+          <w:delText xml:space="preserve">estime </w:delText>
+        </w:r>
+      </w:del>
+      <w:ins w:id="35" w:author="mmorelle" w:date="2024-12-09T18:03:00Z">
+        <w:r>
+          <w:t>peut supposer</w:t>
+        </w:r>
+        <w:r>
+          <w:t xml:space="preserve"> </w:t>
+        </w:r>
+      </w:ins>
+      <w:r>
+        <w:t>que cette méthode peut tout de même influencer la stratégie initiale du joueur. Le questionnaire de la main idéale cherche donc à mettre en lumière les tendances stratégiques des joueurs sans influence des expérimentateurs</w:t>
+      </w:r>
+      <w:ins w:id="36" w:author="mmorelle" w:date="2024-12-09T18:03:00Z">
+        <w:r>
+          <w:t>,</w:t>
+        </w:r>
+      </w:ins>
+      <w:del w:id="37" w:author="mmorelle" w:date="2024-12-09T18:03:00Z">
+        <w:r>
+          <w:delText xml:space="preserve"> ou</w:delText>
+        </w:r>
+      </w:del>
+      <w:ins w:id="38" w:author="mmorelle" w:date="2024-12-09T18:03:00Z">
+        <w:r>
+          <w:t xml:space="preserve"> </w:t>
+        </w:r>
+      </w:ins>
+      <w:del w:id="39" w:author="mmorelle" w:date="2024-12-09T18:03:00Z">
+        <w:r>
+          <w:delText xml:space="preserve"> </w:delText>
+        </w:r>
+      </w:del>
+      <w:r>
+        <w:t>des autres joueurs</w:t>
+      </w:r>
+      <w:ins w:id="40" w:author="mmorelle" w:date="2024-12-09T18:03:00Z">
+        <w:r>
+          <w:t xml:space="preserve"> ou des cartes distribuées</w:t>
+        </w:r>
+      </w:ins>
+      <w:ins w:id="41" w:author="mmorelle" w:date="2024-12-09T18:04:00Z">
+        <w:r>
+          <w:t xml:space="preserve"> au joueur</w:t>
+        </w:r>
+      </w:ins>
+      <w:r>
+        <w:t>. Il intervient entre la partie d’entraînement et la partie enregistrée pour que les joueurs aient les cartes et le jeu en tête.</w:t>
+      </w:r>
+      <w:ins w:id="42" w:author="mmorelle" w:date="2024-12-09T18:04:00Z">
+        <w:r>
+          <w:t xml:space="preserve"> Il ne contient pas uniquement les cartes </w:t>
+        </w:r>
+        <w:proofErr w:type="spellStart"/>
+        <w:r>
+          <w:t>pré-distribuées</w:t>
+        </w:r>
+        <w:proofErr w:type="spellEnd"/>
+        <w:r>
+          <w:t xml:space="preserve"> mais toutes les cartes du jeu ayant un intérêt stratégique potentiel, pour les mêmes raisons d’éviter toute influence des choix des expérimentateurs.</w:t>
+        </w:r>
+      </w:ins>
     </w:p>
     <w:p/>
     <w:p/>
@@ -4075,7 +4318,7 @@
           <w:szCs w:val="24"/>
         </w:rPr>
       </w:pPr>
-      <w:bookmarkStart w:id="6" w:name="_Toc184298303"/>
+      <w:bookmarkStart w:id="43" w:name="_Toc184298303"/>
       <w:r>
         <w:rPr>
           <w:sz w:val="24"/>
@@ -4090,9 +4333,55 @@
         </w:rPr>
         <w:t xml:space="preserve"> de ressenti général du joueur</w:t>
       </w:r>
-      <w:bookmarkEnd w:id="6"/>
+      <w:bookmarkEnd w:id="43"/>
+    </w:p>
+    <w:p>
+      <w:ins w:id="44" w:author="mmorelle" w:date="2024-12-09T18:06:00Z">
+        <w:r>
+          <w:t>Recueillir un premier ressenti</w:t>
+        </w:r>
+      </w:ins>
+      <w:ins w:id="45" w:author="mmorelle" w:date="2024-12-09T18:07:00Z">
+        <w:r>
+          <w:t xml:space="preserve"> sur la partie sans influence des avis et discussions avec les autres joueurs. Lister les questions pour les justifier.</w:t>
+        </w:r>
+      </w:ins>
+      <w:bookmarkStart w:id="46" w:name="_GoBack"/>
+      <w:bookmarkEnd w:id="46"/>
     </w:p>
     <w:p/>
+    <w:p>
+      <w:pPr>
+        <w:pStyle w:val="Titre3"/>
+        <w:rPr>
+          <w:sz w:val="24"/>
+          <w:szCs w:val="24"/>
+        </w:rPr>
+      </w:pPr>
+      <w:bookmarkStart w:id="47" w:name="_Toc184298304"/>
+      <w:r>
+        <w:rPr>
+          <w:sz w:val="24"/>
+          <w:szCs w:val="24"/>
+        </w:rPr>
+        <w:t>Questionnaire</w:t>
+      </w:r>
+      <w:r>
+        <w:rPr>
+          <w:sz w:val="24"/>
+          <w:szCs w:val="24"/>
+        </w:rPr>
+        <w:t xml:space="preserve"> démographique</w:t>
+      </w:r>
+      <w:bookmarkEnd w:id="47"/>
+    </w:p>
+    <w:p>
+      <w:ins w:id="48" w:author="mmorelle" w:date="2024-12-09T18:05:00Z">
+        <w:r>
+          <w:t>Informations utiles pour expliquer et/ou tempérer les résultats</w:t>
+        </w:r>
+      </w:ins>
+    </w:p>
     <w:p/>
     <w:p>
       <w:pPr>
@@ -4102,7 +4391,7 @@
           <w:szCs w:val="24"/>
         </w:rPr>
       </w:pPr>
-      <w:bookmarkStart w:id="7" w:name="_Toc184298304"/>
+      <w:bookmarkStart w:id="49" w:name="_Toc184298305"/>
       <w:r>
         <w:rPr>
           <w:sz w:val="24"/>
@@ -4115,45 +4404,42 @@
           <w:sz w:val="24"/>
           <w:szCs w:val="24"/>
         </w:rPr>
-        <w:t xml:space="preserve"> </w:t>
-      </w:r>
-      <w:r>
-        <w:rPr>
-          <w:sz w:val="24"/>
-          <w:szCs w:val="24"/>
-        </w:rPr>
-        <w:t>démographique</w:t>
-      </w:r>
-      <w:bookmarkEnd w:id="7"/>
+        <w:t xml:space="preserve"> MIST</w:t>
+      </w:r>
+      <w:bookmarkEnd w:id="49"/>
     </w:p>
-    <w:p/>
-    <w:p/>
     <w:p>
       <w:pPr>
-        <w:pStyle w:val="Titre3"/>
-        <w:rPr>
-          <w:sz w:val="24"/>
-          <w:szCs w:val="24"/>
-        </w:rPr>
-      </w:pPr>
-      <w:bookmarkStart w:id="8" w:name="_Toc184298305"/>
-      <w:r>
-        <w:rPr>
-          <w:sz w:val="24"/>
-          <w:szCs w:val="24"/>
-        </w:rPr>
-        <w:t>Questionnaire</w:t>
-      </w:r>
-      <w:r>
-        <w:rPr>
-          <w:sz w:val="24"/>
-          <w:szCs w:val="24"/>
-        </w:rPr>
-        <w:t xml:space="preserve"> MIST</w:t>
-      </w:r>
-      <w:bookmarkEnd w:id="8"/>
+        <w:rPr>
+          <w:ins w:id="50" w:author="mmorelle" w:date="2024-12-09T18:06:00Z"/>
+        </w:rPr>
+      </w:pPr>
+      <w:ins w:id="51" w:author="mmorelle" w:date="2024-12-09T18:04:00Z">
+        <w:r>
+          <w:t>Cohé</w:t>
+        </w:r>
+      </w:ins>
+      <w:ins w:id="52" w:author="mmorelle" w:date="2024-12-09T18:05:00Z">
+        <w:r>
+          <w:t>rence avec la première expérimentation + seul questionnaire mesurant la désinformation à ce jour (ajouter explications sur la pertinence pour cette expérience et l’analyse de données)</w:t>
+        </w:r>
+      </w:ins>
+      <w:ins w:id="53" w:author="mmorelle" w:date="2024-12-09T18:06:00Z">
+        <w:r>
+          <w:t>.</w:t>
+        </w:r>
+      </w:ins>
     </w:p>
-    <w:p/>
+    <w:p>
+      <w:ins w:id="54" w:author="mmorelle" w:date="2024-12-09T18:06:00Z">
+        <w:r>
+          <w:t xml:space="preserve">Source Université de Cambridge à retrouver ici pour l’ajouter dans vos sources : </w:t>
+        </w:r>
+        <w:r>
+          <w:t>https://www.cam.ac.uk/stories/misinformation-susceptibility-test</w:t>
+        </w:r>
+      </w:ins>
+    </w:p>
     <w:p/>
     <w:p/>
     <w:p>
@@ -4168,7 +4454,7 @@
           <w:szCs w:val="32"/>
         </w:rPr>
       </w:pPr>
-      <w:bookmarkStart w:id="9" w:name="_Toc184298306"/>
+      <w:bookmarkStart w:id="55" w:name="_Toc184298306"/>
       <w:r>
         <w:rPr>
           <w:sz w:val="32"/>
@@ -4176,14 +4462,14 @@
         </w:rPr>
         <w:t>Sources</w:t>
       </w:r>
-      <w:bookmarkEnd w:id="9"/>
+      <w:bookmarkEnd w:id="55"/>
     </w:p>
     <w:p/>
     <w:p>
       <w:pPr>
         <w:pStyle w:val="Titre3"/>
       </w:pPr>
-      <w:bookmarkStart w:id="10" w:name="_Toc184298307"/>
+      <w:bookmarkStart w:id="56" w:name="_Toc184298307"/>
       <w:r>
         <w:t xml:space="preserve">Questionnaire </w:t>
       </w:r>
@@ -4191,7 +4477,7 @@
       <w:r>
         <w:t>méta-cognitif</w:t>
       </w:r>
-      <w:bookmarkEnd w:id="10"/>
+      <w:bookmarkEnd w:id="56"/>
       <w:proofErr w:type="spellEnd"/>
     </w:p>
     <w:p>
@@ -4206,6 +4492,7 @@
           <w:rStyle w:val="url"/>
         </w:rPr>
       </w:pPr>
+      <w:commentRangeStart w:id="57"/>
       <w:r>
         <w:rPr>
           <w:lang w:val="en-US"/>
@@ -4219,7 +4506,16 @@
         </w:rPr>
         <w:t>Dethier</w:t>
       </w:r>
+      <w:commentRangeEnd w:id="57"/>
       <w:proofErr w:type="spellEnd"/>
+      <w:r>
+        <w:rPr>
+          <w:rStyle w:val="Marquedecommentaire"/>
+          <w:rFonts w:ascii="Calibri" w:eastAsia="Calibri" w:hAnsi="Calibri" w:cs="F"/>
+          <w:lang w:eastAsia="en-US"/>
+        </w:rPr>
+        <w:commentReference w:id="57"/>
+      </w:r>
       <w:r>
         <w:rPr>
           <w:lang w:val="en-US"/>
@@ -4287,7 +4583,7 @@
         <w:noBreakHyphen/>
         <w:t xml:space="preserve">233. </w:t>
       </w:r>
-      <w:hyperlink r:id="rId7" w:history="1">
+      <w:hyperlink r:id="rId9" w:history="1">
         <w:r>
           <w:rPr>
             <w:rStyle w:val="Lienhypertexte"/>
@@ -4310,10 +4606,7 @@
         </w:rPr>
       </w:pPr>
       <w:r>
-        <w:t xml:space="preserve"> </w:t>
-      </w:r>
-      <w:r>
-        <w:t xml:space="preserve">Baptista, A., Soumet-Leman, C., &amp; </w:t>
+        <w:t xml:space="preserve"> Baptista, A., Soumet-Leman, C., &amp; </w:t>
       </w:r>
       <w:proofErr w:type="spellStart"/>
       <w:r>
@@ -4361,27 +4654,13 @@
       <w:r>
         <w:t xml:space="preserve">(S3), 569. </w:t>
       </w:r>
-      <w:hyperlink r:id="rId8" w:history="1">
+      <w:hyperlink r:id="rId10" w:history="1">
         <w:r>
           <w:rPr>
             <w:rStyle w:val="Lienhypertexte"/>
             <w:rFonts w:eastAsiaTheme="majorEastAsia"/>
           </w:rPr>
-          <w:t>https://doi.org/10.1016/j</w:t>
-        </w:r>
-        <w:r>
-          <w:rPr>
-            <w:rStyle w:val="Lienhypertexte"/>
-            <w:rFonts w:eastAsiaTheme="majorEastAsia"/>
-          </w:rPr>
-          <w:t>.</w:t>
-        </w:r>
-        <w:r>
-          <w:rPr>
-            <w:rStyle w:val="Lienhypertexte"/>
-            <w:rFonts w:eastAsiaTheme="majorEastAsia"/>
-          </w:rPr>
-          <w:t>eurpsy.2014.09.251</w:t>
+          <w:t>https://doi.org/10.1016/j.eurpsy.2014.09.251</w:t>
         </w:r>
       </w:hyperlink>
     </w:p>
@@ -4392,14 +4671,11 @@
           <w:rStyle w:val="url"/>
         </w:rPr>
       </w:pPr>
-      <w:bookmarkStart w:id="11" w:name="_Toc184298308"/>
-      <w:r>
-        <w:t>Questionnaire</w:t>
-      </w:r>
-      <w:r>
-        <w:t xml:space="preserve"> psychologique</w:t>
-      </w:r>
-      <w:bookmarkEnd w:id="11"/>
+      <w:bookmarkStart w:id="58" w:name="_Toc184298308"/>
+      <w:r>
+        <w:t>Questionnaire psychologique</w:t>
+      </w:r>
+      <w:bookmarkEnd w:id="58"/>
     </w:p>
     <w:p>
       <w:pPr>
@@ -4433,7 +4709,11 @@
       </w:r>
       <w:proofErr w:type="spellEnd"/>
       <w:r>
-        <w:t xml:space="preserve">, G., &amp; John, O. (2009). Validation par analyse factorielle du Big Five Inventory français (BFI-Fr). Analyse convergente avec le NEO-PI-R. </w:t>
+        <w:t xml:space="preserve">, G., &amp; John, O. (2009). Validation par analyse factorielle du Big Five Inventory français (BFI-Fr). Analyse </w:t>
+      </w:r>
+      <w:r>
+        <w:lastRenderedPageBreak/>
+        <w:t xml:space="preserve">convergente avec le NEO-PI-R. </w:t>
       </w:r>
       <w:r>
         <w:rPr>
@@ -4459,7 +4739,7 @@
         <w:noBreakHyphen/>
         <w:t xml:space="preserve">106. </w:t>
       </w:r>
-      <w:hyperlink r:id="rId9" w:history="1">
+      <w:hyperlink r:id="rId11" w:history="1">
         <w:r>
           <w:rPr>
             <w:rStyle w:val="Lienhypertexte"/>
@@ -4512,9 +4792,196 @@
 </w:document>
 </file>
 
+<file path=word/comments.xml><?xml version="1.0" encoding="utf-8"?>
+<w:comments xmlns:wpc="http://schemas.microsoft.com/office/word/2010/wordprocessingCanvas" xmlns:cx="http://schemas.microsoft.com/office/drawing/2014/chartex" xmlns:cx1="http://schemas.microsoft.com/office/drawing/2015/9/8/chartex" xmlns:cx2="http://schemas.microsoft.com/office/drawing/2015/10/21/chartex" xmlns:cx3="http://schemas.microsoft.com/office/drawing/2016/5/9/chartex" xmlns:cx4="http://schemas.microsoft.com/office/drawing/2016/5/10/chartex" xmlns:cx5="http://schemas.microsoft.com/office/drawing/2016/5/11/chartex" xmlns:cx6="http://schemas.microsoft.com/office/drawing/2016/5/12/chartex" xmlns:cx7="http://schemas.microsoft.com/office/drawing/2016/5/13/chartex" xmlns:cx8="http://schemas.microsoft.com/office/drawing/2016/5/14/chartex" xmlns:mc="http://schemas.openxmlformats.org/markup-compatibility/2006" xmlns:aink="http://schemas.microsoft.com/office/drawing/2016/ink" xmlns:am3d="http://schemas.microsoft.com/office/drawing/2017/model3d" xmlns:o="urn:schemas-microsoft-com:office:office" xmlns:r="http://schemas.openxmlformats.org/officeDocument/2006/relationships" xmlns:m="http://schemas.openxmlformats.org/officeDocument/2006/math" xmlns:v="urn:schemas-microsoft-com:vml" xmlns:wp14="http://schemas.microsoft.com/office/word/2010/wordprocessingDrawing" xmlns:wp="http://schemas.openxmlformats.org/drawingml/2006/wordprocessingDrawing" xmlns:w10="urn:schemas-microsoft-com:office:word" xmlns:w="http://schemas.openxmlformats.org/wordprocessingml/2006/main" xmlns:w14="http://schemas.microsoft.com/office/word/2010/wordml" xmlns:w15="http://schemas.microsoft.com/office/word/2012/wordml" xmlns:w16cid="http://schemas.microsoft.com/office/word/2016/wordml/cid" xmlns:w16se="http://schemas.microsoft.com/office/word/2015/wordml/symex" xmlns:wpg="http://schemas.microsoft.com/office/word/2010/wordprocessingGroup" xmlns:wpi="http://schemas.microsoft.com/office/word/2010/wordprocessingInk" xmlns:wne="http://schemas.microsoft.com/office/word/2006/wordml" xmlns:wps="http://schemas.microsoft.com/office/word/2010/wordprocessingShape" mc:Ignorable="w14 w15 w16se w16cid wp14">
+  <w:comment w:id="20" w:author="mmorelle" w:date="2024-12-09T17:56:00Z" w:initials="m">
+    <w:p>
+      <w:pPr>
+        <w:pStyle w:val="Commentaire"/>
+      </w:pPr>
+      <w:r>
+        <w:rPr>
+          <w:rStyle w:val="Marquedecommentaire"/>
+        </w:rPr>
+        <w:annotationRef/>
+      </w:r>
+      <w:r>
+        <w:t>À mettre plutôt en source ?</w:t>
+      </w:r>
+    </w:p>
+  </w:comment>
+  <w:comment w:id="21" w:author="mmorelle" w:date="2024-12-09T17:57:00Z" w:initials="m">
+    <w:p>
+      <w:pPr>
+        <w:pStyle w:val="Commentaire"/>
+      </w:pPr>
+      <w:r>
+        <w:rPr>
+          <w:rStyle w:val="Marquedecommentaire"/>
+        </w:rPr>
+        <w:annotationRef/>
+      </w:r>
+      <w:r>
+        <w:t>Si on veut l’utiliser pour la phase C, il faut le tester dès la phase B. C’est une décision à prendre rapidement. Je regarde ce questionnaire plus précisément demain.</w:t>
+      </w:r>
+    </w:p>
+  </w:comment>
+  <w:comment w:id="57" w:author="mmorelle" w:date="2024-12-09T18:01:00Z" w:initials="m">
+    <w:p>
+      <w:pPr>
+        <w:pStyle w:val="Commentaire"/>
+      </w:pPr>
+      <w:r>
+        <w:rPr>
+          <w:rStyle w:val="Marquedecommentaire"/>
+        </w:rPr>
+        <w:annotationRef/>
+      </w:r>
+      <w:r>
+        <w:t>Attention à la cohérence dans votre numérotation, j’ai l’impression qu’elle ne correspond pas. Le mieux dans notre domaine est de suivre la norme APA (</w:t>
+      </w:r>
+      <w:r>
+        <w:t>https://bib.umontreal.ca/citer/styles-bibliographiques/apa?tab=5248898</w:t>
+      </w:r>
+      <w:r>
+        <w:t>)</w:t>
+      </w:r>
+    </w:p>
+  </w:comment>
+</w:comments>
+</file>
+
+<file path=word/commentsExtended.xml><?xml version="1.0" encoding="utf-8"?>
+<w15:commentsEx xmlns:wpc="http://schemas.microsoft.com/office/word/2010/wordprocessingCanvas" xmlns:cx="http://schemas.microsoft.com/office/drawing/2014/chartex" xmlns:cx1="http://schemas.microsoft.com/office/drawing/2015/9/8/chartex" xmlns:cx2="http://schemas.microsoft.com/office/drawing/2015/10/21/chartex" xmlns:cx3="http://schemas.microsoft.com/office/drawing/2016/5/9/chartex" xmlns:cx4="http://schemas.microsoft.com/office/drawing/2016/5/10/chartex" xmlns:cx5="http://schemas.microsoft.com/office/drawing/2016/5/11/chartex" xmlns:cx6="http://schemas.microsoft.com/office/drawing/2016/5/12/chartex" xmlns:cx7="http://schemas.microsoft.com/office/drawing/2016/5/13/chartex" xmlns:cx8="http://schemas.microsoft.com/office/drawing/2016/5/14/chartex" xmlns:mc="http://schemas.openxmlformats.org/markup-compatibility/2006" xmlns:aink="http://schemas.microsoft.com/office/drawing/2016/ink" xmlns:am3d="http://schemas.microsoft.com/office/drawing/2017/model3d" xmlns:o="urn:schemas-microsoft-com:office:office" xmlns:r="http://schemas.openxmlformats.org/officeDocument/2006/relationships" xmlns:m="http://schemas.openxmlformats.org/officeDocument/2006/math" xmlns:v="urn:schemas-microsoft-com:vml" xmlns:wp14="http://schemas.microsoft.com/office/word/2010/wordprocessingDrawing" xmlns:wp="http://schemas.openxmlformats.org/drawingml/2006/wordprocessingDrawing" xmlns:w10="urn:schemas-microsoft-com:office:word" xmlns:w="http://schemas.openxmlformats.org/wordprocessingml/2006/main" xmlns:w14="http://schemas.microsoft.com/office/word/2010/wordml" xmlns:w15="http://schemas.microsoft.com/office/word/2012/wordml" xmlns:w16cid="http://schemas.microsoft.com/office/word/2016/wordml/cid" xmlns:w16se="http://schemas.microsoft.com/office/word/2015/wordml/symex" xmlns:wpg="http://schemas.microsoft.com/office/word/2010/wordprocessingGroup" xmlns:wpi="http://schemas.microsoft.com/office/word/2010/wordprocessingInk" xmlns:wne="http://schemas.microsoft.com/office/word/2006/wordml" xmlns:wps="http://schemas.microsoft.com/office/word/2010/wordprocessingShape" mc:Ignorable="w14 w15 w16se w16cid wp14">
+  <w15:commentEx w15:paraId="19E79F25" w15:done="0"/>
+  <w15:commentEx w15:paraId="6A44185F" w15:done="0"/>
+  <w15:commentEx w15:paraId="42425911" w15:done="0"/>
+</w15:commentsEx>
+</file>
+
+<file path=word/commentsIds.xml><?xml version="1.0" encoding="utf-8"?>
+<w16cid:commentsIds xmlns:wpc="http://schemas.microsoft.com/office/word/2010/wordprocessingCanvas" xmlns:cx="http://schemas.microsoft.com/office/drawing/2014/chartex" xmlns:cx1="http://schemas.microsoft.com/office/drawing/2015/9/8/chartex" xmlns:cx2="http://schemas.microsoft.com/office/drawing/2015/10/21/chartex" xmlns:cx3="http://schemas.microsoft.com/office/drawing/2016/5/9/chartex" xmlns:cx4="http://schemas.microsoft.com/office/drawing/2016/5/10/chartex" xmlns:cx5="http://schemas.microsoft.com/office/drawing/2016/5/11/chartex" xmlns:cx6="http://schemas.microsoft.com/office/drawing/2016/5/12/chartex" xmlns:cx7="http://schemas.microsoft.com/office/drawing/2016/5/13/chartex" xmlns:cx8="http://schemas.microsoft.com/office/drawing/2016/5/14/chartex" xmlns:mc="http://schemas.openxmlformats.org/markup-compatibility/2006" xmlns:aink="http://schemas.microsoft.com/office/drawing/2016/ink" xmlns:am3d="http://schemas.microsoft.com/office/drawing/2017/model3d" xmlns:o="urn:schemas-microsoft-com:office:office" xmlns:r="http://schemas.openxmlformats.org/officeDocument/2006/relationships" xmlns:m="http://schemas.openxmlformats.org/officeDocument/2006/math" xmlns:v="urn:schemas-microsoft-com:vml" xmlns:wp14="http://schemas.microsoft.com/office/word/2010/wordprocessingDrawing" xmlns:wp="http://schemas.openxmlformats.org/drawingml/2006/wordprocessingDrawing" xmlns:w10="urn:schemas-microsoft-com:office:word" xmlns:w="http://schemas.openxmlformats.org/wordprocessingml/2006/main" xmlns:w14="http://schemas.microsoft.com/office/word/2010/wordml" xmlns:w15="http://schemas.microsoft.com/office/word/2012/wordml" xmlns:w16cid="http://schemas.microsoft.com/office/word/2016/wordml/cid" xmlns:w16se="http://schemas.microsoft.com/office/word/2015/wordml/symex" xmlns:wpg="http://schemas.microsoft.com/office/word/2010/wordprocessingGroup" xmlns:wpi="http://schemas.microsoft.com/office/word/2010/wordprocessingInk" xmlns:wne="http://schemas.microsoft.com/office/word/2006/wordml" xmlns:wps="http://schemas.microsoft.com/office/word/2010/wordprocessingShape" mc:Ignorable="w14 w15 w16se w16cid wp14">
+  <w16cid:commentId w16cid:paraId="19E79F25" w16cid:durableId="2B01ADC7"/>
+  <w16cid:commentId w16cid:paraId="6A44185F" w16cid:durableId="2B01ADF5"/>
+  <w16cid:commentId w16cid:paraId="42425911" w16cid:durableId="2B01AF03"/>
+</w16cid:commentsIds>
+</file>
+
 <file path=word/numbering.xml><?xml version="1.0" encoding="utf-8"?>
-<w:numbering xmlns:wpc="http://schemas.microsoft.com/office/word/2010/wordprocessingCanvas" xmlns:cx="http://schemas.microsoft.com/office/drawing/2014/chartex" xmlns:cx1="http://schemas.microsoft.com/office/drawing/2015/9/8/chartex" xmlns:cx2="http://schemas.microsoft.com/office/drawing/2015/10/21/chartex" xmlns:cx3="http://schemas.microsoft.com/office/drawing/2016/5/9/chartex" xmlns:cx4="http://schemas.microsoft.com/office/drawing/2016/5/10/chartex" xmlns:cx5="http://schemas.microsoft.com/office/drawing/2016/5/11/chartex" xmlns:cx6="http://schemas.microsoft.com/office/drawing/2016/5/12/chartex" xmlns:cx7="http://schemas.microsoft.com/office/drawing/2016/5/13/chartex" xmlns:cx8="http://schemas.microsoft.com/office/drawing/2016/5/14/chartex" xmlns:mc="http://schemas.openxmlformats.org/markup-compatibility/2006" xmlns:aink="http://schemas.microsoft.com/office/drawing/2016/ink" xmlns:am3d="http://schemas.microsoft.com/office/drawing/2017/model3d" xmlns:o="urn:schemas-microsoft-com:office:office" xmlns:oel="http://schemas.microsoft.com/office/2019/extlst" xmlns:r="http://schemas.openxmlformats.org/officeDocument/2006/relationships" xmlns:m="http://schemas.openxmlformats.org/officeDocument/2006/math" xmlns:v="urn:schemas-microsoft-com:vml" xmlns:wp14="http://schemas.microsoft.com/office/word/2010/wordprocessingDrawing" xmlns:wp="http://schemas.openxmlformats.org/drawingml/2006/wordprocessingDrawing" xmlns:w10="urn:schemas-microsoft-com:office:word" xmlns:w="http://schemas.openxmlformats.org/wordprocessingml/2006/main" xmlns:w14="http://schemas.microsoft.com/office/word/2010/wordml" xmlns:w15="http://schemas.microsoft.com/office/word/2012/wordml" xmlns:w16cex="http://schemas.microsoft.com/office/word/2018/wordml/cex" xmlns:w16cid="http://schemas.microsoft.com/office/word/2016/wordml/cid" xmlns:w16="http://schemas.microsoft.com/office/word/2018/wordml" xmlns:w16du="http://schemas.microsoft.com/office/word/2023/wordml/word16du" xmlns:w16sdtdh="http://schemas.microsoft.com/office/word/2020/wordml/sdtdatahash" xmlns:w16se="http://schemas.microsoft.com/office/word/2015/wordml/symex" xmlns:wpg="http://schemas.microsoft.com/office/word/2010/wordprocessingGroup" xmlns:wpi="http://schemas.microsoft.com/office/word/2010/wordprocessingInk" xmlns:wne="http://schemas.microsoft.com/office/word/2006/wordml" xmlns:wps="http://schemas.microsoft.com/office/word/2010/wordprocessingShape" mc:Ignorable="w14 w15 w16se w16cid w16 w16cex w16sdtdh w16du wp14">
+<w:numbering xmlns:wpc="http://schemas.microsoft.com/office/word/2010/wordprocessingCanvas" xmlns:cx="http://schemas.microsoft.com/office/drawing/2014/chartex" xmlns:cx1="http://schemas.microsoft.com/office/drawing/2015/9/8/chartex" xmlns:cx2="http://schemas.microsoft.com/office/drawing/2015/10/21/chartex" xmlns:cx3="http://schemas.microsoft.com/office/drawing/2016/5/9/chartex" xmlns:cx4="http://schemas.microsoft.com/office/drawing/2016/5/10/chartex" xmlns:cx5="http://schemas.microsoft.com/office/drawing/2016/5/11/chartex" xmlns:cx6="http://schemas.microsoft.com/office/drawing/2016/5/12/chartex" xmlns:cx7="http://schemas.microsoft.com/office/drawing/2016/5/13/chartex" xmlns:cx8="http://schemas.microsoft.com/office/drawing/2016/5/14/chartex" xmlns:mc="http://schemas.openxmlformats.org/markup-compatibility/2006" xmlns:aink="http://schemas.microsoft.com/office/drawing/2016/ink" xmlns:am3d="http://schemas.microsoft.com/office/drawing/2017/model3d" xmlns:o="urn:schemas-microsoft-com:office:office" xmlns:r="http://schemas.openxmlformats.org/officeDocument/2006/relationships" xmlns:m="http://schemas.openxmlformats.org/officeDocument/2006/math" xmlns:v="urn:schemas-microsoft-com:vml" xmlns:wp14="http://schemas.microsoft.com/office/word/2010/wordprocessingDrawing" xmlns:wp="http://schemas.openxmlformats.org/drawingml/2006/wordprocessingDrawing" xmlns:w10="urn:schemas-microsoft-com:office:word" xmlns:w="http://schemas.openxmlformats.org/wordprocessingml/2006/main" xmlns:w14="http://schemas.microsoft.com/office/word/2010/wordml" xmlns:w15="http://schemas.microsoft.com/office/word/2012/wordml" xmlns:w16cid="http://schemas.microsoft.com/office/word/2016/wordml/cid" xmlns:w16se="http://schemas.microsoft.com/office/word/2015/wordml/symex" xmlns:wpg="http://schemas.microsoft.com/office/word/2010/wordprocessingGroup" xmlns:wpi="http://schemas.microsoft.com/office/word/2010/wordprocessingInk" xmlns:wne="http://schemas.microsoft.com/office/word/2006/wordml" xmlns:wps="http://schemas.microsoft.com/office/word/2010/wordprocessingShape" mc:Ignorable="w14 w15 w16se w16cid wp14">
   <w:abstractNum w:abstractNumId="0" w15:restartNumberingAfterBreak="0">
+    <w:nsid w:val="017C3130"/>
+    <w:multiLevelType w:val="hybridMultilevel"/>
+    <w:tmpl w:val="5F247FE2"/>
+    <w:lvl w:ilvl="0" w:tplc="BA6E9C28">
+      <w:numFmt w:val="bullet"/>
+      <w:lvlText w:val="-"/>
+      <w:lvlJc w:val="left"/>
+      <w:pPr>
+        <w:ind w:left="720" w:hanging="360"/>
+      </w:pPr>
+      <w:rPr>
+        <w:rFonts w:ascii="Calibri" w:eastAsiaTheme="minorHAnsi" w:hAnsi="Calibri" w:cs="Calibri" w:hint="default"/>
+      </w:rPr>
+    </w:lvl>
+    <w:lvl w:ilvl="1" w:tplc="040C0003" w:tentative="1">
+      <w:start w:val="1"/>
+      <w:numFmt w:val="bullet"/>
+      <w:lvlText w:val="o"/>
+      <w:lvlJc w:val="left"/>
+      <w:pPr>
+        <w:ind w:left="1440" w:hanging="360"/>
+      </w:pPr>
+      <w:rPr>
+        <w:rFonts w:ascii="Courier New" w:hAnsi="Courier New" w:cs="Courier New" w:hint="default"/>
+      </w:rPr>
+    </w:lvl>
+    <w:lvl w:ilvl="2" w:tplc="040C0005" w:tentative="1">
+      <w:start w:val="1"/>
+      <w:numFmt w:val="bullet"/>
+      <w:lvlText w:val=""/>
+      <w:lvlJc w:val="left"/>
+      <w:pPr>
+        <w:ind w:left="2160" w:hanging="360"/>
+      </w:pPr>
+      <w:rPr>
+        <w:rFonts w:ascii="Wingdings" w:hAnsi="Wingdings" w:hint="default"/>
+      </w:rPr>
+    </w:lvl>
+    <w:lvl w:ilvl="3" w:tplc="040C0001" w:tentative="1">
+      <w:start w:val="1"/>
+      <w:numFmt w:val="bullet"/>
+      <w:lvlText w:val=""/>
+      <w:lvlJc w:val="left"/>
+      <w:pPr>
+        <w:ind w:left="2880" w:hanging="360"/>
+      </w:pPr>
+      <w:rPr>
+        <w:rFonts w:ascii="Symbol" w:hAnsi="Symbol" w:hint="default"/>
+      </w:rPr>
+    </w:lvl>
+    <w:lvl w:ilvl="4" w:tplc="040C0003" w:tentative="1">
+      <w:start w:val="1"/>
+      <w:numFmt w:val="bullet"/>
+      <w:lvlText w:val="o"/>
+      <w:lvlJc w:val="left"/>
+      <w:pPr>
+        <w:ind w:left="3600" w:hanging="360"/>
+      </w:pPr>
+      <w:rPr>
+        <w:rFonts w:ascii="Courier New" w:hAnsi="Courier New" w:cs="Courier New" w:hint="default"/>
+      </w:rPr>
+    </w:lvl>
+    <w:lvl w:ilvl="5" w:tplc="040C0005" w:tentative="1">
+      <w:start w:val="1"/>
+      <w:numFmt w:val="bullet"/>
+      <w:lvlText w:val=""/>
+      <w:lvlJc w:val="left"/>
+      <w:pPr>
+        <w:ind w:left="4320" w:hanging="360"/>
+      </w:pPr>
+      <w:rPr>
+        <w:rFonts w:ascii="Wingdings" w:hAnsi="Wingdings" w:hint="default"/>
+      </w:rPr>
+    </w:lvl>
+    <w:lvl w:ilvl="6" w:tplc="040C0001" w:tentative="1">
+      <w:start w:val="1"/>
+      <w:numFmt w:val="bullet"/>
+      <w:lvlText w:val=""/>
+      <w:lvlJc w:val="left"/>
+      <w:pPr>
+        <w:ind w:left="5040" w:hanging="360"/>
+      </w:pPr>
+      <w:rPr>
+        <w:rFonts w:ascii="Symbol" w:hAnsi="Symbol" w:hint="default"/>
+      </w:rPr>
+    </w:lvl>
+    <w:lvl w:ilvl="7" w:tplc="040C0003" w:tentative="1">
+      <w:start w:val="1"/>
+      <w:numFmt w:val="bullet"/>
+      <w:lvlText w:val="o"/>
+      <w:lvlJc w:val="left"/>
+      <w:pPr>
+        <w:ind w:left="5760" w:hanging="360"/>
+      </w:pPr>
+      <w:rPr>
+        <w:rFonts w:ascii="Courier New" w:hAnsi="Courier New" w:cs="Courier New" w:hint="default"/>
+      </w:rPr>
+    </w:lvl>
+    <w:lvl w:ilvl="8" w:tplc="040C0005" w:tentative="1">
+      <w:start w:val="1"/>
+      <w:numFmt w:val="bullet"/>
+      <w:lvlText w:val=""/>
+      <w:lvlJc w:val="left"/>
+      <w:pPr>
+        <w:ind w:left="6480" w:hanging="360"/>
+      </w:pPr>
+      <w:rPr>
+        <w:rFonts w:ascii="Wingdings" w:hAnsi="Wingdings" w:hint="default"/>
+      </w:rPr>
+    </w:lvl>
+  </w:abstractNum>
+  <w:abstractNum w:abstractNumId="1" w15:restartNumberingAfterBreak="0">
     <w:nsid w:val="040439C7"/>
     <w:multiLevelType w:val="hybridMultilevel"/>
     <w:tmpl w:val="CFEC33E4"/>
@@ -4603,7 +5070,7 @@
       </w:pPr>
     </w:lvl>
   </w:abstractNum>
-  <w:abstractNum w:abstractNumId="1" w15:restartNumberingAfterBreak="0">
+  <w:abstractNum w:abstractNumId="2" w15:restartNumberingAfterBreak="0">
     <w:nsid w:val="0FF72C72"/>
     <w:multiLevelType w:val="multilevel"/>
     <w:tmpl w:val="7402DE6A"/>
@@ -4716,7 +5183,7 @@
       </w:pPr>
     </w:lvl>
   </w:abstractNum>
-  <w:abstractNum w:abstractNumId="2" w15:restartNumberingAfterBreak="0">
+  <w:abstractNum w:abstractNumId="3" w15:restartNumberingAfterBreak="0">
     <w:nsid w:val="1BDC030B"/>
     <w:multiLevelType w:val="multilevel"/>
     <w:tmpl w:val="E8187C98"/>
@@ -4829,7 +5296,7 @@
       </w:rPr>
     </w:lvl>
   </w:abstractNum>
-  <w:abstractNum w:abstractNumId="3" w15:restartNumberingAfterBreak="0">
+  <w:abstractNum w:abstractNumId="4" w15:restartNumberingAfterBreak="0">
     <w:nsid w:val="202735B9"/>
     <w:multiLevelType w:val="multilevel"/>
     <w:tmpl w:val="7DD82F2E"/>
@@ -4934,7 +5401,7 @@
       </w:rPr>
     </w:lvl>
   </w:abstractNum>
-  <w:abstractNum w:abstractNumId="4" w15:restartNumberingAfterBreak="0">
+  <w:abstractNum w:abstractNumId="5" w15:restartNumberingAfterBreak="0">
     <w:nsid w:val="24C2695A"/>
     <w:multiLevelType w:val="multilevel"/>
     <w:tmpl w:val="EF74BCB4"/>
@@ -5074,7 +5541,7 @@
       </w:rPr>
     </w:lvl>
   </w:abstractNum>
-  <w:abstractNum w:abstractNumId="5" w15:restartNumberingAfterBreak="0">
+  <w:abstractNum w:abstractNumId="6" w15:restartNumberingAfterBreak="0">
     <w:nsid w:val="28341BF2"/>
     <w:multiLevelType w:val="multilevel"/>
     <w:tmpl w:val="7402DE6A"/>
@@ -5187,7 +5654,7 @@
       </w:pPr>
     </w:lvl>
   </w:abstractNum>
-  <w:abstractNum w:abstractNumId="6" w15:restartNumberingAfterBreak="0">
+  <w:abstractNum w:abstractNumId="7" w15:restartNumberingAfterBreak="0">
     <w:nsid w:val="40583423"/>
     <w:multiLevelType w:val="multilevel"/>
     <w:tmpl w:val="DDB05818"/>
@@ -5300,7 +5767,7 @@
       </w:pPr>
     </w:lvl>
   </w:abstractNum>
-  <w:abstractNum w:abstractNumId="7" w15:restartNumberingAfterBreak="0">
+  <w:abstractNum w:abstractNumId="8" w15:restartNumberingAfterBreak="0">
     <w:nsid w:val="4524375B"/>
     <w:multiLevelType w:val="multilevel"/>
     <w:tmpl w:val="BBBA5A84"/>
@@ -5440,7 +5907,7 @@
       </w:rPr>
     </w:lvl>
   </w:abstractNum>
-  <w:abstractNum w:abstractNumId="8" w15:restartNumberingAfterBreak="0">
+  <w:abstractNum w:abstractNumId="9" w15:restartNumberingAfterBreak="0">
     <w:nsid w:val="4F623584"/>
     <w:multiLevelType w:val="multilevel"/>
     <w:tmpl w:val="7402DE6A"/>
@@ -5553,7 +6020,7 @@
       </w:pPr>
     </w:lvl>
   </w:abstractNum>
-  <w:abstractNum w:abstractNumId="9" w15:restartNumberingAfterBreak="0">
+  <w:abstractNum w:abstractNumId="10" w15:restartNumberingAfterBreak="0">
     <w:nsid w:val="557A7553"/>
     <w:multiLevelType w:val="multilevel"/>
     <w:tmpl w:val="7402DE6A"/>
@@ -5666,7 +6133,7 @@
       </w:pPr>
     </w:lvl>
   </w:abstractNum>
-  <w:abstractNum w:abstractNumId="10" w15:restartNumberingAfterBreak="0">
+  <w:abstractNum w:abstractNumId="11" w15:restartNumberingAfterBreak="0">
     <w:nsid w:val="5994470F"/>
     <w:multiLevelType w:val="hybridMultilevel"/>
     <w:tmpl w:val="0D9203BE"/>
@@ -5758,7 +6225,7 @@
       </w:pPr>
     </w:lvl>
   </w:abstractNum>
-  <w:abstractNum w:abstractNumId="11" w15:restartNumberingAfterBreak="0">
+  <w:abstractNum w:abstractNumId="12" w15:restartNumberingAfterBreak="0">
     <w:nsid w:val="71214762"/>
     <w:multiLevelType w:val="multilevel"/>
     <w:tmpl w:val="7402DE6A"/>
@@ -5871,7 +6338,7 @@
       </w:pPr>
     </w:lvl>
   </w:abstractNum>
-  <w:abstractNum w:abstractNumId="12" w15:restartNumberingAfterBreak="0">
+  <w:abstractNum w:abstractNumId="13" w15:restartNumberingAfterBreak="0">
     <w:nsid w:val="722E2907"/>
     <w:multiLevelType w:val="multilevel"/>
     <w:tmpl w:val="7402DE6A"/>
@@ -5984,57 +6451,67 @@
       </w:pPr>
     </w:lvl>
   </w:abstractNum>
-  <w:num w:numId="1" w16cid:durableId="1174760911">
+  <w:num w:numId="1">
+    <w:abstractNumId w:val="13"/>
+  </w:num>
+  <w:num w:numId="2">
+    <w:abstractNumId w:val="7"/>
+  </w:num>
+  <w:num w:numId="3">
+    <w:abstractNumId w:val="5"/>
+  </w:num>
+  <w:num w:numId="4">
+    <w:abstractNumId w:val="8"/>
+  </w:num>
+  <w:num w:numId="5">
+    <w:abstractNumId w:val="4"/>
+  </w:num>
+  <w:num w:numId="6">
+    <w:abstractNumId w:val="4"/>
+  </w:num>
+  <w:num w:numId="7">
+    <w:abstractNumId w:val="6"/>
+  </w:num>
+  <w:num w:numId="8">
+    <w:abstractNumId w:val="11"/>
+  </w:num>
+  <w:num w:numId="9">
     <w:abstractNumId w:val="12"/>
   </w:num>
-  <w:num w:numId="2" w16cid:durableId="1568108999">
-    <w:abstractNumId w:val="6"/>
-  </w:num>
-  <w:num w:numId="3" w16cid:durableId="1272860024">
-    <w:abstractNumId w:val="4"/>
-  </w:num>
-  <w:num w:numId="4" w16cid:durableId="1142120579">
-    <w:abstractNumId w:val="7"/>
-  </w:num>
-  <w:num w:numId="5" w16cid:durableId="886793850">
+  <w:num w:numId="10">
     <w:abstractNumId w:val="3"/>
   </w:num>
-  <w:num w:numId="6" w16cid:durableId="601451378">
-    <w:abstractNumId w:val="3"/>
+  <w:num w:numId="11">
+    <w:abstractNumId w:val="2"/>
   </w:num>
-  <w:num w:numId="7" w16cid:durableId="1286086023">
-    <w:abstractNumId w:val="5"/>
+  <w:num w:numId="12">
+    <w:abstractNumId w:val="9"/>
   </w:num>
-  <w:num w:numId="8" w16cid:durableId="1836332912">
+  <w:num w:numId="13">
+    <w:abstractNumId w:val="1"/>
+  </w:num>
+  <w:num w:numId="14">
+    <w:abstractNumId w:val="1"/>
+  </w:num>
+  <w:num w:numId="15">
     <w:abstractNumId w:val="10"/>
   </w:num>
-  <w:num w:numId="9" w16cid:durableId="1229922159">
-    <w:abstractNumId w:val="11"/>
-  </w:num>
-  <w:num w:numId="10" w16cid:durableId="891578045">
-    <w:abstractNumId w:val="2"/>
-  </w:num>
-  <w:num w:numId="11" w16cid:durableId="1457983801">
-    <w:abstractNumId w:val="1"/>
-  </w:num>
-  <w:num w:numId="12" w16cid:durableId="1326982083">
-    <w:abstractNumId w:val="8"/>
-  </w:num>
-  <w:num w:numId="13" w16cid:durableId="1629776746">
+  <w:num w:numId="16">
     <w:abstractNumId w:val="0"/>
-  </w:num>
-  <w:num w:numId="14" w16cid:durableId="180822067">
-    <w:abstractNumId w:val="0"/>
-    <w:lvlOverride w:ilvl="0"/>
-  </w:num>
-  <w:num w:numId="15" w16cid:durableId="1200240124">
-    <w:abstractNumId w:val="9"/>
   </w:num>
 </w:numbering>
 </file>
 
+<file path=word/people.xml><?xml version="1.0" encoding="utf-8"?>
+<w15:people xmlns:wpc="http://schemas.microsoft.com/office/word/2010/wordprocessingCanvas" xmlns:cx="http://schemas.microsoft.com/office/drawing/2014/chartex" xmlns:cx1="http://schemas.microsoft.com/office/drawing/2015/9/8/chartex" xmlns:cx2="http://schemas.microsoft.com/office/drawing/2015/10/21/chartex" xmlns:cx3="http://schemas.microsoft.com/office/drawing/2016/5/9/chartex" xmlns:cx4="http://schemas.microsoft.com/office/drawing/2016/5/10/chartex" xmlns:cx5="http://schemas.microsoft.com/office/drawing/2016/5/11/chartex" xmlns:cx6="http://schemas.microsoft.com/office/drawing/2016/5/12/chartex" xmlns:cx7="http://schemas.microsoft.com/office/drawing/2016/5/13/chartex" xmlns:cx8="http://schemas.microsoft.com/office/drawing/2016/5/14/chartex" xmlns:mc="http://schemas.openxmlformats.org/markup-compatibility/2006" xmlns:aink="http://schemas.microsoft.com/office/drawing/2016/ink" xmlns:am3d="http://schemas.microsoft.com/office/drawing/2017/model3d" xmlns:o="urn:schemas-microsoft-com:office:office" xmlns:r="http://schemas.openxmlformats.org/officeDocument/2006/relationships" xmlns:m="http://schemas.openxmlformats.org/officeDocument/2006/math" xmlns:v="urn:schemas-microsoft-com:vml" xmlns:wp14="http://schemas.microsoft.com/office/word/2010/wordprocessingDrawing" xmlns:wp="http://schemas.openxmlformats.org/drawingml/2006/wordprocessingDrawing" xmlns:w10="urn:schemas-microsoft-com:office:word" xmlns:w="http://schemas.openxmlformats.org/wordprocessingml/2006/main" xmlns:w14="http://schemas.microsoft.com/office/word/2010/wordml" xmlns:w15="http://schemas.microsoft.com/office/word/2012/wordml" xmlns:w16cid="http://schemas.microsoft.com/office/word/2016/wordml/cid" xmlns:w16se="http://schemas.microsoft.com/office/word/2015/wordml/symex" xmlns:wpg="http://schemas.microsoft.com/office/word/2010/wordprocessingGroup" xmlns:wpi="http://schemas.microsoft.com/office/word/2010/wordprocessingInk" xmlns:wne="http://schemas.microsoft.com/office/word/2006/wordml" xmlns:wps="http://schemas.microsoft.com/office/word/2010/wordprocessingShape" mc:Ignorable="w14 w15 w16se w16cid wp14">
+  <w15:person w15:author="mmorelle">
+    <w15:presenceInfo w15:providerId="None" w15:userId="mmorelle"/>
+  </w15:person>
+</w15:people>
+</file>
+
 <file path=word/styles.xml><?xml version="1.0" encoding="utf-8"?>
-<w:styles xmlns:mc="http://schemas.openxmlformats.org/markup-compatibility/2006" xmlns:r="http://schemas.openxmlformats.org/officeDocument/2006/relationships" xmlns:w="http://schemas.openxmlformats.org/wordprocessingml/2006/main" xmlns:w14="http://schemas.microsoft.com/office/word/2010/wordml" xmlns:w15="http://schemas.microsoft.com/office/word/2012/wordml" xmlns:w16cex="http://schemas.microsoft.com/office/word/2018/wordml/cex" xmlns:w16cid="http://schemas.microsoft.com/office/word/2016/wordml/cid" xmlns:w16="http://schemas.microsoft.com/office/word/2018/wordml" xmlns:w16du="http://schemas.microsoft.com/office/word/2023/wordml/word16du" xmlns:w16sdtdh="http://schemas.microsoft.com/office/word/2020/wordml/sdtdatahash" xmlns:w16se="http://schemas.microsoft.com/office/word/2015/wordml/symex" mc:Ignorable="w14 w15 w16se w16cid w16 w16cex w16sdtdh w16du">
+<w:styles xmlns:mc="http://schemas.openxmlformats.org/markup-compatibility/2006" xmlns:r="http://schemas.openxmlformats.org/officeDocument/2006/relationships" xmlns:w="http://schemas.openxmlformats.org/wordprocessingml/2006/main" xmlns:w14="http://schemas.microsoft.com/office/word/2010/wordml" xmlns:w15="http://schemas.microsoft.com/office/word/2012/wordml" xmlns:w16cid="http://schemas.microsoft.com/office/word/2016/wordml/cid" xmlns:w16se="http://schemas.microsoft.com/office/word/2015/wordml/symex" mc:Ignorable="w14 w15 w16se w16cid">
   <w:docDefaults>
     <w:rPrDefault>
       <w:rPr>
@@ -6052,7 +6529,7 @@
       </w:pPr>
     </w:pPrDefault>
   </w:docDefaults>
-  <w:latentStyles w:defLockedState="0" w:defUIPriority="99" w:defSemiHidden="0" w:defUnhideWhenUsed="0" w:defQFormat="0" w:count="376">
+  <w:latentStyles w:defLockedState="0" w:defUIPriority="99" w:defSemiHidden="0" w:defUnhideWhenUsed="0" w:defQFormat="0" w:count="375">
     <w:lsdException w:name="Normal" w:uiPriority="0" w:qFormat="1"/>
     <w:lsdException w:name="heading 1" w:uiPriority="9" w:qFormat="1"/>
     <w:lsdException w:name="heading 2" w:semiHidden="1" w:uiPriority="9" w:unhideWhenUsed="1" w:qFormat="1"/>
@@ -6428,11 +6905,11 @@
     <w:lsdException w:name="Smart Hyperlink" w:semiHidden="1" w:unhideWhenUsed="1"/>
     <w:lsdException w:name="Hashtag" w:semiHidden="1" w:unhideWhenUsed="1"/>
     <w:lsdException w:name="Unresolved Mention" w:semiHidden="1" w:unhideWhenUsed="1"/>
-    <w:lsdException w:name="Smart Link" w:semiHidden="1" w:unhideWhenUsed="1"/>
   </w:latentStyles>
   <w:style w:type="paragraph" w:default="1" w:styleId="Normal">
     <w:name w:val="Normal"/>
     <w:qFormat/>
+    <w:rsid w:val="00FB691C"/>
   </w:style>
   <w:style w:type="paragraph" w:styleId="Titre1">
     <w:name w:val="heading 1"/>
@@ -6633,6 +7110,7 @@
   <w:style w:type="character" w:default="1" w:styleId="Policepardfaut">
     <w:name w:val="Default Paragraph Font"/>
     <w:uiPriority w:val="1"/>
+    <w:semiHidden/>
     <w:unhideWhenUsed/>
   </w:style>
   <w:style w:type="table" w:default="1" w:styleId="TableauNormal">
@@ -7171,6 +7649,75 @@
       <w:u w:val="single"/>
     </w:rPr>
   </w:style>
+  <w:style w:type="paragraph" w:styleId="Objetducommentaire">
+    <w:name w:val="annotation subject"/>
+    <w:basedOn w:val="Commentaire"/>
+    <w:next w:val="Commentaire"/>
+    <w:link w:val="ObjetducommentaireCar"/>
+    <w:uiPriority w:val="99"/>
+    <w:semiHidden/>
+    <w:unhideWhenUsed/>
+    <w:rsid w:val="00FB691C"/>
+    <w:pPr>
+      <w:suppressAutoHyphens w:val="0"/>
+      <w:autoSpaceDN/>
+      <w:textAlignment w:val="auto"/>
+    </w:pPr>
+    <w:rPr>
+      <w:rFonts w:asciiTheme="minorHAnsi" w:eastAsiaTheme="minorHAnsi" w:hAnsiTheme="minorHAnsi" w:cstheme="minorBidi"/>
+      <w:b/>
+      <w:bCs/>
+      <w:kern w:val="2"/>
+      <w14:ligatures w14:val="standardContextual"/>
+    </w:rPr>
+  </w:style>
+  <w:style w:type="character" w:customStyle="1" w:styleId="ObjetducommentaireCar">
+    <w:name w:val="Objet du commentaire Car"/>
+    <w:basedOn w:val="CommentaireCar"/>
+    <w:link w:val="Objetducommentaire"/>
+    <w:uiPriority w:val="99"/>
+    <w:semiHidden/>
+    <w:rsid w:val="00FB691C"/>
+    <w:rPr>
+      <w:rFonts w:ascii="Calibri" w:eastAsia="Calibri" w:hAnsi="Calibri" w:cs="F"/>
+      <w:b/>
+      <w:bCs/>
+      <w:kern w:val="0"/>
+      <w:sz w:val="20"/>
+      <w:szCs w:val="20"/>
+      <w14:ligatures w14:val="none"/>
+    </w:rPr>
+  </w:style>
+  <w:style w:type="paragraph" w:styleId="Textedebulles">
+    <w:name w:val="Balloon Text"/>
+    <w:basedOn w:val="Normal"/>
+    <w:link w:val="TextedebullesCar"/>
+    <w:uiPriority w:val="99"/>
+    <w:semiHidden/>
+    <w:unhideWhenUsed/>
+    <w:rsid w:val="00FB691C"/>
+    <w:pPr>
+      <w:spacing w:after="0" w:line="240" w:lineRule="auto"/>
+    </w:pPr>
+    <w:rPr>
+      <w:rFonts w:ascii="Segoe UI" w:hAnsi="Segoe UI" w:cs="Segoe UI"/>
+      <w:sz w:val="18"/>
+      <w:szCs w:val="18"/>
+    </w:rPr>
+  </w:style>
+  <w:style w:type="character" w:customStyle="1" w:styleId="TextedebullesCar">
+    <w:name w:val="Texte de bulles Car"/>
+    <w:basedOn w:val="Policepardfaut"/>
+    <w:link w:val="Textedebulles"/>
+    <w:uiPriority w:val="99"/>
+    <w:semiHidden/>
+    <w:rsid w:val="00FB691C"/>
+    <w:rPr>
+      <w:rFonts w:ascii="Segoe UI" w:hAnsi="Segoe UI" w:cs="Segoe UI"/>
+      <w:sz w:val="18"/>
+      <w:szCs w:val="18"/>
+    </w:rPr>
+  </w:style>
 </w:styles>
 </file>
 
@@ -7474,7 +8021,7 @@
 </file>
 
 <file path=customXml/itemProps1.xml><?xml version="1.0" encoding="utf-8"?>
-<ds:datastoreItem xmlns:ds="http://schemas.openxmlformats.org/officeDocument/2006/customXml" ds:itemID="{486516C4-01F8-4CFC-B427-B0560228B64C}">
+<ds:datastoreItem xmlns:ds="http://schemas.openxmlformats.org/officeDocument/2006/customXml" ds:itemID="{E1CEC683-54DF-44A1-82A5-4FDDA68372D9}">
   <ds:schemaRefs>
     <ds:schemaRef ds:uri="http://schemas.openxmlformats.org/officeDocument/2006/bibliography"/>
   </ds:schemaRefs>

</xml_diff>